<commit_message>
Update : User Guide
</commit_message>
<xml_diff>
--- a/Documents/User_Guides/User_Guide_V1_0_0.docx
+++ b/Documents/User_Guides/User_Guide_V1_0_0.docx
@@ -1,6 +1,6 @@
 
 <file path=word/document.xml><?xml version="1.0" encoding="utf-8"?>
-<w:document xmlns:wpc="http://schemas.microsoft.com/office/word/2010/wordprocessingCanvas" xmlns:cx="http://schemas.microsoft.com/office/drawing/2014/chartex" xmlns:cx1="http://schemas.microsoft.com/office/drawing/2015/9/8/chartex" xmlns:mc="http://schemas.openxmlformats.org/markup-compatibility/2006" xmlns:o="urn:schemas-microsoft-com:office:office" xmlns:r="http://schemas.openxmlformats.org/officeDocument/2006/relationships" xmlns:m="http://schemas.openxmlformats.org/officeDocument/2006/math" xmlns:v="urn:schemas-microsoft-com:vml" xmlns:wp14="http://schemas.microsoft.com/office/word/2010/wordprocessingDrawing" xmlns:wp="http://schemas.openxmlformats.org/drawingml/2006/wordprocessingDrawing" xmlns:w10="urn:schemas-microsoft-com:office:word" xmlns:w="http://schemas.openxmlformats.org/wordprocessingml/2006/main" xmlns:w14="http://schemas.microsoft.com/office/word/2010/wordml" xmlns:w15="http://schemas.microsoft.com/office/word/2012/wordml" xmlns:w16se="http://schemas.microsoft.com/office/word/2015/wordml/symex" xmlns:wpg="http://schemas.microsoft.com/office/word/2010/wordprocessingGroup" xmlns:wpi="http://schemas.microsoft.com/office/word/2010/wordprocessingInk" xmlns:wne="http://schemas.microsoft.com/office/word/2006/wordml" xmlns:wps="http://schemas.microsoft.com/office/word/2010/wordprocessingShape" mc:Ignorable="w14 w15 w16se wp14">
+<w:document xmlns:wpc="http://schemas.microsoft.com/office/word/2010/wordprocessingCanvas" xmlns:cx="http://schemas.microsoft.com/office/drawing/2014/chartex" xmlns:cx1="http://schemas.microsoft.com/office/drawing/2015/9/8/chartex" xmlns:cx2="http://schemas.microsoft.com/office/drawing/2015/10/21/chartex" xmlns:cx3="http://schemas.microsoft.com/office/drawing/2016/5/9/chartex" xmlns:cx4="http://schemas.microsoft.com/office/drawing/2016/5/10/chartex" xmlns:cx5="http://schemas.microsoft.com/office/drawing/2016/5/11/chartex" xmlns:cx6="http://schemas.microsoft.com/office/drawing/2016/5/12/chartex" xmlns:cx7="http://schemas.microsoft.com/office/drawing/2016/5/13/chartex" xmlns:cx8="http://schemas.microsoft.com/office/drawing/2016/5/14/chartex" xmlns:mc="http://schemas.openxmlformats.org/markup-compatibility/2006" xmlns:aink="http://schemas.microsoft.com/office/drawing/2016/ink" xmlns:am3d="http://schemas.microsoft.com/office/drawing/2017/model3d" xmlns:o="urn:schemas-microsoft-com:office:office" xmlns:oel="http://schemas.microsoft.com/office/2019/extlst" xmlns:r="http://schemas.openxmlformats.org/officeDocument/2006/relationships" xmlns:m="http://schemas.openxmlformats.org/officeDocument/2006/math" xmlns:v="urn:schemas-microsoft-com:vml" xmlns:wp14="http://schemas.microsoft.com/office/word/2010/wordprocessingDrawing" xmlns:wp="http://schemas.openxmlformats.org/drawingml/2006/wordprocessingDrawing" xmlns:w10="urn:schemas-microsoft-com:office:word" xmlns:w="http://schemas.openxmlformats.org/wordprocessingml/2006/main" xmlns:w14="http://schemas.microsoft.com/office/word/2010/wordml" xmlns:w15="http://schemas.microsoft.com/office/word/2012/wordml" xmlns:w16cex="http://schemas.microsoft.com/office/word/2018/wordml/cex" xmlns:w16cid="http://schemas.microsoft.com/office/word/2016/wordml/cid" xmlns:w16="http://schemas.microsoft.com/office/word/2018/wordml" xmlns:w16du="http://schemas.microsoft.com/office/word/2023/wordml/word16du" xmlns:w16sdtdh="http://schemas.microsoft.com/office/word/2020/wordml/sdtdatahash" xmlns:w16se="http://schemas.microsoft.com/office/word/2015/wordml/symex" xmlns:wpg="http://schemas.microsoft.com/office/word/2010/wordprocessingGroup" xmlns:wpi="http://schemas.microsoft.com/office/word/2010/wordprocessingInk" xmlns:wne="http://schemas.microsoft.com/office/word/2006/wordml" xmlns:wps="http://schemas.microsoft.com/office/word/2010/wordprocessingShape" mc:Ignorable="w14 w15 w16se w16cid w16 w16cex w16sdtdh w16du wp14">
   <w:body>
     <w:sdt>
       <w:sdtPr>
@@ -10,7 +10,6 @@
           <w:docPartUnique/>
         </w:docPartObj>
       </w:sdtPr>
-      <w:sdtEndPr/>
       <w:sdtContent>
         <w:p>
           <w:r>
@@ -115,7 +114,6 @@
                 <w:dataBinding w:prefixMappings="xmlns:ns0='http://schemas.openxmlformats.org/officeDocument/2006/extended-properties'" w:xpath="/ns0:Properties[1]/ns0:Company[1]" w:storeItemID="{6668398D-A668-4E3E-A5EB-62B293D839F1}"/>
                 <w:text/>
               </w:sdtPr>
-              <w:sdtEndPr/>
               <w:sdtContent>
                 <w:tc>
                   <w:tcPr>
@@ -129,7 +127,7 @@
                   </w:tcPr>
                   <w:p>
                     <w:pPr>
-                      <w:pStyle w:val="KeinLeerraum"/>
+                      <w:pStyle w:val="NoSpacing"/>
                       <w:rPr>
                         <w:color w:val="0F4761" w:themeColor="accent1" w:themeShade="BF"/>
                         <w:sz w:val="24"/>
@@ -169,11 +167,10 @@
                   <w:dataBinding w:prefixMappings="xmlns:ns0='http://schemas.openxmlformats.org/package/2006/metadata/core-properties' xmlns:ns1='http://purl.org/dc/elements/1.1/'" w:xpath="/ns0:coreProperties[1]/ns1:title[1]" w:storeItemID="{6C3C8BC8-F283-45AE-878A-BAB7291924A1}"/>
                   <w:text/>
                 </w:sdtPr>
-                <w:sdtEndPr/>
                 <w:sdtContent>
                   <w:p>
                     <w:pPr>
-                      <w:pStyle w:val="KeinLeerraum"/>
+                      <w:pStyle w:val="NoSpacing"/>
                       <w:spacing w:line="216" w:lineRule="auto"/>
                       <w:rPr>
                         <w:rFonts w:asciiTheme="majorHAnsi" w:eastAsiaTheme="majorEastAsia" w:hAnsiTheme="majorHAnsi" w:cstheme="majorBidi"/>
@@ -212,7 +209,6 @@
                 <w:dataBinding w:prefixMappings="xmlns:ns0='http://schemas.openxmlformats.org/package/2006/metadata/core-properties' xmlns:ns1='http://purl.org/dc/elements/1.1/'" w:xpath="/ns0:coreProperties[1]/ns1:subject[1]" w:storeItemID="{6C3C8BC8-F283-45AE-878A-BAB7291924A1}"/>
                 <w:text/>
               </w:sdtPr>
-              <w:sdtEndPr/>
               <w:sdtContent>
                 <w:tc>
                   <w:tcPr>
@@ -226,7 +222,7 @@
                   </w:tcPr>
                   <w:p>
                     <w:pPr>
-                      <w:pStyle w:val="KeinLeerraum"/>
+                      <w:pStyle w:val="NoSpacing"/>
                       <w:rPr>
                         <w:color w:val="0F4761" w:themeColor="accent1" w:themeShade="BF"/>
                         <w:sz w:val="24"/>
@@ -289,11 +285,10 @@
                   <w:dataBinding w:prefixMappings="xmlns:ns0='http://schemas.openxmlformats.org/package/2006/metadata/core-properties' xmlns:ns1='http://purl.org/dc/elements/1.1/'" w:xpath="/ns0:coreProperties[1]/ns1:creator[1]" w:storeItemID="{6C3C8BC8-F283-45AE-878A-BAB7291924A1}"/>
                   <w:text/>
                 </w:sdtPr>
-                <w:sdtEndPr/>
                 <w:sdtContent>
                   <w:p>
                     <w:pPr>
-                      <w:pStyle w:val="KeinLeerraum"/>
+                      <w:pStyle w:val="NoSpacing"/>
                       <w:rPr>
                         <w:color w:val="156082" w:themeColor="accent1"/>
                         <w:sz w:val="28"/>
@@ -313,7 +308,7 @@
               </w:sdt>
               <w:p>
                 <w:pPr>
-                  <w:pStyle w:val="KeinLeerraum"/>
+                  <w:pStyle w:val="NoSpacing"/>
                   <w:rPr>
                     <w:color w:val="156082" w:themeColor="accent1"/>
                     <w:sz w:val="28"/>
@@ -326,12 +321,20 @@
                     <w:sz w:val="28"/>
                     <w:szCs w:val="28"/>
                   </w:rPr>
-                  <w:t>12.08.2024</w:t>
+                  <w:t>22.09</w:t>
+                </w:r>
+                <w:r>
+                  <w:rPr>
+                    <w:color w:val="156082" w:themeColor="accent1"/>
+                    <w:sz w:val="28"/>
+                    <w:szCs w:val="28"/>
+                  </w:rPr>
+                  <w:t>.2024</w:t>
                 </w:r>
               </w:p>
               <w:p>
                 <w:pPr>
-                  <w:pStyle w:val="KeinLeerraum"/>
+                  <w:pStyle w:val="NoSpacing"/>
                   <w:rPr>
                     <w:color w:val="156082" w:themeColor="accent1"/>
                   </w:rPr>
@@ -397,7 +400,7 @@
       <w:sdtContent>
         <w:p>
           <w:pPr>
-            <w:pStyle w:val="Inhaltsverzeichnisberschrift"/>
+            <w:pStyle w:val="TOCHeading"/>
           </w:pPr>
           <w:r>
             <w:t>Contents</w:t>
@@ -405,7 +408,7 @@
         </w:p>
         <w:p>
           <w:pPr>
-            <w:pStyle w:val="Verzeichnis1"/>
+            <w:pStyle w:val="TOC1"/>
             <w:tabs>
               <w:tab w:val="left" w:pos="440"/>
               <w:tab w:val="right" w:leader="dot" w:pos="9016"/>
@@ -509,7 +512,7 @@
         </w:p>
         <w:p>
           <w:pPr>
-            <w:pStyle w:val="Verzeichnis1"/>
+            <w:pStyle w:val="TOC1"/>
             <w:tabs>
               <w:tab w:val="left" w:pos="440"/>
               <w:tab w:val="right" w:leader="dot" w:pos="9016"/>
@@ -601,7 +604,7 @@
         </w:p>
         <w:p>
           <w:pPr>
-            <w:pStyle w:val="Verzeichnis2"/>
+            <w:pStyle w:val="TOC2"/>
             <w:tabs>
               <w:tab w:val="left" w:pos="880"/>
               <w:tab w:val="right" w:leader="dot" w:pos="9016"/>
@@ -693,7 +696,7 @@
         </w:p>
         <w:p>
           <w:pPr>
-            <w:pStyle w:val="Verzeichnis2"/>
+            <w:pStyle w:val="TOC2"/>
             <w:tabs>
               <w:tab w:val="left" w:pos="880"/>
               <w:tab w:val="right" w:leader="dot" w:pos="9016"/>
@@ -849,7 +852,7 @@
     </w:p>
     <w:p>
       <w:pPr>
-        <w:pStyle w:val="berschrift1"/>
+        <w:pStyle w:val="Heading1"/>
         <w:numPr>
           <w:ilvl w:val="0"/>
           <w:numId w:val="1"/>
@@ -878,7 +881,7 @@
     </w:p>
     <w:tbl>
       <w:tblPr>
-        <w:tblStyle w:val="Gitternetztabelle5dunkelAkzent4"/>
+        <w:tblStyle w:val="GridTable5Dark-Accent4"/>
         <w:tblW w:w="0" w:type="auto"/>
         <w:tblLook w:val="04A0" w:firstRow="1" w:lastRow="0" w:firstColumn="1" w:lastColumn="0" w:noHBand="0" w:noVBand="1"/>
       </w:tblPr>
@@ -1263,7 +1266,7 @@
     </w:p>
     <w:p>
       <w:pPr>
-        <w:pStyle w:val="berschrift1"/>
+        <w:pStyle w:val="Heading1"/>
         <w:rPr>
           <w:lang w:val="en-US"/>
         </w:rPr>
@@ -1292,7 +1295,7 @@
     </w:p>
     <w:p>
       <w:pPr>
-        <w:pStyle w:val="berschrift2"/>
+        <w:pStyle w:val="Heading2"/>
         <w:rPr>
           <w:lang w:val="en-US"/>
         </w:rPr>
@@ -1302,27 +1305,13 @@
         <w:rPr>
           <w:lang w:val="en-US"/>
         </w:rPr>
-        <w:t xml:space="preserve">USB </w:t>
-      </w:r>
-      <w:proofErr w:type="gramStart"/>
-      <w:r>
-        <w:rPr>
-          <w:lang w:val="en-US"/>
-        </w:rPr>
-        <w:t xml:space="preserve">configuration </w:t>
-      </w:r>
-      <w:r>
-        <w:rPr>
-          <w:lang w:val="en-US"/>
-        </w:rPr>
-        <w:t xml:space="preserve"> and</w:t>
-      </w:r>
-      <w:proofErr w:type="gramEnd"/>
-      <w:r>
-        <w:rPr>
-          <w:lang w:val="en-US"/>
-        </w:rPr>
-        <w:t xml:space="preserve"> robot setup</w:t>
+        <w:t xml:space="preserve">USB configuration </w:t>
+      </w:r>
+      <w:r>
+        <w:rPr>
+          <w:lang w:val="en-US"/>
+        </w:rPr>
+        <w:t xml:space="preserve"> and robot setup</w:t>
       </w:r>
       <w:bookmarkEnd w:id="2"/>
     </w:p>
@@ -1337,35 +1326,7 @@
         <w:rPr>
           <w:lang w:val="en-US"/>
         </w:rPr>
-        <w:t xml:space="preserve">Grab a </w:t>
-      </w:r>
-      <w:proofErr w:type="spellStart"/>
-      <w:r>
-        <w:rPr>
-          <w:lang w:val="en-US"/>
-        </w:rPr>
-        <w:t>usb</w:t>
-      </w:r>
-      <w:proofErr w:type="spellEnd"/>
-      <w:r>
-        <w:rPr>
-          <w:lang w:val="en-US"/>
-        </w:rPr>
-        <w:t xml:space="preserve"> (memory size must be &lt; 4GB</w:t>
-      </w:r>
-      <w:proofErr w:type="gramStart"/>
-      <w:r>
-        <w:rPr>
-          <w:lang w:val="en-US"/>
-        </w:rPr>
-        <w:t>) ,</w:t>
-      </w:r>
-      <w:proofErr w:type="gramEnd"/>
-      <w:r>
-        <w:rPr>
-          <w:lang w:val="en-US"/>
-        </w:rPr>
-        <w:t xml:space="preserve"> then on your windows OS do the following : </w:t>
+        <w:t xml:space="preserve">Grab a usb (memory size must be &lt; 4GB) , then on your windows OS do the following : </w:t>
       </w:r>
     </w:p>
     <w:p>
@@ -1379,7 +1340,6 @@
           <w:lang w:val="en-US"/>
         </w:rPr>
       </w:pPr>
-      <w:proofErr w:type="gramStart"/>
       <w:r>
         <w:rPr>
           <w:b/>
@@ -1387,29 +1347,12 @@
         </w:rPr>
         <w:t>format</w:t>
       </w:r>
-      <w:proofErr w:type="gramEnd"/>
-      <w:r>
-        <w:rPr>
-          <w:b/>
-          <w:lang w:val="en-US"/>
-        </w:rPr>
-        <w:t xml:space="preserve"> the </w:t>
-      </w:r>
-      <w:proofErr w:type="spellStart"/>
-      <w:r>
-        <w:rPr>
-          <w:b/>
-          <w:lang w:val="en-US"/>
-        </w:rPr>
-        <w:t>usb</w:t>
-      </w:r>
-      <w:proofErr w:type="spellEnd"/>
-      <w:r>
-        <w:rPr>
-          <w:b/>
-          <w:lang w:val="en-US"/>
-        </w:rPr>
-        <w:t xml:space="preserve"> into NTFS file format</w:t>
+      <w:r>
+        <w:rPr>
+          <w:b/>
+          <w:lang w:val="en-US"/>
+        </w:rPr>
+        <w:t xml:space="preserve"> the usb into NTFS file format</w:t>
       </w:r>
       <w:r>
         <w:rPr>
@@ -1484,21 +1427,12 @@
           <w:lang w:val="en-US"/>
         </w:rPr>
       </w:pPr>
-      <w:proofErr w:type="gramStart"/>
-      <w:r>
-        <w:rPr>
-          <w:b/>
-          <w:lang w:val="en-US"/>
-        </w:rPr>
-        <w:t>go</w:t>
-      </w:r>
-      <w:proofErr w:type="gramEnd"/>
-      <w:r>
-        <w:rPr>
-          <w:b/>
-          <w:lang w:val="en-US"/>
-        </w:rPr>
-        <w:t xml:space="preserve"> to </w:t>
+      <w:r>
+        <w:rPr>
+          <w:b/>
+          <w:lang w:val="en-US"/>
+        </w:rPr>
+        <w:t xml:space="preserve">go to </w:t>
       </w:r>
       <w:hyperlink r:id="rId11" w:history="1">
         <w:r>
@@ -1522,23 +1456,7 @@
           <w:b/>
           <w:lang w:val="en-US"/>
         </w:rPr>
-        <w:t xml:space="preserve"> and install BOTH of the </w:t>
-      </w:r>
-      <w:proofErr w:type="spellStart"/>
-      <w:r>
-        <w:rPr>
-          <w:b/>
-          <w:lang w:val="en-US"/>
-        </w:rPr>
-        <w:t>vnc</w:t>
-      </w:r>
-      <w:proofErr w:type="spellEnd"/>
-      <w:r>
-        <w:rPr>
-          <w:b/>
-          <w:lang w:val="en-US"/>
-        </w:rPr>
-        <w:t xml:space="preserve"> </w:t>
+        <w:t xml:space="preserve"> and install BOTH of the vnc </w:t>
       </w:r>
       <w:r>
         <w:rPr>
@@ -1643,17 +1561,8 @@
           <w:b/>
           <w:lang w:val="en-US"/>
         </w:rPr>
-        <w:t xml:space="preserve">it installer  on the </w:t>
-      </w:r>
-      <w:proofErr w:type="spellStart"/>
-      <w:r>
-        <w:rPr>
-          <w:b/>
-          <w:lang w:val="en-US"/>
-        </w:rPr>
-        <w:t>usb</w:t>
-      </w:r>
-      <w:proofErr w:type="spellEnd"/>
+        <w:t>it installer  on the usb</w:t>
+      </w:r>
       <w:r>
         <w:rPr>
           <w:b/>
@@ -1705,7 +1614,7 @@
     </w:p>
     <w:p>
       <w:pPr>
-        <w:pStyle w:val="Listenabsatz"/>
+        <w:pStyle w:val="ListParagraph"/>
         <w:rPr>
           <w:b/>
           <w:lang w:val="en-US"/>
@@ -1728,62 +1637,14 @@
           <w:b/>
           <w:lang w:val="en-US"/>
         </w:rPr>
-        <w:t xml:space="preserve"> </w:t>
-      </w:r>
-      <w:proofErr w:type="gramStart"/>
-      <w:r>
-        <w:rPr>
-          <w:b/>
-          <w:lang w:val="en-US"/>
-        </w:rPr>
-        <w:t>stick</w:t>
-      </w:r>
-      <w:proofErr w:type="gramEnd"/>
-      <w:r>
-        <w:rPr>
-          <w:b/>
-          <w:lang w:val="en-US"/>
-        </w:rPr>
-        <w:t xml:space="preserve"> the </w:t>
-      </w:r>
-      <w:proofErr w:type="spellStart"/>
-      <w:r>
-        <w:rPr>
-          <w:b/>
-          <w:lang w:val="en-US"/>
-        </w:rPr>
-        <w:t>usb</w:t>
-      </w:r>
-      <w:proofErr w:type="spellEnd"/>
-      <w:r>
-        <w:rPr>
-          <w:b/>
-          <w:lang w:val="en-US"/>
-        </w:rPr>
-        <w:t xml:space="preserve"> on th</w:t>
-      </w:r>
-      <w:r>
-        <w:rPr>
-          <w:b/>
-          <w:lang w:val="en-US"/>
-        </w:rPr>
-        <w:t xml:space="preserve">e </w:t>
-      </w:r>
-      <w:proofErr w:type="spellStart"/>
-      <w:r>
-        <w:rPr>
-          <w:b/>
-          <w:lang w:val="en-US"/>
-        </w:rPr>
-        <w:t>usb</w:t>
-      </w:r>
-      <w:proofErr w:type="spellEnd"/>
-      <w:r>
-        <w:rPr>
-          <w:b/>
-          <w:lang w:val="en-US"/>
-        </w:rPr>
-        <w:t xml:space="preserve"> ports of the robot</w:t>
+        <w:t xml:space="preserve"> stick the usb on th</w:t>
+      </w:r>
+      <w:r>
+        <w:rPr>
+          <w:b/>
+          <w:lang w:val="en-US"/>
+        </w:rPr>
+        <w:t>e usb ports of the robot</w:t>
       </w:r>
       <w:r>
         <w:rPr>
@@ -1855,7 +1716,7 @@
     </w:p>
     <w:p>
       <w:pPr>
-        <w:pStyle w:val="Listenabsatz"/>
+        <w:pStyle w:val="ListParagraph"/>
         <w:rPr>
           <w:lang w:val="en-US"/>
         </w:rPr>
@@ -1881,37 +1742,12 @@
           <w:lang w:val="en-US"/>
         </w:rPr>
       </w:pPr>
-      <w:proofErr w:type="gramStart"/>
-      <w:r>
-        <w:rPr>
-          <w:b/>
-          <w:lang w:val="en-US"/>
-        </w:rPr>
-        <w:t>after</w:t>
-      </w:r>
-      <w:proofErr w:type="gramEnd"/>
-      <w:r>
-        <w:rPr>
-          <w:b/>
-          <w:lang w:val="en-US"/>
-        </w:rPr>
-        <w:t xml:space="preserve"> that on the </w:t>
-      </w:r>
-      <w:proofErr w:type="spellStart"/>
-      <w:r>
-        <w:rPr>
-          <w:b/>
-          <w:lang w:val="en-US"/>
-        </w:rPr>
-        <w:t>SmartPad</w:t>
-      </w:r>
-      <w:proofErr w:type="spellEnd"/>
-      <w:r>
-        <w:rPr>
-          <w:b/>
-          <w:lang w:val="en-US"/>
-        </w:rPr>
-        <w:t xml:space="preserve"> (you have to start the robot) sw</w:t>
+      <w:r>
+        <w:rPr>
+          <w:b/>
+          <w:lang w:val="en-US"/>
+        </w:rPr>
+        <w:t>after that on the SmartPad (you have to start the robot) sw</w:t>
       </w:r>
       <w:r>
         <w:rPr>
@@ -1925,23 +1761,7 @@
           <w:b/>
           <w:lang w:val="en-US"/>
         </w:rPr>
-        <w:t xml:space="preserve"> (the password is :  </w:t>
-      </w:r>
-      <w:proofErr w:type="spellStart"/>
-      <w:r>
-        <w:rPr>
-          <w:b/>
-          <w:lang w:val="en-US"/>
-        </w:rPr>
-        <w:t>kuka</w:t>
-      </w:r>
-      <w:proofErr w:type="spellEnd"/>
-      <w:r>
-        <w:rPr>
-          <w:b/>
-          <w:lang w:val="en-US"/>
-        </w:rPr>
-        <w:t>).</w:t>
+        <w:t xml:space="preserve"> (the password is :  kuka).</w:t>
       </w:r>
       <w:r>
         <w:rPr>
@@ -2127,61 +1947,27 @@
           <w:lang w:val="en-US"/>
         </w:rPr>
       </w:pPr>
-      <w:proofErr w:type="gramStart"/>
       <w:r>
         <w:rPr>
           <w:b/>
           <w:lang w:val="en-US"/>
         </w:rPr>
         <w:lastRenderedPageBreak/>
-        <w:t>after</w:t>
-      </w:r>
-      <w:proofErr w:type="gramEnd"/>
-      <w:r>
-        <w:rPr>
-          <w:b/>
-          <w:lang w:val="en-US"/>
-        </w:rPr>
-        <w:t xml:space="preserve"> that the </w:t>
-      </w:r>
-      <w:proofErr w:type="spellStart"/>
-      <w:r>
-        <w:rPr>
-          <w:b/>
-          <w:lang w:val="en-US"/>
-        </w:rPr>
-        <w:t>usb</w:t>
-      </w:r>
-      <w:proofErr w:type="spellEnd"/>
-      <w:r>
-        <w:rPr>
-          <w:b/>
-          <w:lang w:val="en-US"/>
-        </w:rPr>
-        <w:t xml:space="preserve"> will show on the HMI </w:t>
-      </w:r>
-      <w:r>
-        <w:rPr>
-          <w:b/>
-          <w:lang w:val="en-US"/>
-        </w:rPr>
-        <w:t xml:space="preserve"> with the </w:t>
-      </w:r>
-      <w:proofErr w:type="spellStart"/>
-      <w:r>
-        <w:rPr>
-          <w:b/>
-          <w:lang w:val="en-US"/>
-        </w:rPr>
-        <w:t>vnc</w:t>
-      </w:r>
-      <w:proofErr w:type="spellEnd"/>
-      <w:r>
-        <w:rPr>
-          <w:b/>
-          <w:lang w:val="en-US"/>
-        </w:rPr>
-        <w:t xml:space="preserve"> downloader</w:t>
+        <w:t xml:space="preserve">after that the </w:t>
+      </w:r>
+      <w:r>
+        <w:rPr>
+          <w:b/>
+          <w:lang w:val="en-US"/>
+        </w:rPr>
+        <w:t xml:space="preserve">usb will show on the HMI </w:t>
+      </w:r>
+      <w:r>
+        <w:rPr>
+          <w:b/>
+          <w:lang w:val="en-US"/>
+        </w:rPr>
+        <w:t xml:space="preserve"> with the vnc downloader</w:t>
       </w:r>
       <w:r>
         <w:rPr>
@@ -2493,44 +2279,19 @@
           <w:lang w:val="en-US"/>
         </w:rPr>
       </w:pPr>
-      <w:proofErr w:type="gramStart"/>
-      <w:r>
-        <w:rPr>
-          <w:b/>
-          <w:lang w:val="en-US"/>
-        </w:rPr>
-        <w:t>after</w:t>
-      </w:r>
-      <w:proofErr w:type="gramEnd"/>
-      <w:r>
-        <w:rPr>
-          <w:b/>
-          <w:lang w:val="en-US"/>
-        </w:rPr>
-        <w:t xml:space="preserve"> that open the file explorer and go to your </w:t>
-      </w:r>
-      <w:proofErr w:type="spellStart"/>
-      <w:r>
-        <w:rPr>
-          <w:b/>
-          <w:lang w:val="en-US"/>
-        </w:rPr>
-        <w:t>us</w:t>
-      </w:r>
-      <w:r>
-        <w:rPr>
-          <w:b/>
-          <w:lang w:val="en-US"/>
-        </w:rPr>
-        <w:t>b</w:t>
-      </w:r>
-      <w:proofErr w:type="spellEnd"/>
-      <w:r>
-        <w:rPr>
-          <w:b/>
-          <w:lang w:val="en-US"/>
-        </w:rPr>
-        <w:t xml:space="preserve"> driver and run the downloader.</w:t>
+      <w:r>
+        <w:rPr>
+          <w:b/>
+          <w:lang w:val="en-US"/>
+        </w:rPr>
+        <w:t>after that open the file explorer and go to your us</w:t>
+      </w:r>
+      <w:r>
+        <w:rPr>
+          <w:b/>
+          <w:lang w:val="en-US"/>
+        </w:rPr>
+        <w:t>b driver and run the downloader.</w:t>
       </w:r>
       <w:r>
         <w:rPr>
@@ -2602,21 +2363,12 @@
           <w:lang w:val="en-US"/>
         </w:rPr>
       </w:pPr>
-      <w:proofErr w:type="gramStart"/>
-      <w:r>
-        <w:rPr>
-          <w:b/>
-          <w:lang w:val="en-US"/>
-        </w:rPr>
-        <w:t>just</w:t>
-      </w:r>
-      <w:proofErr w:type="gramEnd"/>
-      <w:r>
-        <w:rPr>
-          <w:b/>
-          <w:lang w:val="en-US"/>
-        </w:rPr>
-        <w:t xml:space="preserve"> run the downloader with all the default settings .</w:t>
+      <w:r>
+        <w:rPr>
+          <w:b/>
+          <w:lang w:val="en-US"/>
+        </w:rPr>
+        <w:t>just run the downloader with all the default settings .</w:t>
       </w:r>
     </w:p>
     <w:p>
@@ -2710,7 +2462,7 @@
     </w:p>
     <w:p>
       <w:pPr>
-        <w:pStyle w:val="Listenabsatz"/>
+        <w:pStyle w:val="ListParagraph"/>
         <w:rPr>
           <w:b/>
           <w:lang w:val="en-US"/>
@@ -2728,21 +2480,12 @@
           <w:lang w:val="en-US"/>
         </w:rPr>
       </w:pPr>
-      <w:proofErr w:type="gramStart"/>
-      <w:r>
-        <w:rPr>
-          <w:b/>
-          <w:lang w:val="en-US"/>
-        </w:rPr>
-        <w:t>click</w:t>
-      </w:r>
-      <w:proofErr w:type="gramEnd"/>
-      <w:r>
-        <w:rPr>
-          <w:b/>
-          <w:lang w:val="en-US"/>
-        </w:rPr>
-        <w:t xml:space="preserve"> </w:t>
+      <w:r>
+        <w:rPr>
+          <w:b/>
+          <w:lang w:val="en-US"/>
+        </w:rPr>
+        <w:t xml:space="preserve">click </w:t>
       </w:r>
       <w:r>
         <w:rPr>
@@ -2892,22 +2635,13 @@
           <w:lang w:val="en-US"/>
         </w:rPr>
       </w:pPr>
-      <w:proofErr w:type="gramStart"/>
       <w:r>
         <w:rPr>
           <w:b/>
           <w:lang w:val="en-US"/>
         </w:rPr>
         <w:lastRenderedPageBreak/>
-        <w:t>you</w:t>
-      </w:r>
-      <w:proofErr w:type="gramEnd"/>
-      <w:r>
-        <w:rPr>
-          <w:b/>
-          <w:lang w:val="en-US"/>
-        </w:rPr>
-        <w:t xml:space="preserve"> can see the KLI </w:t>
+        <w:t xml:space="preserve">you can see the KLI </w:t>
       </w:r>
       <w:r>
         <w:rPr>
@@ -2921,39 +2655,7 @@
           <w:b/>
           <w:lang w:val="en-US"/>
         </w:rPr>
-        <w:t xml:space="preserve"> , this is the connection we are using on this project . </w:t>
-      </w:r>
-      <w:proofErr w:type="gramStart"/>
-      <w:r>
-        <w:rPr>
-          <w:b/>
-          <w:lang w:val="en-US"/>
-        </w:rPr>
-        <w:t>now</w:t>
-      </w:r>
-      <w:proofErr w:type="gramEnd"/>
-      <w:r>
-        <w:rPr>
-          <w:b/>
-          <w:lang w:val="en-US"/>
-        </w:rPr>
-        <w:t xml:space="preserve"> first write down the </w:t>
-      </w:r>
-      <w:proofErr w:type="spellStart"/>
-      <w:r>
-        <w:rPr>
-          <w:b/>
-          <w:lang w:val="en-US"/>
-        </w:rPr>
-        <w:t>ip</w:t>
-      </w:r>
-      <w:proofErr w:type="spellEnd"/>
-      <w:r>
-        <w:rPr>
-          <w:b/>
-          <w:lang w:val="en-US"/>
-        </w:rPr>
-        <w:t xml:space="preserve"> of the KLI (image)</w:t>
+        <w:t xml:space="preserve"> , this is the connection we are using on this project . now first write down the ip of the KLI (image)</w:t>
       </w:r>
       <w:r>
         <w:rPr>
@@ -3020,54 +2722,13 @@
           <w:lang w:val="en-US"/>
         </w:rPr>
       </w:pPr>
-      <w:proofErr w:type="gramStart"/>
       <w:r>
         <w:rPr>
           <w:b/>
           <w:lang w:val="en-US"/>
         </w:rPr>
         <w:lastRenderedPageBreak/>
-        <w:t>then</w:t>
-      </w:r>
-      <w:proofErr w:type="gramEnd"/>
-      <w:r>
-        <w:rPr>
-          <w:b/>
-          <w:lang w:val="en-US"/>
-        </w:rPr>
-        <w:t xml:space="preserve"> go to NAT button (image) -&gt; add port , change the port number to 5900  and the permitted protocols to </w:t>
-      </w:r>
-      <w:proofErr w:type="spellStart"/>
-      <w:r>
-        <w:rPr>
-          <w:b/>
-          <w:lang w:val="en-US"/>
-        </w:rPr>
-        <w:t>tcp</w:t>
-      </w:r>
-      <w:proofErr w:type="spellEnd"/>
-      <w:r>
-        <w:rPr>
-          <w:b/>
-          <w:lang w:val="en-US"/>
-        </w:rPr>
-        <w:t>/</w:t>
-      </w:r>
-      <w:proofErr w:type="spellStart"/>
-      <w:r>
-        <w:rPr>
-          <w:b/>
-          <w:lang w:val="en-US"/>
-        </w:rPr>
-        <w:t>udp</w:t>
-      </w:r>
-      <w:proofErr w:type="spellEnd"/>
-      <w:r>
-        <w:rPr>
-          <w:b/>
-          <w:lang w:val="en-US"/>
-        </w:rPr>
-        <w:t xml:space="preserve"> and click save (image)</w:t>
+        <w:t>then go to NAT button (image) -&gt; add port , change the port number to 5900  and the permitted protocols to tcp/udp and click save (image)</w:t>
       </w:r>
       <w:r>
         <w:rPr>
@@ -3277,246 +2938,228 @@
           <w:lang w:val="en-US"/>
         </w:rPr>
         <w:lastRenderedPageBreak/>
-        <w:t xml:space="preserve">Now we are done with the robot and from now on we shall only use the mirroring viewer of the </w:t>
-      </w:r>
-      <w:proofErr w:type="spellStart"/>
-      <w:proofErr w:type="gramStart"/>
-      <w:r>
-        <w:rPr>
-          <w:b/>
-          <w:lang w:val="en-US"/>
-        </w:rPr>
-        <w:t>TightVNC</w:t>
-      </w:r>
-      <w:proofErr w:type="spellEnd"/>
-      <w:r>
-        <w:rPr>
-          <w:b/>
-          <w:lang w:val="en-US"/>
-        </w:rPr>
-        <w:t xml:space="preserve"> .</w:t>
-      </w:r>
-      <w:proofErr w:type="gramEnd"/>
-    </w:p>
-    <w:p>
-      <w:pPr>
-        <w:pStyle w:val="ArialHS"/>
-        <w:rPr>
-          <w:lang w:val="en-US"/>
-        </w:rPr>
-      </w:pPr>
-    </w:p>
-    <w:p>
-      <w:pPr>
-        <w:pStyle w:val="ArialHS"/>
-        <w:rPr>
-          <w:lang w:val="en-US"/>
-        </w:rPr>
-      </w:pPr>
-    </w:p>
-    <w:p>
-      <w:pPr>
-        <w:pStyle w:val="ArialHS"/>
-        <w:rPr>
-          <w:lang w:val="en-US"/>
-        </w:rPr>
-      </w:pPr>
-    </w:p>
-    <w:p>
-      <w:pPr>
-        <w:pStyle w:val="ArialHS"/>
-        <w:rPr>
-          <w:lang w:val="en-US"/>
-        </w:rPr>
-      </w:pPr>
-    </w:p>
-    <w:p>
-      <w:pPr>
-        <w:pStyle w:val="ArialHS"/>
-        <w:rPr>
-          <w:lang w:val="en-US"/>
-        </w:rPr>
-      </w:pPr>
-    </w:p>
-    <w:p>
-      <w:pPr>
-        <w:pStyle w:val="ArialHS"/>
-        <w:rPr>
-          <w:lang w:val="en-US"/>
-        </w:rPr>
-      </w:pPr>
-    </w:p>
-    <w:p>
-      <w:pPr>
-        <w:pStyle w:val="ArialHS"/>
-        <w:rPr>
-          <w:lang w:val="en-US"/>
-        </w:rPr>
-      </w:pPr>
-    </w:p>
-    <w:p>
-      <w:pPr>
-        <w:pStyle w:val="ArialHS"/>
-        <w:rPr>
-          <w:lang w:val="en-US"/>
-        </w:rPr>
-      </w:pPr>
-    </w:p>
-    <w:p>
-      <w:pPr>
-        <w:pStyle w:val="ArialHS"/>
-        <w:rPr>
-          <w:lang w:val="en-US"/>
-        </w:rPr>
-      </w:pPr>
-    </w:p>
-    <w:p>
-      <w:pPr>
-        <w:pStyle w:val="ArialHS"/>
-        <w:rPr>
-          <w:lang w:val="en-US"/>
-        </w:rPr>
-      </w:pPr>
-    </w:p>
-    <w:p>
-      <w:pPr>
-        <w:pStyle w:val="ArialHS"/>
-        <w:rPr>
-          <w:lang w:val="en-US"/>
-        </w:rPr>
-      </w:pPr>
-    </w:p>
-    <w:p>
-      <w:pPr>
-        <w:pStyle w:val="ArialHS"/>
-        <w:rPr>
-          <w:lang w:val="en-US"/>
-        </w:rPr>
-      </w:pPr>
-    </w:p>
-    <w:p>
-      <w:pPr>
-        <w:pStyle w:val="ArialHS"/>
-        <w:rPr>
-          <w:lang w:val="en-US"/>
-        </w:rPr>
-      </w:pPr>
-    </w:p>
-    <w:p>
-      <w:pPr>
-        <w:pStyle w:val="ArialHS"/>
-        <w:rPr>
-          <w:lang w:val="en-US"/>
-        </w:rPr>
-      </w:pPr>
-    </w:p>
-    <w:p>
-      <w:pPr>
-        <w:pStyle w:val="ArialHS"/>
-        <w:rPr>
-          <w:lang w:val="en-US"/>
-        </w:rPr>
-      </w:pPr>
-    </w:p>
-    <w:p>
-      <w:pPr>
-        <w:pStyle w:val="ArialHS"/>
-        <w:rPr>
-          <w:lang w:val="en-US"/>
-        </w:rPr>
-      </w:pPr>
-    </w:p>
-    <w:p>
-      <w:pPr>
-        <w:pStyle w:val="ArialHS"/>
-        <w:rPr>
-          <w:lang w:val="en-US"/>
-        </w:rPr>
-      </w:pPr>
-    </w:p>
-    <w:p>
-      <w:pPr>
-        <w:pStyle w:val="ArialHS"/>
-        <w:rPr>
-          <w:lang w:val="en-US"/>
-        </w:rPr>
-      </w:pPr>
-    </w:p>
-    <w:p>
-      <w:pPr>
-        <w:pStyle w:val="ArialHS"/>
-        <w:rPr>
-          <w:lang w:val="en-US"/>
-        </w:rPr>
-      </w:pPr>
-    </w:p>
-    <w:p>
-      <w:pPr>
-        <w:pStyle w:val="ArialHS"/>
-        <w:rPr>
-          <w:lang w:val="en-US"/>
-        </w:rPr>
-      </w:pPr>
-    </w:p>
-    <w:p>
-      <w:pPr>
-        <w:pStyle w:val="ArialHS"/>
-        <w:rPr>
-          <w:lang w:val="en-US"/>
-        </w:rPr>
-      </w:pPr>
-    </w:p>
-    <w:p>
-      <w:pPr>
-        <w:pStyle w:val="ArialHS"/>
-        <w:rPr>
-          <w:lang w:val="en-US"/>
-        </w:rPr>
-      </w:pPr>
-    </w:p>
-    <w:p>
-      <w:pPr>
-        <w:pStyle w:val="ArialHS"/>
-        <w:rPr>
-          <w:lang w:val="en-US"/>
-        </w:rPr>
-      </w:pPr>
-    </w:p>
-    <w:p>
-      <w:pPr>
-        <w:pStyle w:val="ArialHS"/>
-        <w:rPr>
-          <w:lang w:val="en-US"/>
-        </w:rPr>
-      </w:pPr>
-    </w:p>
-    <w:p>
-      <w:pPr>
-        <w:pStyle w:val="ArialHS"/>
-        <w:rPr>
-          <w:lang w:val="en-US"/>
-        </w:rPr>
-      </w:pPr>
-    </w:p>
-    <w:p>
-      <w:pPr>
-        <w:pStyle w:val="ArialHS"/>
-        <w:rPr>
-          <w:lang w:val="en-US"/>
-        </w:rPr>
-      </w:pPr>
-    </w:p>
-    <w:p>
-      <w:pPr>
-        <w:pStyle w:val="ArialHS"/>
-        <w:rPr>
-          <w:lang w:val="en-US"/>
-        </w:rPr>
-      </w:pPr>
-    </w:p>
-    <w:p>
-      <w:pPr>
-        <w:pStyle w:val="berschrift2"/>
+        <w:t>Now we are done with the robot and from now on we shall only use the mirroring viewer of the TightVNC .</w:t>
+      </w:r>
+    </w:p>
+    <w:p>
+      <w:pPr>
+        <w:pStyle w:val="ArialHS"/>
+        <w:rPr>
+          <w:lang w:val="en-US"/>
+        </w:rPr>
+      </w:pPr>
+    </w:p>
+    <w:p>
+      <w:pPr>
+        <w:pStyle w:val="ArialHS"/>
+        <w:rPr>
+          <w:lang w:val="en-US"/>
+        </w:rPr>
+      </w:pPr>
+    </w:p>
+    <w:p>
+      <w:pPr>
+        <w:pStyle w:val="ArialHS"/>
+        <w:rPr>
+          <w:lang w:val="en-US"/>
+        </w:rPr>
+      </w:pPr>
+    </w:p>
+    <w:p>
+      <w:pPr>
+        <w:pStyle w:val="ArialHS"/>
+        <w:rPr>
+          <w:lang w:val="en-US"/>
+        </w:rPr>
+      </w:pPr>
+    </w:p>
+    <w:p>
+      <w:pPr>
+        <w:pStyle w:val="ArialHS"/>
+        <w:rPr>
+          <w:lang w:val="en-US"/>
+        </w:rPr>
+      </w:pPr>
+    </w:p>
+    <w:p>
+      <w:pPr>
+        <w:pStyle w:val="ArialHS"/>
+        <w:rPr>
+          <w:lang w:val="en-US"/>
+        </w:rPr>
+      </w:pPr>
+    </w:p>
+    <w:p>
+      <w:pPr>
+        <w:pStyle w:val="ArialHS"/>
+        <w:rPr>
+          <w:lang w:val="en-US"/>
+        </w:rPr>
+      </w:pPr>
+    </w:p>
+    <w:p>
+      <w:pPr>
+        <w:pStyle w:val="ArialHS"/>
+        <w:rPr>
+          <w:lang w:val="en-US"/>
+        </w:rPr>
+      </w:pPr>
+    </w:p>
+    <w:p>
+      <w:pPr>
+        <w:pStyle w:val="ArialHS"/>
+        <w:rPr>
+          <w:lang w:val="en-US"/>
+        </w:rPr>
+      </w:pPr>
+    </w:p>
+    <w:p>
+      <w:pPr>
+        <w:pStyle w:val="ArialHS"/>
+        <w:rPr>
+          <w:lang w:val="en-US"/>
+        </w:rPr>
+      </w:pPr>
+    </w:p>
+    <w:p>
+      <w:pPr>
+        <w:pStyle w:val="ArialHS"/>
+        <w:rPr>
+          <w:lang w:val="en-US"/>
+        </w:rPr>
+      </w:pPr>
+    </w:p>
+    <w:p>
+      <w:pPr>
+        <w:pStyle w:val="ArialHS"/>
+        <w:rPr>
+          <w:lang w:val="en-US"/>
+        </w:rPr>
+      </w:pPr>
+    </w:p>
+    <w:p>
+      <w:pPr>
+        <w:pStyle w:val="ArialHS"/>
+        <w:rPr>
+          <w:lang w:val="en-US"/>
+        </w:rPr>
+      </w:pPr>
+    </w:p>
+    <w:p>
+      <w:pPr>
+        <w:pStyle w:val="ArialHS"/>
+        <w:rPr>
+          <w:lang w:val="en-US"/>
+        </w:rPr>
+      </w:pPr>
+    </w:p>
+    <w:p>
+      <w:pPr>
+        <w:pStyle w:val="ArialHS"/>
+        <w:rPr>
+          <w:lang w:val="en-US"/>
+        </w:rPr>
+      </w:pPr>
+    </w:p>
+    <w:p>
+      <w:pPr>
+        <w:pStyle w:val="ArialHS"/>
+        <w:rPr>
+          <w:lang w:val="en-US"/>
+        </w:rPr>
+      </w:pPr>
+    </w:p>
+    <w:p>
+      <w:pPr>
+        <w:pStyle w:val="ArialHS"/>
+        <w:rPr>
+          <w:lang w:val="en-US"/>
+        </w:rPr>
+      </w:pPr>
+    </w:p>
+    <w:p>
+      <w:pPr>
+        <w:pStyle w:val="ArialHS"/>
+        <w:rPr>
+          <w:lang w:val="en-US"/>
+        </w:rPr>
+      </w:pPr>
+    </w:p>
+    <w:p>
+      <w:pPr>
+        <w:pStyle w:val="ArialHS"/>
+        <w:rPr>
+          <w:lang w:val="en-US"/>
+        </w:rPr>
+      </w:pPr>
+    </w:p>
+    <w:p>
+      <w:pPr>
+        <w:pStyle w:val="ArialHS"/>
+        <w:rPr>
+          <w:lang w:val="en-US"/>
+        </w:rPr>
+      </w:pPr>
+    </w:p>
+    <w:p>
+      <w:pPr>
+        <w:pStyle w:val="ArialHS"/>
+        <w:rPr>
+          <w:lang w:val="en-US"/>
+        </w:rPr>
+      </w:pPr>
+    </w:p>
+    <w:p>
+      <w:pPr>
+        <w:pStyle w:val="ArialHS"/>
+        <w:rPr>
+          <w:lang w:val="en-US"/>
+        </w:rPr>
+      </w:pPr>
+    </w:p>
+    <w:p>
+      <w:pPr>
+        <w:pStyle w:val="ArialHS"/>
+        <w:rPr>
+          <w:lang w:val="en-US"/>
+        </w:rPr>
+      </w:pPr>
+    </w:p>
+    <w:p>
+      <w:pPr>
+        <w:pStyle w:val="ArialHS"/>
+        <w:rPr>
+          <w:lang w:val="en-US"/>
+        </w:rPr>
+      </w:pPr>
+    </w:p>
+    <w:p>
+      <w:pPr>
+        <w:pStyle w:val="ArialHS"/>
+        <w:rPr>
+          <w:lang w:val="en-US"/>
+        </w:rPr>
+      </w:pPr>
+    </w:p>
+    <w:p>
+      <w:pPr>
+        <w:pStyle w:val="ArialHS"/>
+        <w:rPr>
+          <w:lang w:val="en-US"/>
+        </w:rPr>
+      </w:pPr>
+    </w:p>
+    <w:p>
+      <w:pPr>
+        <w:pStyle w:val="ArialHS"/>
+        <w:rPr>
+          <w:lang w:val="en-US"/>
+        </w:rPr>
+      </w:pPr>
+    </w:p>
+    <w:p>
+      <w:pPr>
+        <w:pStyle w:val="Heading2"/>
         <w:rPr>
           <w:lang w:val="en-US"/>
         </w:rPr>
@@ -3533,7 +3176,7 @@
     </w:p>
     <w:p>
       <w:pPr>
-        <w:pStyle w:val="Listenabsatz"/>
+        <w:pStyle w:val="ListParagraph"/>
         <w:numPr>
           <w:ilvl w:val="0"/>
           <w:numId w:val="5"/>
@@ -3629,7 +3272,7 @@
     </w:p>
     <w:p>
       <w:pPr>
-        <w:pStyle w:val="Listenabsatz"/>
+        <w:pStyle w:val="ListParagraph"/>
         <w:numPr>
           <w:ilvl w:val="0"/>
           <w:numId w:val="5"/>
@@ -3644,23 +3287,7 @@
           <w:b/>
           <w:lang w:val="en-US"/>
         </w:rPr>
-        <w:t xml:space="preserve">Then go to Windows Control Panel -&gt; Network and Internet -&gt; Change adapter settings -&gt; Right-click on your Ethernet card -&gt; Properties -&gt; IPv4 and select Properties , change the </w:t>
-      </w:r>
-      <w:proofErr w:type="spellStart"/>
-      <w:r>
-        <w:rPr>
-          <w:b/>
-          <w:lang w:val="en-US"/>
-        </w:rPr>
-        <w:t>ip</w:t>
-      </w:r>
-      <w:proofErr w:type="spellEnd"/>
-      <w:r>
-        <w:rPr>
-          <w:b/>
-          <w:lang w:val="en-US"/>
-        </w:rPr>
-        <w:t xml:space="preserve"> address to </w:t>
+        <w:t xml:space="preserve">Then go to Windows Control Panel -&gt; Network and Internet -&gt; Change adapter settings -&gt; Right-click on your Ethernet card -&gt; Properties -&gt; IPv4 and select Properties , change the ip address to </w:t>
       </w:r>
       <w:r>
         <w:rPr>
@@ -3674,39 +3301,7 @@
           <w:b/>
           <w:lang w:val="en-US"/>
         </w:rPr>
-        <w:t xml:space="preserve"> near the one on the robot (by me on the robot it was 172.31.1.197) so </w:t>
-      </w:r>
-      <w:proofErr w:type="spellStart"/>
-      <w:r>
-        <w:rPr>
-          <w:b/>
-          <w:lang w:val="en-US"/>
-        </w:rPr>
-        <w:t>i</w:t>
-      </w:r>
-      <w:proofErr w:type="spellEnd"/>
-      <w:r>
-        <w:rPr>
-          <w:b/>
-          <w:lang w:val="en-US"/>
-        </w:rPr>
-        <w:t xml:space="preserve"> set the </w:t>
-      </w:r>
-      <w:proofErr w:type="spellStart"/>
-      <w:r>
-        <w:rPr>
-          <w:b/>
-          <w:lang w:val="en-US"/>
-        </w:rPr>
-        <w:t>ip</w:t>
-      </w:r>
-      <w:proofErr w:type="spellEnd"/>
-      <w:r>
-        <w:rPr>
-          <w:b/>
-          <w:lang w:val="en-US"/>
-        </w:rPr>
-        <w:t xml:space="preserve"> on </w:t>
+        <w:t xml:space="preserve"> near the one on the robot (by me on the robot it was 172.31.1.197) so i set the ip on </w:t>
       </w:r>
       <w:r>
         <w:rPr>
@@ -3727,17 +3322,8 @@
           <w:b/>
           <w:lang w:val="en-US"/>
         </w:rPr>
-        <w:t xml:space="preserve"> </w:t>
-      </w:r>
-      <w:proofErr w:type="gramStart"/>
-      <w:r>
-        <w:rPr>
-          <w:b/>
-          <w:lang w:val="en-US"/>
-        </w:rPr>
-        <w:t>click</w:t>
-      </w:r>
-      <w:proofErr w:type="gramEnd"/>
+        <w:t xml:space="preserve"> click</w:t>
+      </w:r>
       <w:r>
         <w:rPr>
           <w:b/>
@@ -3803,7 +3389,7 @@
     </w:p>
     <w:p>
       <w:pPr>
-        <w:pStyle w:val="Listenabsatz"/>
+        <w:pStyle w:val="ListParagraph"/>
         <w:numPr>
           <w:ilvl w:val="0"/>
           <w:numId w:val="5"/>
@@ -3812,70 +3398,13 @@
           <w:lang w:val="en-US"/>
         </w:rPr>
       </w:pPr>
-      <w:proofErr w:type="gramStart"/>
       <w:r>
         <w:rPr>
           <w:b/>
           <w:lang w:val="en-US"/>
         </w:rPr>
         <w:lastRenderedPageBreak/>
-        <w:t>now</w:t>
-      </w:r>
-      <w:proofErr w:type="gramEnd"/>
-      <w:r>
-        <w:rPr>
-          <w:b/>
-          <w:lang w:val="en-US"/>
-        </w:rPr>
-        <w:t xml:space="preserve"> open a </w:t>
-      </w:r>
-      <w:proofErr w:type="spellStart"/>
-      <w:r>
-        <w:rPr>
-          <w:b/>
-          <w:lang w:val="en-US"/>
-        </w:rPr>
-        <w:t>cmd</w:t>
-      </w:r>
-      <w:proofErr w:type="spellEnd"/>
-      <w:r>
-        <w:rPr>
-          <w:b/>
-          <w:lang w:val="en-US"/>
-        </w:rPr>
-        <w:t xml:space="preserve"> </w:t>
-      </w:r>
-      <w:proofErr w:type="spellStart"/>
-      <w:r>
-        <w:rPr>
-          <w:b/>
-          <w:lang w:val="en-US"/>
-        </w:rPr>
-        <w:t>prombt</w:t>
-      </w:r>
-      <w:proofErr w:type="spellEnd"/>
-      <w:r>
-        <w:rPr>
-          <w:b/>
-          <w:lang w:val="en-US"/>
-        </w:rPr>
-        <w:t xml:space="preserve"> and type : ping &lt;</w:t>
-      </w:r>
-      <w:proofErr w:type="spellStart"/>
-      <w:r>
-        <w:rPr>
-          <w:b/>
-          <w:lang w:val="en-US"/>
-        </w:rPr>
-        <w:t>ip_of_the_robot</w:t>
-      </w:r>
-      <w:proofErr w:type="spellEnd"/>
-      <w:r>
-        <w:rPr>
-          <w:b/>
-          <w:lang w:val="en-US"/>
-        </w:rPr>
-        <w:t>&gt; by me it is ping 172.31.1.197 (image).</w:t>
+        <w:t>now open a cmd prombt and type : ping &lt;ip_of_the_robot&gt; by me it is ping 172.31.1.197 (image).</w:t>
       </w:r>
       <w:r>
         <w:rPr>
@@ -3933,116 +3462,34 @@
           <w:lang w:val="en-US"/>
         </w:rPr>
       </w:pPr>
-      <w:proofErr w:type="gramStart"/>
-      <w:r>
-        <w:rPr>
-          <w:b/>
-          <w:lang w:val="en-US"/>
-        </w:rPr>
-        <w:t>if</w:t>
-      </w:r>
-      <w:proofErr w:type="gramEnd"/>
-      <w:r>
-        <w:rPr>
-          <w:b/>
-          <w:lang w:val="en-US"/>
-        </w:rPr>
-        <w:t xml:space="preserve"> you </w:t>
-      </w:r>
-      <w:proofErr w:type="spellStart"/>
-      <w:r>
-        <w:rPr>
-          <w:b/>
-          <w:lang w:val="en-US"/>
-        </w:rPr>
-        <w:t>revice</w:t>
-      </w:r>
-      <w:proofErr w:type="spellEnd"/>
-      <w:r>
-        <w:rPr>
-          <w:b/>
-          <w:lang w:val="en-US"/>
-        </w:rPr>
-        <w:t xml:space="preserve"> a response then </w:t>
-      </w:r>
-      <w:proofErr w:type="spellStart"/>
-      <w:r>
-        <w:rPr>
-          <w:b/>
-          <w:lang w:val="en-US"/>
-        </w:rPr>
-        <w:t>every thing</w:t>
-      </w:r>
-      <w:proofErr w:type="spellEnd"/>
-      <w:r>
-        <w:rPr>
-          <w:b/>
-          <w:lang w:val="en-US"/>
-        </w:rPr>
-        <w:t xml:space="preserve"> is working right .</w:t>
-      </w:r>
-    </w:p>
-    <w:p>
-      <w:pPr>
-        <w:rPr>
-          <w:lang w:val="en-US"/>
-        </w:rPr>
-      </w:pPr>
-    </w:p>
-    <w:p>
-      <w:pPr>
-        <w:rPr>
-          <w:b/>
-          <w:lang w:val="en-US"/>
-        </w:rPr>
-      </w:pPr>
-      <w:proofErr w:type="gramStart"/>
-      <w:r>
-        <w:rPr>
-          <w:b/>
-          <w:lang w:val="en-US"/>
-        </w:rPr>
-        <w:t>now</w:t>
-      </w:r>
-      <w:proofErr w:type="gramEnd"/>
-      <w:r>
-        <w:rPr>
-          <w:b/>
-          <w:lang w:val="en-US"/>
-        </w:rPr>
-        <w:t xml:space="preserve"> we already installed the </w:t>
-      </w:r>
-      <w:proofErr w:type="spellStart"/>
-      <w:r>
-        <w:rPr>
-          <w:b/>
-          <w:lang w:val="en-US"/>
-        </w:rPr>
-        <w:t>TightVNC</w:t>
-      </w:r>
-      <w:proofErr w:type="spellEnd"/>
-      <w:r>
-        <w:rPr>
-          <w:b/>
-          <w:lang w:val="en-US"/>
-        </w:rPr>
-        <w:t xml:space="preserve"> for windows (64 bit) install it and run the viewer(</w:t>
-      </w:r>
-      <w:proofErr w:type="spellStart"/>
-      <w:r>
-        <w:rPr>
-          <w:b/>
-          <w:lang w:val="en-US"/>
-        </w:rPr>
-        <w:t>TightVNCViewer</w:t>
-      </w:r>
-      <w:proofErr w:type="spellEnd"/>
-      <w:r>
-        <w:rPr>
-          <w:b/>
-          <w:lang w:val="en-US"/>
-        </w:rPr>
-        <w:t>)(image).</w:t>
+      <w:r>
+        <w:rPr>
+          <w:b/>
+          <w:lang w:val="en-US"/>
+        </w:rPr>
+        <w:t>if you revice a response then every thing is working right .</w:t>
+      </w:r>
+    </w:p>
+    <w:p>
+      <w:pPr>
+        <w:rPr>
+          <w:lang w:val="en-US"/>
+        </w:rPr>
+      </w:pPr>
+    </w:p>
+    <w:p>
+      <w:pPr>
+        <w:rPr>
+          <w:b/>
+          <w:lang w:val="en-US"/>
+        </w:rPr>
+      </w:pPr>
+      <w:r>
+        <w:rPr>
+          <w:b/>
+          <w:lang w:val="en-US"/>
+        </w:rPr>
+        <w:t>now we already installed the TightVNC for windows (64 bit) install it and run the viewer(TightVNCViewer)(image).</w:t>
       </w:r>
       <w:r>
         <w:rPr>
@@ -4054,7 +3501,7 @@
     </w:p>
     <w:p>
       <w:pPr>
-        <w:pStyle w:val="Listenabsatz"/>
+        <w:pStyle w:val="ListParagraph"/>
         <w:numPr>
           <w:ilvl w:val="0"/>
           <w:numId w:val="5"/>
@@ -4063,38 +3510,13 @@
           <w:lang w:val="en-US"/>
         </w:rPr>
       </w:pPr>
-      <w:proofErr w:type="gramStart"/>
       <w:r>
         <w:rPr>
           <w:b/>
           <w:lang w:val="en-US"/>
         </w:rPr>
         <w:lastRenderedPageBreak/>
-        <w:t>input</w:t>
-      </w:r>
-      <w:proofErr w:type="gramEnd"/>
-      <w:r>
-        <w:rPr>
-          <w:b/>
-          <w:lang w:val="en-US"/>
-        </w:rPr>
-        <w:t xml:space="preserve"> the </w:t>
-      </w:r>
-      <w:proofErr w:type="spellStart"/>
-      <w:r>
-        <w:rPr>
-          <w:b/>
-          <w:lang w:val="en-US"/>
-        </w:rPr>
-        <w:t>ip</w:t>
-      </w:r>
-      <w:proofErr w:type="spellEnd"/>
-      <w:r>
-        <w:rPr>
-          <w:b/>
-          <w:lang w:val="en-US"/>
-        </w:rPr>
-        <w:t xml:space="preserve"> and connect , then the HMI of the robot starts on your PC</w:t>
+        <w:t>input the ip and connect , then the HMI of the robot starts on your PC</w:t>
       </w:r>
       <w:r>
         <w:rPr>
@@ -4219,41 +3641,24 @@
           <w:b/>
           <w:lang w:val="en-US"/>
         </w:rPr>
-        <w:t xml:space="preserve">(if the HMI is not fully viewed (some parts are not showing ) then go admin -&gt; </w:t>
-      </w:r>
-      <w:proofErr w:type="spellStart"/>
-      <w:r>
-        <w:rPr>
-          <w:b/>
-          <w:lang w:val="en-US"/>
-        </w:rPr>
-        <w:t>minize</w:t>
-      </w:r>
-      <w:proofErr w:type="spellEnd"/>
-      <w:r>
-        <w:rPr>
-          <w:b/>
-          <w:lang w:val="en-US"/>
-        </w:rPr>
-        <w:t xml:space="preserve"> HMI -&gt; right click on the robot desktop  -&gt; display setting -&gt; change orientation to landscape).</w:t>
-      </w:r>
-    </w:p>
-    <w:p>
-      <w:pPr>
-        <w:rPr>
-          <w:b/>
-          <w:lang w:val="en-US"/>
-        </w:rPr>
-      </w:pPr>
-    </w:p>
-    <w:p>
-      <w:pPr>
-        <w:rPr>
-          <w:b/>
-          <w:lang w:val="en-US"/>
-        </w:rPr>
-      </w:pPr>
-      <w:proofErr w:type="gramStart"/>
+        <w:t>(if the HMI is not fully viewed (some parts are not showing ) then go admin -&gt; minize HMI -&gt; right click on the robot desktop  -&gt; display setting -&gt; change orientation to landscape).</w:t>
+      </w:r>
+    </w:p>
+    <w:p>
+      <w:pPr>
+        <w:rPr>
+          <w:b/>
+          <w:lang w:val="en-US"/>
+        </w:rPr>
+      </w:pPr>
+    </w:p>
+    <w:p>
+      <w:pPr>
+        <w:rPr>
+          <w:b/>
+          <w:lang w:val="en-US"/>
+        </w:rPr>
+      </w:pPr>
       <w:r>
         <w:rPr>
           <w:b/>
@@ -4267,31 +3672,7 @@
           <w:b/>
           <w:lang w:val="en-US"/>
         </w:rPr>
-        <w:t>:</w:t>
-      </w:r>
-      <w:proofErr w:type="gramEnd"/>
-      <w:r>
-        <w:rPr>
-          <w:b/>
-          <w:lang w:val="en-US"/>
-        </w:rPr>
-        <w:t xml:space="preserve"> if when starting the viewer session , the </w:t>
-      </w:r>
-      <w:proofErr w:type="spellStart"/>
-      <w:r>
-        <w:rPr>
-          <w:b/>
-          <w:lang w:val="en-US"/>
-        </w:rPr>
-        <w:t>kuka</w:t>
-      </w:r>
-      <w:proofErr w:type="spellEnd"/>
-      <w:r>
-        <w:rPr>
-          <w:b/>
-          <w:lang w:val="en-US"/>
-        </w:rPr>
-        <w:t xml:space="preserve"> asks you to log in (like windows log in screen </w:t>
+        <w:t xml:space="preserve">: if when starting the viewer session , the kuka asks you to log in (like windows log in screen </w:t>
       </w:r>
       <w:r>
         <w:rPr>
@@ -4305,42 +3686,26 @@
           <w:b/>
           <w:lang w:val="en-US"/>
         </w:rPr>
-        <w:t xml:space="preserve">, then please use the following creds : user name : </w:t>
-      </w:r>
-      <w:proofErr w:type="spellStart"/>
-      <w:r>
-        <w:rPr>
-          <w:b/>
-          <w:lang w:val="en-US"/>
-        </w:rPr>
-        <w:t>KukaUser</w:t>
-      </w:r>
-      <w:proofErr w:type="spellEnd"/>
-      <w:r>
-        <w:rPr>
-          <w:b/>
-          <w:lang w:val="en-US"/>
-        </w:rPr>
-        <w:t xml:space="preserve"> , password : 68kuka1secpw59</w:t>
-      </w:r>
-    </w:p>
-    <w:p>
-      <w:pPr>
-        <w:rPr>
-          <w:lang w:val="en-US"/>
-        </w:rPr>
-      </w:pPr>
-    </w:p>
-    <w:p>
-      <w:pPr>
-        <w:rPr>
-          <w:lang w:val="en-US"/>
-        </w:rPr>
-      </w:pPr>
-    </w:p>
-    <w:p>
-      <w:pPr>
-        <w:pStyle w:val="berschrift1"/>
+        <w:t>, then please use the following creds : user name : KukaUser , password : 68kuka1secpw59</w:t>
+      </w:r>
+    </w:p>
+    <w:p>
+      <w:pPr>
+        <w:rPr>
+          <w:lang w:val="en-US"/>
+        </w:rPr>
+      </w:pPr>
+    </w:p>
+    <w:p>
+      <w:pPr>
+        <w:rPr>
+          <w:lang w:val="en-US"/>
+        </w:rPr>
+      </w:pPr>
+    </w:p>
+    <w:p>
+      <w:pPr>
+        <w:pStyle w:val="Heading1"/>
         <w:rPr>
           <w:lang w:val="en-US"/>
         </w:rPr>
@@ -4359,78 +3724,33 @@
           <w:lang w:val="en-US"/>
         </w:rPr>
       </w:pPr>
-      <w:proofErr w:type="gramStart"/>
-      <w:r>
-        <w:rPr>
-          <w:lang w:val="en-US"/>
-        </w:rPr>
-        <w:t>we</w:t>
-      </w:r>
-      <w:proofErr w:type="gramEnd"/>
-      <w:r>
-        <w:rPr>
-          <w:lang w:val="en-US"/>
-        </w:rPr>
-        <w:t xml:space="preserve"> are not using the </w:t>
-      </w:r>
-      <w:proofErr w:type="spellStart"/>
-      <w:r>
-        <w:rPr>
-          <w:lang w:val="en-US"/>
-        </w:rPr>
-        <w:t>usb</w:t>
-      </w:r>
-      <w:proofErr w:type="spellEnd"/>
-      <w:r>
-        <w:rPr>
-          <w:lang w:val="en-US"/>
-        </w:rPr>
-        <w:t xml:space="preserve"> after this guide we share the data simply between the host PC and the </w:t>
-      </w:r>
-      <w:proofErr w:type="spellStart"/>
-      <w:r>
-        <w:rPr>
-          <w:lang w:val="en-US"/>
-        </w:rPr>
-        <w:t>Kuka</w:t>
-      </w:r>
-      <w:proofErr w:type="spellEnd"/>
-      <w:r>
-        <w:rPr>
-          <w:lang w:val="en-US"/>
-        </w:rPr>
-        <w:t xml:space="preserve"> robot .</w:t>
-      </w:r>
-    </w:p>
-    <w:p>
-      <w:pPr>
-        <w:rPr>
-          <w:lang w:val="en-US"/>
-        </w:rPr>
-      </w:pPr>
-    </w:p>
-    <w:p>
-      <w:pPr>
-        <w:rPr>
-          <w:b/>
-          <w:lang w:val="en-US"/>
-        </w:rPr>
-      </w:pPr>
-      <w:proofErr w:type="gramStart"/>
-      <w:r>
-        <w:rPr>
-          <w:b/>
-          <w:lang w:val="en-US"/>
-        </w:rPr>
-        <w:t>first</w:t>
-      </w:r>
-      <w:proofErr w:type="gramEnd"/>
-      <w:r>
-        <w:rPr>
-          <w:b/>
-          <w:lang w:val="en-US"/>
-        </w:rPr>
-        <w:t xml:space="preserve"> start the robot and on the pc start the VNC viewer .</w:t>
+      <w:r>
+        <w:rPr>
+          <w:lang w:val="en-US"/>
+        </w:rPr>
+        <w:t>we are not using the usb after this guide we share the data simply between the host PC and the Kuka robot .</w:t>
+      </w:r>
+    </w:p>
+    <w:p>
+      <w:pPr>
+        <w:rPr>
+          <w:lang w:val="en-US"/>
+        </w:rPr>
+      </w:pPr>
+    </w:p>
+    <w:p>
+      <w:pPr>
+        <w:rPr>
+          <w:b/>
+          <w:lang w:val="en-US"/>
+        </w:rPr>
+      </w:pPr>
+      <w:r>
+        <w:rPr>
+          <w:b/>
+          <w:lang w:val="en-US"/>
+        </w:rPr>
+        <w:t>first start the robot and on the pc start the VNC viewer .</w:t>
       </w:r>
     </w:p>
     <w:p>
@@ -4459,21 +3779,12 @@
           <w:b/>
           <w:lang w:val="en-US"/>
         </w:rPr>
-        <w:t xml:space="preserve"> the </w:t>
-      </w:r>
-      <w:proofErr w:type="gramStart"/>
-      <w:r>
-        <w:rPr>
-          <w:b/>
-          <w:lang w:val="en-US"/>
-        </w:rPr>
-        <w:t>HMI .</w:t>
-      </w:r>
-      <w:proofErr w:type="gramEnd"/>
-    </w:p>
-    <w:p>
-      <w:pPr>
-        <w:pStyle w:val="Listenabsatz"/>
+        <w:t xml:space="preserve"> the HMI .</w:t>
+      </w:r>
+    </w:p>
+    <w:p>
+      <w:pPr>
+        <w:pStyle w:val="ListParagraph"/>
         <w:numPr>
           <w:ilvl w:val="0"/>
           <w:numId w:val="5"/>
@@ -4501,23 +3812,7 @@
           <w:b/>
           <w:lang w:val="en-US"/>
         </w:rPr>
-        <w:t xml:space="preserve"> and right click on the KUKA_</w:t>
-      </w:r>
-      <w:proofErr w:type="gramStart"/>
-      <w:r>
-        <w:rPr>
-          <w:b/>
-          <w:lang w:val="en-US"/>
-        </w:rPr>
-        <w:t>DATA(</w:t>
-      </w:r>
-      <w:proofErr w:type="gramEnd"/>
-      <w:r>
-        <w:rPr>
-          <w:b/>
-          <w:lang w:val="en-US"/>
-        </w:rPr>
-        <w:t>D:) driver  and select properties(image</w:t>
+        <w:t xml:space="preserve"> and right click on the KUKA_DATA(D:) driver  and select properties(image</w:t>
       </w:r>
       <w:r>
         <w:rPr>
@@ -4583,7 +3878,7 @@
     </w:p>
     <w:p>
       <w:pPr>
-        <w:pStyle w:val="Listenabsatz"/>
+        <w:pStyle w:val="ListParagraph"/>
         <w:numPr>
           <w:ilvl w:val="0"/>
           <w:numId w:val="5"/>
@@ -4593,21 +3888,12 @@
           <w:lang w:val="en-US"/>
         </w:rPr>
       </w:pPr>
-      <w:proofErr w:type="gramStart"/>
-      <w:r>
-        <w:rPr>
-          <w:b/>
-          <w:lang w:val="en-US"/>
-        </w:rPr>
-        <w:t>go</w:t>
-      </w:r>
-      <w:proofErr w:type="gramEnd"/>
-      <w:r>
-        <w:rPr>
-          <w:b/>
-          <w:lang w:val="en-US"/>
-        </w:rPr>
-        <w:t xml:space="preserve"> to sharing -&gt;Advanced sharing - Permissions -&gt; </w:t>
+      <w:r>
+        <w:rPr>
+          <w:b/>
+          <w:lang w:val="en-US"/>
+        </w:rPr>
+        <w:t xml:space="preserve">go to sharing -&gt;Advanced sharing - Permissions -&gt; </w:t>
       </w:r>
       <w:r>
         <w:rPr>
@@ -4723,7 +4009,7 @@
     </w:p>
     <w:p>
       <w:pPr>
-        <w:pStyle w:val="Listenabsatz"/>
+        <w:pStyle w:val="ListParagraph"/>
         <w:numPr>
           <w:ilvl w:val="0"/>
           <w:numId w:val="5"/>
@@ -4732,37 +4018,12 @@
           <w:lang w:val="en-US"/>
         </w:rPr>
       </w:pPr>
-      <w:proofErr w:type="gramStart"/>
-      <w:r>
-        <w:rPr>
-          <w:b/>
-          <w:lang w:val="en-US"/>
-        </w:rPr>
-        <w:t>after</w:t>
-      </w:r>
-      <w:proofErr w:type="gramEnd"/>
-      <w:r>
-        <w:rPr>
-          <w:b/>
-          <w:lang w:val="en-US"/>
-        </w:rPr>
-        <w:t xml:space="preserve"> that on your windows PC (host ) open the file explorer and in then type \\&lt;ip_of_the_robot&gt;(image). </w:t>
-      </w:r>
-      <w:proofErr w:type="gramStart"/>
-      <w:r>
-        <w:rPr>
-          <w:b/>
-          <w:lang w:val="en-US"/>
-        </w:rPr>
-        <w:t>and</w:t>
-      </w:r>
-      <w:proofErr w:type="gramEnd"/>
-      <w:r>
-        <w:rPr>
-          <w:b/>
-          <w:lang w:val="en-US"/>
-        </w:rPr>
-        <w:t xml:space="preserve"> </w:t>
+      <w:r>
+        <w:rPr>
+          <w:b/>
+          <w:lang w:val="en-US"/>
+        </w:rPr>
+        <w:t xml:space="preserve">after that on your windows PC (host ) open the file explorer and in then type \\&lt;ip_of_the_robot&gt;(image). and </w:t>
       </w:r>
       <w:r>
         <w:rPr>
@@ -4834,37 +4095,12 @@
           <w:lang w:val="en-US"/>
         </w:rPr>
       </w:pPr>
-      <w:proofErr w:type="gramStart"/>
-      <w:r>
-        <w:rPr>
-          <w:b/>
-          <w:lang w:val="en-US"/>
-        </w:rPr>
-        <w:t>now</w:t>
-      </w:r>
-      <w:proofErr w:type="gramEnd"/>
-      <w:r>
-        <w:rPr>
-          <w:b/>
-          <w:lang w:val="en-US"/>
-        </w:rPr>
-        <w:t xml:space="preserve"> if you want to always have the driver on your pc , on your file explorer right click network , connect a network and on the network name insert : \\&lt;ip_of_robot&gt;\d.  </w:t>
-      </w:r>
-      <w:proofErr w:type="gramStart"/>
-      <w:r>
-        <w:rPr>
-          <w:b/>
-          <w:lang w:val="en-US"/>
-        </w:rPr>
-        <w:t>this</w:t>
-      </w:r>
-      <w:proofErr w:type="gramEnd"/>
-      <w:r>
-        <w:rPr>
-          <w:b/>
-          <w:lang w:val="en-US"/>
-        </w:rPr>
-        <w:t xml:space="preserve"> </w:t>
+      <w:r>
+        <w:rPr>
+          <w:b/>
+          <w:lang w:val="en-US"/>
+        </w:rPr>
+        <w:t xml:space="preserve">now if you want to always have the driver on your pc , on your file explorer right click network , connect a network and on the network name insert : \\&lt;ip_of_robot&gt;\d.  this then </w:t>
       </w:r>
       <w:r>
         <w:rPr>
@@ -4872,7 +4108,7 @@
           <w:lang w:val="en-US"/>
         </w:rPr>
         <w:lastRenderedPageBreak/>
-        <w:t>then create a driver that co</w:t>
+        <w:t>create a driver that co</w:t>
       </w:r>
       <w:r>
         <w:rPr>
@@ -4881,8 +4117,6 @@
         </w:rPr>
         <w:t>nnects to the robot.</w:t>
       </w:r>
-      <w:bookmarkStart w:id="4" w:name="_GoBack"/>
-      <w:bookmarkEnd w:id="4"/>
       <w:r>
         <w:rPr>
           <w:noProof/>
@@ -4996,7 +4230,7 @@
 </file>
 
 <file path=word/endnotes.xml><?xml version="1.0" encoding="utf-8"?>
-<w:endnotes xmlns:wpc="http://schemas.microsoft.com/office/word/2010/wordprocessingCanvas" xmlns:cx="http://schemas.microsoft.com/office/drawing/2014/chartex" xmlns:cx1="http://schemas.microsoft.com/office/drawing/2015/9/8/chartex" xmlns:mc="http://schemas.openxmlformats.org/markup-compatibility/2006" xmlns:o="urn:schemas-microsoft-com:office:office" xmlns:r="http://schemas.openxmlformats.org/officeDocument/2006/relationships" xmlns:m="http://schemas.openxmlformats.org/officeDocument/2006/math" xmlns:v="urn:schemas-microsoft-com:vml" xmlns:wp14="http://schemas.microsoft.com/office/word/2010/wordprocessingDrawing" xmlns:wp="http://schemas.openxmlformats.org/drawingml/2006/wordprocessingDrawing" xmlns:w10="urn:schemas-microsoft-com:office:word" xmlns:w="http://schemas.openxmlformats.org/wordprocessingml/2006/main" xmlns:w14="http://schemas.microsoft.com/office/word/2010/wordml" xmlns:w15="http://schemas.microsoft.com/office/word/2012/wordml" xmlns:w16se="http://schemas.microsoft.com/office/word/2015/wordml/symex" xmlns:wpg="http://schemas.microsoft.com/office/word/2010/wordprocessingGroup" xmlns:wpi="http://schemas.microsoft.com/office/word/2010/wordprocessingInk" xmlns:wne="http://schemas.microsoft.com/office/word/2006/wordml" xmlns:wps="http://schemas.microsoft.com/office/word/2010/wordprocessingShape" mc:Ignorable="w14 w15 w16se wp14">
+<w:endnotes xmlns:wpc="http://schemas.microsoft.com/office/word/2010/wordprocessingCanvas" xmlns:cx="http://schemas.microsoft.com/office/drawing/2014/chartex" xmlns:cx1="http://schemas.microsoft.com/office/drawing/2015/9/8/chartex" xmlns:cx2="http://schemas.microsoft.com/office/drawing/2015/10/21/chartex" xmlns:cx3="http://schemas.microsoft.com/office/drawing/2016/5/9/chartex" xmlns:cx4="http://schemas.microsoft.com/office/drawing/2016/5/10/chartex" xmlns:cx5="http://schemas.microsoft.com/office/drawing/2016/5/11/chartex" xmlns:cx6="http://schemas.microsoft.com/office/drawing/2016/5/12/chartex" xmlns:cx7="http://schemas.microsoft.com/office/drawing/2016/5/13/chartex" xmlns:cx8="http://schemas.microsoft.com/office/drawing/2016/5/14/chartex" xmlns:mc="http://schemas.openxmlformats.org/markup-compatibility/2006" xmlns:aink="http://schemas.microsoft.com/office/drawing/2016/ink" xmlns:am3d="http://schemas.microsoft.com/office/drawing/2017/model3d" xmlns:o="urn:schemas-microsoft-com:office:office" xmlns:oel="http://schemas.microsoft.com/office/2019/extlst" xmlns:r="http://schemas.openxmlformats.org/officeDocument/2006/relationships" xmlns:m="http://schemas.openxmlformats.org/officeDocument/2006/math" xmlns:v="urn:schemas-microsoft-com:vml" xmlns:wp14="http://schemas.microsoft.com/office/word/2010/wordprocessingDrawing" xmlns:wp="http://schemas.openxmlformats.org/drawingml/2006/wordprocessingDrawing" xmlns:w10="urn:schemas-microsoft-com:office:word" xmlns:w="http://schemas.openxmlformats.org/wordprocessingml/2006/main" xmlns:w14="http://schemas.microsoft.com/office/word/2010/wordml" xmlns:w15="http://schemas.microsoft.com/office/word/2012/wordml" xmlns:w16cex="http://schemas.microsoft.com/office/word/2018/wordml/cex" xmlns:w16cid="http://schemas.microsoft.com/office/word/2016/wordml/cid" xmlns:w16="http://schemas.microsoft.com/office/word/2018/wordml" xmlns:w16du="http://schemas.microsoft.com/office/word/2023/wordml/word16du" xmlns:w16sdtdh="http://schemas.microsoft.com/office/word/2020/wordml/sdtdatahash" xmlns:w16se="http://schemas.microsoft.com/office/word/2015/wordml/symex" xmlns:wpg="http://schemas.microsoft.com/office/word/2010/wordprocessingGroup" xmlns:wpi="http://schemas.microsoft.com/office/word/2010/wordprocessingInk" xmlns:wne="http://schemas.microsoft.com/office/word/2006/wordml" xmlns:wps="http://schemas.microsoft.com/office/word/2010/wordprocessingShape" mc:Ignorable="w14 w15 w16se w16cid w16 w16cex w16sdtdh w16du wp14">
   <w:endnote w:type="separator" w:id="-1">
     <w:p>
       <w:pPr>
@@ -5021,7 +4255,7 @@
 </file>
 
 <file path=word/footer1.xml><?xml version="1.0" encoding="utf-8"?>
-<w:ftr xmlns:wpc="http://schemas.microsoft.com/office/word/2010/wordprocessingCanvas" xmlns:cx="http://schemas.microsoft.com/office/drawing/2014/chartex" xmlns:cx1="http://schemas.microsoft.com/office/drawing/2015/9/8/chartex" xmlns:mc="http://schemas.openxmlformats.org/markup-compatibility/2006" xmlns:o="urn:schemas-microsoft-com:office:office" xmlns:r="http://schemas.openxmlformats.org/officeDocument/2006/relationships" xmlns:m="http://schemas.openxmlformats.org/officeDocument/2006/math" xmlns:v="urn:schemas-microsoft-com:vml" xmlns:wp14="http://schemas.microsoft.com/office/word/2010/wordprocessingDrawing" xmlns:wp="http://schemas.openxmlformats.org/drawingml/2006/wordprocessingDrawing" xmlns:w10="urn:schemas-microsoft-com:office:word" xmlns:w="http://schemas.openxmlformats.org/wordprocessingml/2006/main" xmlns:w14="http://schemas.microsoft.com/office/word/2010/wordml" xmlns:w15="http://schemas.microsoft.com/office/word/2012/wordml" xmlns:w16se="http://schemas.microsoft.com/office/word/2015/wordml/symex" xmlns:wpg="http://schemas.microsoft.com/office/word/2010/wordprocessingGroup" xmlns:wpi="http://schemas.microsoft.com/office/word/2010/wordprocessingInk" xmlns:wne="http://schemas.microsoft.com/office/word/2006/wordml" xmlns:wps="http://schemas.microsoft.com/office/word/2010/wordprocessingShape" mc:Ignorable="w14 w15 w16se wp14">
+<w:ftr xmlns:wpc="http://schemas.microsoft.com/office/word/2010/wordprocessingCanvas" xmlns:cx="http://schemas.microsoft.com/office/drawing/2014/chartex" xmlns:cx1="http://schemas.microsoft.com/office/drawing/2015/9/8/chartex" xmlns:cx2="http://schemas.microsoft.com/office/drawing/2015/10/21/chartex" xmlns:cx3="http://schemas.microsoft.com/office/drawing/2016/5/9/chartex" xmlns:cx4="http://schemas.microsoft.com/office/drawing/2016/5/10/chartex" xmlns:cx5="http://schemas.microsoft.com/office/drawing/2016/5/11/chartex" xmlns:cx6="http://schemas.microsoft.com/office/drawing/2016/5/12/chartex" xmlns:cx7="http://schemas.microsoft.com/office/drawing/2016/5/13/chartex" xmlns:cx8="http://schemas.microsoft.com/office/drawing/2016/5/14/chartex" xmlns:mc="http://schemas.openxmlformats.org/markup-compatibility/2006" xmlns:aink="http://schemas.microsoft.com/office/drawing/2016/ink" xmlns:am3d="http://schemas.microsoft.com/office/drawing/2017/model3d" xmlns:o="urn:schemas-microsoft-com:office:office" xmlns:oel="http://schemas.microsoft.com/office/2019/extlst" xmlns:r="http://schemas.openxmlformats.org/officeDocument/2006/relationships" xmlns:m="http://schemas.openxmlformats.org/officeDocument/2006/math" xmlns:v="urn:schemas-microsoft-com:vml" xmlns:wp14="http://schemas.microsoft.com/office/word/2010/wordprocessingDrawing" xmlns:wp="http://schemas.openxmlformats.org/drawingml/2006/wordprocessingDrawing" xmlns:w10="urn:schemas-microsoft-com:office:word" xmlns:w="http://schemas.openxmlformats.org/wordprocessingml/2006/main" xmlns:w14="http://schemas.microsoft.com/office/word/2010/wordml" xmlns:w15="http://schemas.microsoft.com/office/word/2012/wordml" xmlns:w16cex="http://schemas.microsoft.com/office/word/2018/wordml/cex" xmlns:w16cid="http://schemas.microsoft.com/office/word/2016/wordml/cid" xmlns:w16="http://schemas.microsoft.com/office/word/2018/wordml" xmlns:w16du="http://schemas.microsoft.com/office/word/2023/wordml/word16du" xmlns:w16sdtdh="http://schemas.microsoft.com/office/word/2020/wordml/sdtdatahash" xmlns:w16se="http://schemas.microsoft.com/office/word/2015/wordml/symex" xmlns:wpg="http://schemas.microsoft.com/office/word/2010/wordprocessingGroup" xmlns:wpi="http://schemas.microsoft.com/office/word/2010/wordprocessingInk" xmlns:wne="http://schemas.microsoft.com/office/word/2006/wordml" xmlns:wps="http://schemas.microsoft.com/office/word/2010/wordprocessingShape" mc:Ignorable="w14 w15 w16se w16cid w16 w16cex w16sdtdh w16du wp14">
   <w:sdt>
     <w:sdtPr>
       <w:id w:val="631986984"/>
@@ -5038,7 +4272,7 @@
     <w:sdtContent>
       <w:p>
         <w:pPr>
-          <w:pStyle w:val="Fuzeile"/>
+          <w:pStyle w:val="Footer"/>
           <w:jc w:val="center"/>
         </w:pPr>
         <w:r>
@@ -5067,14 +4301,14 @@
   </w:sdt>
   <w:p>
     <w:pPr>
-      <w:pStyle w:val="Fuzeile"/>
+      <w:pStyle w:val="Footer"/>
     </w:pPr>
   </w:p>
 </w:ftr>
 </file>
 
 <file path=word/footnotes.xml><?xml version="1.0" encoding="utf-8"?>
-<w:footnotes xmlns:wpc="http://schemas.microsoft.com/office/word/2010/wordprocessingCanvas" xmlns:cx="http://schemas.microsoft.com/office/drawing/2014/chartex" xmlns:cx1="http://schemas.microsoft.com/office/drawing/2015/9/8/chartex" xmlns:mc="http://schemas.openxmlformats.org/markup-compatibility/2006" xmlns:o="urn:schemas-microsoft-com:office:office" xmlns:r="http://schemas.openxmlformats.org/officeDocument/2006/relationships" xmlns:m="http://schemas.openxmlformats.org/officeDocument/2006/math" xmlns:v="urn:schemas-microsoft-com:vml" xmlns:wp14="http://schemas.microsoft.com/office/word/2010/wordprocessingDrawing" xmlns:wp="http://schemas.openxmlformats.org/drawingml/2006/wordprocessingDrawing" xmlns:w10="urn:schemas-microsoft-com:office:word" xmlns:w="http://schemas.openxmlformats.org/wordprocessingml/2006/main" xmlns:w14="http://schemas.microsoft.com/office/word/2010/wordml" xmlns:w15="http://schemas.microsoft.com/office/word/2012/wordml" xmlns:w16se="http://schemas.microsoft.com/office/word/2015/wordml/symex" xmlns:wpg="http://schemas.microsoft.com/office/word/2010/wordprocessingGroup" xmlns:wpi="http://schemas.microsoft.com/office/word/2010/wordprocessingInk" xmlns:wne="http://schemas.microsoft.com/office/word/2006/wordml" xmlns:wps="http://schemas.microsoft.com/office/word/2010/wordprocessingShape" mc:Ignorable="w14 w15 w16se wp14">
+<w:footnotes xmlns:wpc="http://schemas.microsoft.com/office/word/2010/wordprocessingCanvas" xmlns:cx="http://schemas.microsoft.com/office/drawing/2014/chartex" xmlns:cx1="http://schemas.microsoft.com/office/drawing/2015/9/8/chartex" xmlns:cx2="http://schemas.microsoft.com/office/drawing/2015/10/21/chartex" xmlns:cx3="http://schemas.microsoft.com/office/drawing/2016/5/9/chartex" xmlns:cx4="http://schemas.microsoft.com/office/drawing/2016/5/10/chartex" xmlns:cx5="http://schemas.microsoft.com/office/drawing/2016/5/11/chartex" xmlns:cx6="http://schemas.microsoft.com/office/drawing/2016/5/12/chartex" xmlns:cx7="http://schemas.microsoft.com/office/drawing/2016/5/13/chartex" xmlns:cx8="http://schemas.microsoft.com/office/drawing/2016/5/14/chartex" xmlns:mc="http://schemas.openxmlformats.org/markup-compatibility/2006" xmlns:aink="http://schemas.microsoft.com/office/drawing/2016/ink" xmlns:am3d="http://schemas.microsoft.com/office/drawing/2017/model3d" xmlns:o="urn:schemas-microsoft-com:office:office" xmlns:oel="http://schemas.microsoft.com/office/2019/extlst" xmlns:r="http://schemas.openxmlformats.org/officeDocument/2006/relationships" xmlns:m="http://schemas.openxmlformats.org/officeDocument/2006/math" xmlns:v="urn:schemas-microsoft-com:vml" xmlns:wp14="http://schemas.microsoft.com/office/word/2010/wordprocessingDrawing" xmlns:wp="http://schemas.openxmlformats.org/drawingml/2006/wordprocessingDrawing" xmlns:w10="urn:schemas-microsoft-com:office:word" xmlns:w="http://schemas.openxmlformats.org/wordprocessingml/2006/main" xmlns:w14="http://schemas.microsoft.com/office/word/2010/wordml" xmlns:w15="http://schemas.microsoft.com/office/word/2012/wordml" xmlns:w16cex="http://schemas.microsoft.com/office/word/2018/wordml/cex" xmlns:w16cid="http://schemas.microsoft.com/office/word/2016/wordml/cid" xmlns:w16="http://schemas.microsoft.com/office/word/2018/wordml" xmlns:w16du="http://schemas.microsoft.com/office/word/2023/wordml/word16du" xmlns:w16sdtdh="http://schemas.microsoft.com/office/word/2020/wordml/sdtdatahash" xmlns:w16se="http://schemas.microsoft.com/office/word/2015/wordml/symex" xmlns:wpg="http://schemas.microsoft.com/office/word/2010/wordprocessingGroup" xmlns:wpi="http://schemas.microsoft.com/office/word/2010/wordprocessingInk" xmlns:wne="http://schemas.microsoft.com/office/word/2006/wordml" xmlns:wps="http://schemas.microsoft.com/office/word/2010/wordprocessingShape" mc:Ignorable="w14 w15 w16se w16cid w16 w16cex w16sdtdh w16du wp14">
   <w:footnote w:type="separator" w:id="-1">
     <w:p>
       <w:pPr>
@@ -5099,10 +4333,10 @@
 </file>
 
 <file path=word/header1.xml><?xml version="1.0" encoding="utf-8"?>
-<w:hdr xmlns:wpc="http://schemas.microsoft.com/office/word/2010/wordprocessingCanvas" xmlns:cx="http://schemas.microsoft.com/office/drawing/2014/chartex" xmlns:cx1="http://schemas.microsoft.com/office/drawing/2015/9/8/chartex" xmlns:mc="http://schemas.openxmlformats.org/markup-compatibility/2006" xmlns:o="urn:schemas-microsoft-com:office:office" xmlns:r="http://schemas.openxmlformats.org/officeDocument/2006/relationships" xmlns:m="http://schemas.openxmlformats.org/officeDocument/2006/math" xmlns:v="urn:schemas-microsoft-com:vml" xmlns:wp14="http://schemas.microsoft.com/office/word/2010/wordprocessingDrawing" xmlns:wp="http://schemas.openxmlformats.org/drawingml/2006/wordprocessingDrawing" xmlns:w10="urn:schemas-microsoft-com:office:word" xmlns:w="http://schemas.openxmlformats.org/wordprocessingml/2006/main" xmlns:w14="http://schemas.microsoft.com/office/word/2010/wordml" xmlns:w15="http://schemas.microsoft.com/office/word/2012/wordml" xmlns:w16se="http://schemas.microsoft.com/office/word/2015/wordml/symex" xmlns:wpg="http://schemas.microsoft.com/office/word/2010/wordprocessingGroup" xmlns:wpi="http://schemas.microsoft.com/office/word/2010/wordprocessingInk" xmlns:wne="http://schemas.microsoft.com/office/word/2006/wordml" xmlns:wps="http://schemas.microsoft.com/office/word/2010/wordprocessingShape" mc:Ignorable="w14 w15 w16se wp14">
+<w:hdr xmlns:wpc="http://schemas.microsoft.com/office/word/2010/wordprocessingCanvas" xmlns:cx="http://schemas.microsoft.com/office/drawing/2014/chartex" xmlns:cx1="http://schemas.microsoft.com/office/drawing/2015/9/8/chartex" xmlns:cx2="http://schemas.microsoft.com/office/drawing/2015/10/21/chartex" xmlns:cx3="http://schemas.microsoft.com/office/drawing/2016/5/9/chartex" xmlns:cx4="http://schemas.microsoft.com/office/drawing/2016/5/10/chartex" xmlns:cx5="http://schemas.microsoft.com/office/drawing/2016/5/11/chartex" xmlns:cx6="http://schemas.microsoft.com/office/drawing/2016/5/12/chartex" xmlns:cx7="http://schemas.microsoft.com/office/drawing/2016/5/13/chartex" xmlns:cx8="http://schemas.microsoft.com/office/drawing/2016/5/14/chartex" xmlns:mc="http://schemas.openxmlformats.org/markup-compatibility/2006" xmlns:aink="http://schemas.microsoft.com/office/drawing/2016/ink" xmlns:am3d="http://schemas.microsoft.com/office/drawing/2017/model3d" xmlns:o="urn:schemas-microsoft-com:office:office" xmlns:oel="http://schemas.microsoft.com/office/2019/extlst" xmlns:r="http://schemas.openxmlformats.org/officeDocument/2006/relationships" xmlns:m="http://schemas.openxmlformats.org/officeDocument/2006/math" xmlns:v="urn:schemas-microsoft-com:vml" xmlns:wp14="http://schemas.microsoft.com/office/word/2010/wordprocessingDrawing" xmlns:wp="http://schemas.openxmlformats.org/drawingml/2006/wordprocessingDrawing" xmlns:w10="urn:schemas-microsoft-com:office:word" xmlns:w="http://schemas.openxmlformats.org/wordprocessingml/2006/main" xmlns:w14="http://schemas.microsoft.com/office/word/2010/wordml" xmlns:w15="http://schemas.microsoft.com/office/word/2012/wordml" xmlns:w16cex="http://schemas.microsoft.com/office/word/2018/wordml/cex" xmlns:w16cid="http://schemas.microsoft.com/office/word/2016/wordml/cid" xmlns:w16="http://schemas.microsoft.com/office/word/2018/wordml" xmlns:w16du="http://schemas.microsoft.com/office/word/2023/wordml/word16du" xmlns:w16sdtdh="http://schemas.microsoft.com/office/word/2020/wordml/sdtdatahash" xmlns:w16se="http://schemas.microsoft.com/office/word/2015/wordml/symex" xmlns:wpg="http://schemas.microsoft.com/office/word/2010/wordprocessingGroup" xmlns:wpi="http://schemas.microsoft.com/office/word/2010/wordprocessingInk" xmlns:wne="http://schemas.microsoft.com/office/word/2006/wordml" xmlns:wps="http://schemas.microsoft.com/office/word/2010/wordprocessingShape" mc:Ignorable="w14 w15 w16se w16cid w16 w16cex w16sdtdh w16du wp14">
   <w:p>
     <w:pPr>
-      <w:pStyle w:val="Kopfzeile"/>
+      <w:pStyle w:val="Header"/>
     </w:pPr>
     <w:r>
       <w:rPr>
@@ -5178,7 +4412,7 @@
 </file>
 
 <file path=word/numbering.xml><?xml version="1.0" encoding="utf-8"?>
-<w:numbering xmlns:wpc="http://schemas.microsoft.com/office/word/2010/wordprocessingCanvas" xmlns:cx="http://schemas.microsoft.com/office/drawing/2014/chartex" xmlns:cx1="http://schemas.microsoft.com/office/drawing/2015/9/8/chartex" xmlns:mc="http://schemas.openxmlformats.org/markup-compatibility/2006" xmlns:o="urn:schemas-microsoft-com:office:office" xmlns:r="http://schemas.openxmlformats.org/officeDocument/2006/relationships" xmlns:m="http://schemas.openxmlformats.org/officeDocument/2006/math" xmlns:v="urn:schemas-microsoft-com:vml" xmlns:wp14="http://schemas.microsoft.com/office/word/2010/wordprocessingDrawing" xmlns:wp="http://schemas.openxmlformats.org/drawingml/2006/wordprocessingDrawing" xmlns:w10="urn:schemas-microsoft-com:office:word" xmlns:w="http://schemas.openxmlformats.org/wordprocessingml/2006/main" xmlns:w14="http://schemas.microsoft.com/office/word/2010/wordml" xmlns:w15="http://schemas.microsoft.com/office/word/2012/wordml" xmlns:w16se="http://schemas.microsoft.com/office/word/2015/wordml/symex" xmlns:wpg="http://schemas.microsoft.com/office/word/2010/wordprocessingGroup" xmlns:wpi="http://schemas.microsoft.com/office/word/2010/wordprocessingInk" xmlns:wne="http://schemas.microsoft.com/office/word/2006/wordml" xmlns:wps="http://schemas.microsoft.com/office/word/2010/wordprocessingShape" mc:Ignorable="w14 w15 w16se wp14">
+<w:numbering xmlns:wpc="http://schemas.microsoft.com/office/word/2010/wordprocessingCanvas" xmlns:cx="http://schemas.microsoft.com/office/drawing/2014/chartex" xmlns:cx1="http://schemas.microsoft.com/office/drawing/2015/9/8/chartex" xmlns:cx2="http://schemas.microsoft.com/office/drawing/2015/10/21/chartex" xmlns:cx3="http://schemas.microsoft.com/office/drawing/2016/5/9/chartex" xmlns:cx4="http://schemas.microsoft.com/office/drawing/2016/5/10/chartex" xmlns:cx5="http://schemas.microsoft.com/office/drawing/2016/5/11/chartex" xmlns:cx6="http://schemas.microsoft.com/office/drawing/2016/5/12/chartex" xmlns:cx7="http://schemas.microsoft.com/office/drawing/2016/5/13/chartex" xmlns:cx8="http://schemas.microsoft.com/office/drawing/2016/5/14/chartex" xmlns:mc="http://schemas.openxmlformats.org/markup-compatibility/2006" xmlns:aink="http://schemas.microsoft.com/office/drawing/2016/ink" xmlns:am3d="http://schemas.microsoft.com/office/drawing/2017/model3d" xmlns:o="urn:schemas-microsoft-com:office:office" xmlns:oel="http://schemas.microsoft.com/office/2019/extlst" xmlns:r="http://schemas.openxmlformats.org/officeDocument/2006/relationships" xmlns:m="http://schemas.openxmlformats.org/officeDocument/2006/math" xmlns:v="urn:schemas-microsoft-com:vml" xmlns:wp14="http://schemas.microsoft.com/office/word/2010/wordprocessingDrawing" xmlns:wp="http://schemas.openxmlformats.org/drawingml/2006/wordprocessingDrawing" xmlns:w10="urn:schemas-microsoft-com:office:word" xmlns:w="http://schemas.openxmlformats.org/wordprocessingml/2006/main" xmlns:w14="http://schemas.microsoft.com/office/word/2010/wordml" xmlns:w15="http://schemas.microsoft.com/office/word/2012/wordml" xmlns:w16cex="http://schemas.microsoft.com/office/word/2018/wordml/cex" xmlns:w16cid="http://schemas.microsoft.com/office/word/2016/wordml/cid" xmlns:w16="http://schemas.microsoft.com/office/word/2018/wordml" xmlns:w16du="http://schemas.microsoft.com/office/word/2023/wordml/word16du" xmlns:w16sdtdh="http://schemas.microsoft.com/office/word/2020/wordml/sdtdatahash" xmlns:w16se="http://schemas.microsoft.com/office/word/2015/wordml/symex" xmlns:wpg="http://schemas.microsoft.com/office/word/2010/wordprocessingGroup" xmlns:wpi="http://schemas.microsoft.com/office/word/2010/wordprocessingInk" xmlns:wne="http://schemas.microsoft.com/office/word/2006/wordml" xmlns:wps="http://schemas.microsoft.com/office/word/2010/wordprocessingShape" mc:Ignorable="w14 w15 w16se w16cid w16 w16cex w16sdtdh w16du wp14">
   <w:abstractNum w:abstractNumId="0" w15:restartNumberingAfterBreak="0">
     <w:nsid w:val="1D737F7C"/>
     <w:multiLevelType w:val="hybridMultilevel"/>
@@ -5584,7 +4818,7 @@
     <w:lvl w:ilvl="0">
       <w:start w:val="1"/>
       <w:numFmt w:val="decimal"/>
-      <w:pStyle w:val="berschrift1"/>
+      <w:pStyle w:val="Heading1"/>
       <w:lvlText w:val="%1"/>
       <w:lvlJc w:val="left"/>
       <w:pPr>
@@ -5597,7 +4831,7 @@
     <w:lvl w:ilvl="1">
       <w:start w:val="1"/>
       <w:numFmt w:val="decimal"/>
-      <w:pStyle w:val="berschrift2"/>
+      <w:pStyle w:val="Heading2"/>
       <w:lvlText w:val="%1.%2"/>
       <w:lvlJc w:val="left"/>
       <w:pPr>
@@ -5610,7 +4844,7 @@
     <w:lvl w:ilvl="2">
       <w:start w:val="1"/>
       <w:numFmt w:val="decimal"/>
-      <w:pStyle w:val="berschrift3"/>
+      <w:pStyle w:val="Heading3"/>
       <w:lvlText w:val="%1.%2.%3"/>
       <w:lvlJc w:val="left"/>
       <w:pPr>
@@ -5623,7 +4857,7 @@
     <w:lvl w:ilvl="3">
       <w:start w:val="1"/>
       <w:numFmt w:val="decimal"/>
-      <w:pStyle w:val="berschrift4"/>
+      <w:pStyle w:val="Heading4"/>
       <w:lvlText w:val="%1.%2.%3.%4"/>
       <w:lvlJc w:val="left"/>
       <w:pPr>
@@ -5636,7 +4870,7 @@
     <w:lvl w:ilvl="4">
       <w:start w:val="1"/>
       <w:numFmt w:val="decimal"/>
-      <w:pStyle w:val="berschrift5"/>
+      <w:pStyle w:val="Heading5"/>
       <w:lvlText w:val="%1.%2.%3.%4.%5"/>
       <w:lvlJc w:val="left"/>
       <w:pPr>
@@ -5649,7 +4883,7 @@
     <w:lvl w:ilvl="5">
       <w:start w:val="1"/>
       <w:numFmt w:val="decimal"/>
-      <w:pStyle w:val="berschrift6"/>
+      <w:pStyle w:val="Heading6"/>
       <w:lvlText w:val="%1.%2.%3.%4.%5.%6"/>
       <w:lvlJc w:val="left"/>
       <w:pPr>
@@ -5662,7 +4896,7 @@
     <w:lvl w:ilvl="6">
       <w:start w:val="1"/>
       <w:numFmt w:val="decimal"/>
-      <w:pStyle w:val="berschrift7"/>
+      <w:pStyle w:val="Heading7"/>
       <w:lvlText w:val="%1.%2.%3.%4.%5.%6.%7"/>
       <w:lvlJc w:val="left"/>
       <w:pPr>
@@ -5675,7 +4909,7 @@
     <w:lvl w:ilvl="7">
       <w:start w:val="1"/>
       <w:numFmt w:val="decimal"/>
-      <w:pStyle w:val="berschrift8"/>
+      <w:pStyle w:val="Heading8"/>
       <w:lvlText w:val="%1.%2.%3.%4.%5.%6.%7.%8"/>
       <w:lvlJc w:val="left"/>
       <w:pPr>
@@ -5688,7 +4922,7 @@
     <w:lvl w:ilvl="8">
       <w:start w:val="1"/>
       <w:numFmt w:val="decimal"/>
-      <w:pStyle w:val="berschrift9"/>
+      <w:pStyle w:val="Heading9"/>
       <w:lvlText w:val="%1.%2.%3.%4.%5.%6.%7.%8.%9"/>
       <w:lvlJc w:val="left"/>
       <w:pPr>
@@ -5699,26 +4933,26 @@
       </w:rPr>
     </w:lvl>
   </w:abstractNum>
-  <w:num w:numId="1">
+  <w:num w:numId="1" w16cid:durableId="191889915">
     <w:abstractNumId w:val="1"/>
   </w:num>
-  <w:num w:numId="2">
+  <w:num w:numId="2" w16cid:durableId="1513035233">
     <w:abstractNumId w:val="0"/>
   </w:num>
-  <w:num w:numId="3">
+  <w:num w:numId="3" w16cid:durableId="1489249047">
     <w:abstractNumId w:val="4"/>
   </w:num>
-  <w:num w:numId="4">
+  <w:num w:numId="4" w16cid:durableId="1861776237">
     <w:abstractNumId w:val="2"/>
   </w:num>
-  <w:num w:numId="5">
+  <w:num w:numId="5" w16cid:durableId="1432817221">
     <w:abstractNumId w:val="3"/>
   </w:num>
 </w:numbering>
 </file>
 
 <file path=word/styles.xml><?xml version="1.0" encoding="utf-8"?>
-<w:styles xmlns:mc="http://schemas.openxmlformats.org/markup-compatibility/2006" xmlns:r="http://schemas.openxmlformats.org/officeDocument/2006/relationships" xmlns:w="http://schemas.openxmlformats.org/wordprocessingml/2006/main" xmlns:w14="http://schemas.microsoft.com/office/word/2010/wordml" xmlns:w15="http://schemas.microsoft.com/office/word/2012/wordml" xmlns:w16se="http://schemas.microsoft.com/office/word/2015/wordml/symex" mc:Ignorable="w14 w15 w16se">
+<w:styles xmlns:mc="http://schemas.openxmlformats.org/markup-compatibility/2006" xmlns:r="http://schemas.openxmlformats.org/officeDocument/2006/relationships" xmlns:w="http://schemas.openxmlformats.org/wordprocessingml/2006/main" xmlns:w14="http://schemas.microsoft.com/office/word/2010/wordml" xmlns:w15="http://schemas.microsoft.com/office/word/2012/wordml" xmlns:w16cex="http://schemas.microsoft.com/office/word/2018/wordml/cex" xmlns:w16cid="http://schemas.microsoft.com/office/word/2016/wordml/cid" xmlns:w16="http://schemas.microsoft.com/office/word/2018/wordml" xmlns:w16du="http://schemas.microsoft.com/office/word/2023/wordml/word16du" xmlns:w16sdtdh="http://schemas.microsoft.com/office/word/2020/wordml/sdtdatahash" xmlns:w16se="http://schemas.microsoft.com/office/word/2015/wordml/symex" mc:Ignorable="w14 w15 w16se w16cid w16 w16cex w16sdtdh w16du">
   <w:docDefaults>
     <w:rPrDefault>
       <w:rPr>
@@ -5726,7 +4960,7 @@
         <w:kern w:val="2"/>
         <w:sz w:val="22"/>
         <w:szCs w:val="22"/>
-        <w:lang w:eastAsia="en-US" w:bidi="ar-SA"/>
+        <w:lang w:val="en-DE" w:eastAsia="en-US" w:bidi="ar-SA"/>
         <w14:ligatures w14:val="standardContextual"/>
       </w:rPr>
     </w:rPrDefault>
@@ -5736,7 +4970,7 @@
       </w:pPr>
     </w:pPrDefault>
   </w:docDefaults>
-  <w:latentStyles w:defLockedState="0" w:defUIPriority="99" w:defSemiHidden="0" w:defUnhideWhenUsed="0" w:defQFormat="0" w:count="371">
+  <w:latentStyles w:defLockedState="0" w:defUIPriority="99" w:defSemiHidden="0" w:defUnhideWhenUsed="0" w:defQFormat="0" w:count="376">
     <w:lsdException w:name="Normal" w:uiPriority="0" w:qFormat="1"/>
     <w:lsdException w:name="heading 1" w:uiPriority="9" w:qFormat="1"/>
     <w:lsdException w:name="heading 2" w:semiHidden="1" w:uiPriority="9" w:unhideWhenUsed="1" w:qFormat="1"/>
@@ -6108,19 +5342,24 @@
     <w:lsdException w:name="List Table 5 Dark Accent 6" w:uiPriority="50"/>
     <w:lsdException w:name="List Table 6 Colorful Accent 6" w:uiPriority="51"/>
     <w:lsdException w:name="List Table 7 Colorful Accent 6" w:uiPriority="52"/>
+    <w:lsdException w:name="Mention" w:semiHidden="1" w:unhideWhenUsed="1"/>
+    <w:lsdException w:name="Smart Hyperlink" w:semiHidden="1" w:unhideWhenUsed="1"/>
+    <w:lsdException w:name="Hashtag" w:semiHidden="1" w:unhideWhenUsed="1"/>
+    <w:lsdException w:name="Unresolved Mention" w:semiHidden="1" w:unhideWhenUsed="1"/>
+    <w:lsdException w:name="Smart Link" w:semiHidden="1" w:unhideWhenUsed="1"/>
   </w:latentStyles>
-  <w:style w:type="paragraph" w:default="1" w:styleId="Standard">
+  <w:style w:type="paragraph" w:default="1" w:styleId="Normal">
     <w:name w:val="Normal"/>
     <w:qFormat/>
     <w:rPr>
       <w:lang w:val="de-DE"/>
     </w:rPr>
   </w:style>
-  <w:style w:type="paragraph" w:styleId="berschrift1">
+  <w:style w:type="paragraph" w:styleId="Heading1">
     <w:name w:val="heading 1"/>
-    <w:basedOn w:val="Standard"/>
-    <w:next w:val="Standard"/>
-    <w:link w:val="berschrift1Zchn"/>
+    <w:basedOn w:val="Normal"/>
+    <w:next w:val="Normal"/>
+    <w:link w:val="Heading1Char"/>
     <w:uiPriority w:val="9"/>
     <w:qFormat/>
     <w:rsid w:val="000E3E21"/>
@@ -6140,11 +5379,11 @@
       <w:szCs w:val="40"/>
     </w:rPr>
   </w:style>
-  <w:style w:type="paragraph" w:styleId="berschrift2">
+  <w:style w:type="paragraph" w:styleId="Heading2">
     <w:name w:val="heading 2"/>
-    <w:basedOn w:val="Standard"/>
-    <w:next w:val="Standard"/>
-    <w:link w:val="berschrift2Zchn"/>
+    <w:basedOn w:val="Normal"/>
+    <w:next w:val="Normal"/>
+    <w:link w:val="Heading2Char"/>
     <w:uiPriority w:val="9"/>
     <w:unhideWhenUsed/>
     <w:qFormat/>
@@ -6166,11 +5405,11 @@
       <w:szCs w:val="32"/>
     </w:rPr>
   </w:style>
-  <w:style w:type="paragraph" w:styleId="berschrift3">
+  <w:style w:type="paragraph" w:styleId="Heading3">
     <w:name w:val="heading 3"/>
-    <w:basedOn w:val="Standard"/>
-    <w:next w:val="Standard"/>
-    <w:link w:val="berschrift3Zchn"/>
+    <w:basedOn w:val="Normal"/>
+    <w:next w:val="Normal"/>
+    <w:link w:val="Heading3Char"/>
     <w:uiPriority w:val="9"/>
     <w:semiHidden/>
     <w:unhideWhenUsed/>
@@ -6193,11 +5432,11 @@
       <w:szCs w:val="28"/>
     </w:rPr>
   </w:style>
-  <w:style w:type="paragraph" w:styleId="berschrift4">
+  <w:style w:type="paragraph" w:styleId="Heading4">
     <w:name w:val="heading 4"/>
-    <w:basedOn w:val="Standard"/>
-    <w:next w:val="Standard"/>
-    <w:link w:val="berschrift4Zchn"/>
+    <w:basedOn w:val="Normal"/>
+    <w:next w:val="Normal"/>
+    <w:link w:val="Heading4Char"/>
     <w:uiPriority w:val="9"/>
     <w:semiHidden/>
     <w:unhideWhenUsed/>
@@ -6220,11 +5459,11 @@
       <w:color w:val="0F4761" w:themeColor="accent1" w:themeShade="BF"/>
     </w:rPr>
   </w:style>
-  <w:style w:type="paragraph" w:styleId="berschrift5">
+  <w:style w:type="paragraph" w:styleId="Heading5">
     <w:name w:val="heading 5"/>
-    <w:basedOn w:val="Standard"/>
-    <w:next w:val="Standard"/>
-    <w:link w:val="berschrift5Zchn"/>
+    <w:basedOn w:val="Normal"/>
+    <w:next w:val="Normal"/>
+    <w:link w:val="Heading5Char"/>
     <w:uiPriority w:val="9"/>
     <w:semiHidden/>
     <w:unhideWhenUsed/>
@@ -6245,11 +5484,11 @@
       <w:color w:val="0F4761" w:themeColor="accent1" w:themeShade="BF"/>
     </w:rPr>
   </w:style>
-  <w:style w:type="paragraph" w:styleId="berschrift6">
+  <w:style w:type="paragraph" w:styleId="Heading6">
     <w:name w:val="heading 6"/>
-    <w:basedOn w:val="Standard"/>
-    <w:next w:val="Standard"/>
-    <w:link w:val="berschrift6Zchn"/>
+    <w:basedOn w:val="Normal"/>
+    <w:next w:val="Normal"/>
+    <w:link w:val="Heading6Char"/>
     <w:uiPriority w:val="9"/>
     <w:semiHidden/>
     <w:unhideWhenUsed/>
@@ -6272,11 +5511,11 @@
       <w:color w:val="595959" w:themeColor="text1" w:themeTint="A6"/>
     </w:rPr>
   </w:style>
-  <w:style w:type="paragraph" w:styleId="berschrift7">
+  <w:style w:type="paragraph" w:styleId="Heading7">
     <w:name w:val="heading 7"/>
-    <w:basedOn w:val="Standard"/>
-    <w:next w:val="Standard"/>
-    <w:link w:val="berschrift7Zchn"/>
+    <w:basedOn w:val="Normal"/>
+    <w:next w:val="Normal"/>
+    <w:link w:val="Heading7Char"/>
     <w:uiPriority w:val="9"/>
     <w:semiHidden/>
     <w:unhideWhenUsed/>
@@ -6297,11 +5536,11 @@
       <w:color w:val="595959" w:themeColor="text1" w:themeTint="A6"/>
     </w:rPr>
   </w:style>
-  <w:style w:type="paragraph" w:styleId="berschrift8">
+  <w:style w:type="paragraph" w:styleId="Heading8">
     <w:name w:val="heading 8"/>
-    <w:basedOn w:val="Standard"/>
-    <w:next w:val="Standard"/>
-    <w:link w:val="berschrift8Zchn"/>
+    <w:basedOn w:val="Normal"/>
+    <w:next w:val="Normal"/>
+    <w:link w:val="Heading8Char"/>
     <w:uiPriority w:val="9"/>
     <w:semiHidden/>
     <w:unhideWhenUsed/>
@@ -6324,11 +5563,11 @@
       <w:color w:val="272727" w:themeColor="text1" w:themeTint="D8"/>
     </w:rPr>
   </w:style>
-  <w:style w:type="paragraph" w:styleId="berschrift9">
+  <w:style w:type="paragraph" w:styleId="Heading9">
     <w:name w:val="heading 9"/>
-    <w:basedOn w:val="Standard"/>
-    <w:next w:val="Standard"/>
-    <w:link w:val="berschrift9Zchn"/>
+    <w:basedOn w:val="Normal"/>
+    <w:next w:val="Normal"/>
+    <w:link w:val="Heading9Char"/>
     <w:uiPriority w:val="9"/>
     <w:semiHidden/>
     <w:unhideWhenUsed/>
@@ -6349,13 +5588,13 @@
       <w:color w:val="272727" w:themeColor="text1" w:themeTint="D8"/>
     </w:rPr>
   </w:style>
-  <w:style w:type="character" w:default="1" w:styleId="Absatz-Standardschriftart">
+  <w:style w:type="character" w:default="1" w:styleId="DefaultParagraphFont">
     <w:name w:val="Default Paragraph Font"/>
     <w:uiPriority w:val="1"/>
     <w:semiHidden/>
     <w:unhideWhenUsed/>
   </w:style>
-  <w:style w:type="table" w:default="1" w:styleId="NormaleTabelle">
+  <w:style w:type="table" w:default="1" w:styleId="TableNormal">
     <w:name w:val="Normal Table"/>
     <w:uiPriority w:val="99"/>
     <w:semiHidden/>
@@ -6370,16 +5609,16 @@
       </w:tblCellMar>
     </w:tblPr>
   </w:style>
-  <w:style w:type="numbering" w:default="1" w:styleId="KeineListe">
+  <w:style w:type="numbering" w:default="1" w:styleId="NoList">
     <w:name w:val="No List"/>
     <w:uiPriority w:val="99"/>
     <w:semiHidden/>
     <w:unhideWhenUsed/>
   </w:style>
-  <w:style w:type="character" w:customStyle="1" w:styleId="berschrift1Zchn">
-    <w:name w:val="Überschrift 1 Zchn"/>
-    <w:basedOn w:val="Absatz-Standardschriftart"/>
-    <w:link w:val="berschrift1"/>
+  <w:style w:type="character" w:customStyle="1" w:styleId="Heading1Char">
+    <w:name w:val="Heading 1 Char"/>
+    <w:basedOn w:val="DefaultParagraphFont"/>
+    <w:link w:val="Heading1"/>
     <w:uiPriority w:val="9"/>
     <w:rsid w:val="000E3E21"/>
     <w:rPr>
@@ -6390,10 +5629,10 @@
       <w:lang w:val="de-DE"/>
     </w:rPr>
   </w:style>
-  <w:style w:type="character" w:customStyle="1" w:styleId="berschrift2Zchn">
-    <w:name w:val="Überschrift 2 Zchn"/>
-    <w:basedOn w:val="Absatz-Standardschriftart"/>
-    <w:link w:val="berschrift2"/>
+  <w:style w:type="character" w:customStyle="1" w:styleId="Heading2Char">
+    <w:name w:val="Heading 2 Char"/>
+    <w:basedOn w:val="DefaultParagraphFont"/>
+    <w:link w:val="Heading2"/>
     <w:uiPriority w:val="9"/>
     <w:rsid w:val="000E3E21"/>
     <w:rPr>
@@ -6404,10 +5643,10 @@
       <w:lang w:val="de-DE"/>
     </w:rPr>
   </w:style>
-  <w:style w:type="character" w:customStyle="1" w:styleId="berschrift3Zchn">
-    <w:name w:val="Überschrift 3 Zchn"/>
-    <w:basedOn w:val="Absatz-Standardschriftart"/>
-    <w:link w:val="berschrift3"/>
+  <w:style w:type="character" w:customStyle="1" w:styleId="Heading3Char">
+    <w:name w:val="Heading 3 Char"/>
+    <w:basedOn w:val="DefaultParagraphFont"/>
+    <w:link w:val="Heading3"/>
     <w:uiPriority w:val="9"/>
     <w:semiHidden/>
     <w:rsid w:val="000E3E21"/>
@@ -6419,10 +5658,10 @@
       <w:lang w:val="de-DE"/>
     </w:rPr>
   </w:style>
-  <w:style w:type="character" w:customStyle="1" w:styleId="berschrift4Zchn">
-    <w:name w:val="Überschrift 4 Zchn"/>
-    <w:basedOn w:val="Absatz-Standardschriftart"/>
-    <w:link w:val="berschrift4"/>
+  <w:style w:type="character" w:customStyle="1" w:styleId="Heading4Char">
+    <w:name w:val="Heading 4 Char"/>
+    <w:basedOn w:val="DefaultParagraphFont"/>
+    <w:link w:val="Heading4"/>
     <w:uiPriority w:val="9"/>
     <w:semiHidden/>
     <w:rsid w:val="000E3E21"/>
@@ -6434,10 +5673,10 @@
       <w:lang w:val="de-DE"/>
     </w:rPr>
   </w:style>
-  <w:style w:type="character" w:customStyle="1" w:styleId="berschrift5Zchn">
-    <w:name w:val="Überschrift 5 Zchn"/>
-    <w:basedOn w:val="Absatz-Standardschriftart"/>
-    <w:link w:val="berschrift5"/>
+  <w:style w:type="character" w:customStyle="1" w:styleId="Heading5Char">
+    <w:name w:val="Heading 5 Char"/>
+    <w:basedOn w:val="DefaultParagraphFont"/>
+    <w:link w:val="Heading5"/>
     <w:uiPriority w:val="9"/>
     <w:semiHidden/>
     <w:rsid w:val="000E3E21"/>
@@ -6447,10 +5686,10 @@
       <w:lang w:val="de-DE"/>
     </w:rPr>
   </w:style>
-  <w:style w:type="character" w:customStyle="1" w:styleId="berschrift6Zchn">
-    <w:name w:val="Überschrift 6 Zchn"/>
-    <w:basedOn w:val="Absatz-Standardschriftart"/>
-    <w:link w:val="berschrift6"/>
+  <w:style w:type="character" w:customStyle="1" w:styleId="Heading6Char">
+    <w:name w:val="Heading 6 Char"/>
+    <w:basedOn w:val="DefaultParagraphFont"/>
+    <w:link w:val="Heading6"/>
     <w:uiPriority w:val="9"/>
     <w:semiHidden/>
     <w:rsid w:val="000E3E21"/>
@@ -6462,10 +5701,10 @@
       <w:lang w:val="de-DE"/>
     </w:rPr>
   </w:style>
-  <w:style w:type="character" w:customStyle="1" w:styleId="berschrift7Zchn">
-    <w:name w:val="Überschrift 7 Zchn"/>
-    <w:basedOn w:val="Absatz-Standardschriftart"/>
-    <w:link w:val="berschrift7"/>
+  <w:style w:type="character" w:customStyle="1" w:styleId="Heading7Char">
+    <w:name w:val="Heading 7 Char"/>
+    <w:basedOn w:val="DefaultParagraphFont"/>
+    <w:link w:val="Heading7"/>
     <w:uiPriority w:val="9"/>
     <w:semiHidden/>
     <w:rsid w:val="000E3E21"/>
@@ -6475,10 +5714,10 @@
       <w:lang w:val="de-DE"/>
     </w:rPr>
   </w:style>
-  <w:style w:type="character" w:customStyle="1" w:styleId="berschrift8Zchn">
-    <w:name w:val="Überschrift 8 Zchn"/>
-    <w:basedOn w:val="Absatz-Standardschriftart"/>
-    <w:link w:val="berschrift8"/>
+  <w:style w:type="character" w:customStyle="1" w:styleId="Heading8Char">
+    <w:name w:val="Heading 8 Char"/>
+    <w:basedOn w:val="DefaultParagraphFont"/>
+    <w:link w:val="Heading8"/>
     <w:uiPriority w:val="9"/>
     <w:semiHidden/>
     <w:rsid w:val="000E3E21"/>
@@ -6490,10 +5729,10 @@
       <w:lang w:val="de-DE"/>
     </w:rPr>
   </w:style>
-  <w:style w:type="character" w:customStyle="1" w:styleId="berschrift9Zchn">
-    <w:name w:val="Überschrift 9 Zchn"/>
-    <w:basedOn w:val="Absatz-Standardschriftart"/>
-    <w:link w:val="berschrift9"/>
+  <w:style w:type="character" w:customStyle="1" w:styleId="Heading9Char">
+    <w:name w:val="Heading 9 Char"/>
+    <w:basedOn w:val="DefaultParagraphFont"/>
+    <w:link w:val="Heading9"/>
     <w:uiPriority w:val="9"/>
     <w:semiHidden/>
     <w:rsid w:val="000E3E21"/>
@@ -6503,11 +5742,11 @@
       <w:lang w:val="de-DE"/>
     </w:rPr>
   </w:style>
-  <w:style w:type="paragraph" w:styleId="Titel">
+  <w:style w:type="paragraph" w:styleId="Title">
     <w:name w:val="Title"/>
-    <w:basedOn w:val="Standard"/>
-    <w:next w:val="Standard"/>
-    <w:link w:val="TitelZchn"/>
+    <w:basedOn w:val="Normal"/>
+    <w:next w:val="Normal"/>
+    <w:link w:val="TitleChar"/>
     <w:uiPriority w:val="10"/>
     <w:qFormat/>
     <w:rsid w:val="000E3E21"/>
@@ -6523,10 +5762,10 @@
       <w:szCs w:val="56"/>
     </w:rPr>
   </w:style>
-  <w:style w:type="character" w:customStyle="1" w:styleId="TitelZchn">
-    <w:name w:val="Titel Zchn"/>
-    <w:basedOn w:val="Absatz-Standardschriftart"/>
-    <w:link w:val="Titel"/>
+  <w:style w:type="character" w:customStyle="1" w:styleId="TitleChar">
+    <w:name w:val="Title Char"/>
+    <w:basedOn w:val="DefaultParagraphFont"/>
+    <w:link w:val="Title"/>
     <w:uiPriority w:val="10"/>
     <w:rsid w:val="000E3E21"/>
     <w:rPr>
@@ -6538,11 +5777,11 @@
       <w:lang w:val="de-DE"/>
     </w:rPr>
   </w:style>
-  <w:style w:type="paragraph" w:styleId="Untertitel">
+  <w:style w:type="paragraph" w:styleId="Subtitle">
     <w:name w:val="Subtitle"/>
-    <w:basedOn w:val="Standard"/>
-    <w:next w:val="Standard"/>
-    <w:link w:val="UntertitelZchn"/>
+    <w:basedOn w:val="Normal"/>
+    <w:next w:val="Normal"/>
+    <w:link w:val="SubtitleChar"/>
     <w:uiPriority w:val="11"/>
     <w:qFormat/>
     <w:rsid w:val="000E3E21"/>
@@ -6559,10 +5798,10 @@
       <w:szCs w:val="28"/>
     </w:rPr>
   </w:style>
-  <w:style w:type="character" w:customStyle="1" w:styleId="UntertitelZchn">
-    <w:name w:val="Untertitel Zchn"/>
-    <w:basedOn w:val="Absatz-Standardschriftart"/>
-    <w:link w:val="Untertitel"/>
+  <w:style w:type="character" w:customStyle="1" w:styleId="SubtitleChar">
+    <w:name w:val="Subtitle Char"/>
+    <w:basedOn w:val="DefaultParagraphFont"/>
+    <w:link w:val="Subtitle"/>
     <w:uiPriority w:val="11"/>
     <w:rsid w:val="000E3E21"/>
     <w:rPr>
@@ -6574,11 +5813,11 @@
       <w:lang w:val="de-DE"/>
     </w:rPr>
   </w:style>
-  <w:style w:type="paragraph" w:styleId="Zitat">
+  <w:style w:type="paragraph" w:styleId="Quote">
     <w:name w:val="Quote"/>
-    <w:basedOn w:val="Standard"/>
-    <w:next w:val="Standard"/>
-    <w:link w:val="ZitatZchn"/>
+    <w:basedOn w:val="Normal"/>
+    <w:next w:val="Normal"/>
+    <w:link w:val="QuoteChar"/>
     <w:uiPriority w:val="29"/>
     <w:qFormat/>
     <w:rsid w:val="000E3E21"/>
@@ -6592,10 +5831,10 @@
       <w:color w:val="404040" w:themeColor="text1" w:themeTint="BF"/>
     </w:rPr>
   </w:style>
-  <w:style w:type="character" w:customStyle="1" w:styleId="ZitatZchn">
-    <w:name w:val="Zitat Zchn"/>
-    <w:basedOn w:val="Absatz-Standardschriftart"/>
-    <w:link w:val="Zitat"/>
+  <w:style w:type="character" w:customStyle="1" w:styleId="QuoteChar">
+    <w:name w:val="Quote Char"/>
+    <w:basedOn w:val="DefaultParagraphFont"/>
+    <w:link w:val="Quote"/>
     <w:uiPriority w:val="29"/>
     <w:rsid w:val="000E3E21"/>
     <w:rPr>
@@ -6605,9 +5844,9 @@
       <w:lang w:val="de-DE"/>
     </w:rPr>
   </w:style>
-  <w:style w:type="paragraph" w:styleId="Listenabsatz">
+  <w:style w:type="paragraph" w:styleId="ListParagraph">
     <w:name w:val="List Paragraph"/>
-    <w:basedOn w:val="Standard"/>
+    <w:basedOn w:val="Normal"/>
     <w:uiPriority w:val="34"/>
     <w:qFormat/>
     <w:rsid w:val="000E3E21"/>
@@ -6616,9 +5855,9 @@
       <w:contextualSpacing/>
     </w:pPr>
   </w:style>
-  <w:style w:type="character" w:styleId="IntensiveHervorhebung">
+  <w:style w:type="character" w:styleId="IntenseEmphasis">
     <w:name w:val="Intense Emphasis"/>
-    <w:basedOn w:val="Absatz-Standardschriftart"/>
+    <w:basedOn w:val="DefaultParagraphFont"/>
     <w:uiPriority w:val="21"/>
     <w:qFormat/>
     <w:rsid w:val="000E3E21"/>
@@ -6628,11 +5867,11 @@
       <w:color w:val="0F4761" w:themeColor="accent1" w:themeShade="BF"/>
     </w:rPr>
   </w:style>
-  <w:style w:type="paragraph" w:styleId="IntensivesZitat">
+  <w:style w:type="paragraph" w:styleId="IntenseQuote">
     <w:name w:val="Intense Quote"/>
-    <w:basedOn w:val="Standard"/>
-    <w:next w:val="Standard"/>
-    <w:link w:val="IntensivesZitatZchn"/>
+    <w:basedOn w:val="Normal"/>
+    <w:next w:val="Normal"/>
+    <w:link w:val="IntenseQuoteChar"/>
     <w:uiPriority w:val="30"/>
     <w:qFormat/>
     <w:rsid w:val="000E3E21"/>
@@ -6651,10 +5890,10 @@
       <w:color w:val="0F4761" w:themeColor="accent1" w:themeShade="BF"/>
     </w:rPr>
   </w:style>
-  <w:style w:type="character" w:customStyle="1" w:styleId="IntensivesZitatZchn">
-    <w:name w:val="Intensives Zitat Zchn"/>
-    <w:basedOn w:val="Absatz-Standardschriftart"/>
-    <w:link w:val="IntensivesZitat"/>
+  <w:style w:type="character" w:customStyle="1" w:styleId="IntenseQuoteChar">
+    <w:name w:val="Intense Quote Char"/>
+    <w:basedOn w:val="DefaultParagraphFont"/>
+    <w:link w:val="IntenseQuote"/>
     <w:uiPriority w:val="30"/>
     <w:rsid w:val="000E3E21"/>
     <w:rPr>
@@ -6664,9 +5903,9 @@
       <w:lang w:val="de-DE"/>
     </w:rPr>
   </w:style>
-  <w:style w:type="character" w:styleId="IntensiverVerweis">
+  <w:style w:type="character" w:styleId="IntenseReference">
     <w:name w:val="Intense Reference"/>
-    <w:basedOn w:val="Absatz-Standardschriftart"/>
+    <w:basedOn w:val="DefaultParagraphFont"/>
     <w:uiPriority w:val="32"/>
     <w:qFormat/>
     <w:rsid w:val="000E3E21"/>
@@ -6680,7 +5919,7 @@
   </w:style>
   <w:style w:type="paragraph" w:customStyle="1" w:styleId="ArialHS">
     <w:name w:val="ArialHS"/>
-    <w:basedOn w:val="Standard"/>
+    <w:basedOn w:val="Normal"/>
     <w:link w:val="ArialHSChar"/>
     <w:qFormat/>
     <w:rsid w:val="00C55EBC"/>
@@ -6691,7 +5930,7 @@
   </w:style>
   <w:style w:type="character" w:customStyle="1" w:styleId="ArialHSChar">
     <w:name w:val="ArialHS Char"/>
-    <w:basedOn w:val="Absatz-Standardschriftart"/>
+    <w:basedOn w:val="DefaultParagraphFont"/>
     <w:link w:val="ArialHS"/>
     <w:rsid w:val="00C55EBC"/>
     <w:rPr>
@@ -6700,9 +5939,9 @@
       <w:lang w:val="de-DE"/>
     </w:rPr>
   </w:style>
-  <w:style w:type="paragraph" w:styleId="KeinLeerraum">
+  <w:style w:type="paragraph" w:styleId="NoSpacing">
     <w:name w:val="No Spacing"/>
-    <w:link w:val="KeinLeerraumZchn"/>
+    <w:link w:val="NoSpacingChar"/>
     <w:uiPriority w:val="1"/>
     <w:qFormat/>
     <w:rsid w:val="00DC4AEC"/>
@@ -6716,10 +5955,10 @@
       <w14:ligatures w14:val="none"/>
     </w:rPr>
   </w:style>
-  <w:style w:type="character" w:customStyle="1" w:styleId="KeinLeerraumZchn">
-    <w:name w:val="Kein Leerraum Zchn"/>
-    <w:basedOn w:val="Absatz-Standardschriftart"/>
-    <w:link w:val="KeinLeerraum"/>
+  <w:style w:type="character" w:customStyle="1" w:styleId="NoSpacingChar">
+    <w:name w:val="No Spacing Char"/>
+    <w:basedOn w:val="DefaultParagraphFont"/>
+    <w:link w:val="NoSpacing"/>
     <w:uiPriority w:val="1"/>
     <w:rsid w:val="00DC4AEC"/>
     <w:rPr>
@@ -6729,10 +5968,10 @@
       <w14:ligatures w14:val="none"/>
     </w:rPr>
   </w:style>
-  <w:style w:type="paragraph" w:styleId="Kopfzeile">
+  <w:style w:type="paragraph" w:styleId="Header">
     <w:name w:val="header"/>
-    <w:basedOn w:val="Standard"/>
-    <w:link w:val="KopfzeileZchn"/>
+    <w:basedOn w:val="Normal"/>
+    <w:link w:val="HeaderChar"/>
     <w:uiPriority w:val="99"/>
     <w:unhideWhenUsed/>
     <w:rsid w:val="00D023A9"/>
@@ -6744,20 +5983,20 @@
       <w:spacing w:after="0" w:line="240" w:lineRule="auto"/>
     </w:pPr>
   </w:style>
-  <w:style w:type="character" w:customStyle="1" w:styleId="KopfzeileZchn">
-    <w:name w:val="Kopfzeile Zchn"/>
-    <w:basedOn w:val="Absatz-Standardschriftart"/>
-    <w:link w:val="Kopfzeile"/>
+  <w:style w:type="character" w:customStyle="1" w:styleId="HeaderChar">
+    <w:name w:val="Header Char"/>
+    <w:basedOn w:val="DefaultParagraphFont"/>
+    <w:link w:val="Header"/>
     <w:uiPriority w:val="99"/>
     <w:rsid w:val="00D023A9"/>
     <w:rPr>
       <w:lang w:val="de-DE"/>
     </w:rPr>
   </w:style>
-  <w:style w:type="paragraph" w:styleId="Fuzeile">
+  <w:style w:type="paragraph" w:styleId="Footer">
     <w:name w:val="footer"/>
-    <w:basedOn w:val="Standard"/>
-    <w:link w:val="FuzeileZchn"/>
+    <w:basedOn w:val="Normal"/>
+    <w:link w:val="FooterChar"/>
     <w:uiPriority w:val="99"/>
     <w:unhideWhenUsed/>
     <w:rsid w:val="00D023A9"/>
@@ -6769,20 +6008,20 @@
       <w:spacing w:after="0" w:line="240" w:lineRule="auto"/>
     </w:pPr>
   </w:style>
-  <w:style w:type="character" w:customStyle="1" w:styleId="FuzeileZchn">
-    <w:name w:val="Fußzeile Zchn"/>
-    <w:basedOn w:val="Absatz-Standardschriftart"/>
-    <w:link w:val="Fuzeile"/>
+  <w:style w:type="character" w:customStyle="1" w:styleId="FooterChar">
+    <w:name w:val="Footer Char"/>
+    <w:basedOn w:val="DefaultParagraphFont"/>
+    <w:link w:val="Footer"/>
     <w:uiPriority w:val="99"/>
     <w:rsid w:val="00D023A9"/>
     <w:rPr>
       <w:lang w:val="de-DE"/>
     </w:rPr>
   </w:style>
-  <w:style w:type="paragraph" w:styleId="Inhaltsverzeichnisberschrift">
+  <w:style w:type="paragraph" w:styleId="TOCHeading">
     <w:name w:val="TOC Heading"/>
-    <w:basedOn w:val="berschrift1"/>
-    <w:next w:val="Standard"/>
+    <w:basedOn w:val="Heading1"/>
+    <w:next w:val="Normal"/>
     <w:uiPriority w:val="39"/>
     <w:unhideWhenUsed/>
     <w:qFormat/>
@@ -6799,10 +6038,10 @@
       <w14:ligatures w14:val="none"/>
     </w:rPr>
   </w:style>
-  <w:style w:type="paragraph" w:styleId="Verzeichnis1">
+  <w:style w:type="paragraph" w:styleId="TOC1">
     <w:name w:val="toc 1"/>
-    <w:basedOn w:val="Standard"/>
-    <w:next w:val="Standard"/>
+    <w:basedOn w:val="Normal"/>
+    <w:next w:val="Normal"/>
     <w:autoRedefine/>
     <w:uiPriority w:val="39"/>
     <w:unhideWhenUsed/>
@@ -6813,7 +6052,7 @@
   </w:style>
   <w:style w:type="character" w:styleId="Hyperlink">
     <w:name w:val="Hyperlink"/>
-    <w:basedOn w:val="Absatz-Standardschriftart"/>
+    <w:basedOn w:val="DefaultParagraphFont"/>
     <w:uiPriority w:val="99"/>
     <w:unhideWhenUsed/>
     <w:rsid w:val="00176D27"/>
@@ -6822,9 +6061,9 @@
       <w:u w:val="single"/>
     </w:rPr>
   </w:style>
-  <w:style w:type="table" w:styleId="Tabellenraster">
+  <w:style w:type="table" w:styleId="TableGrid">
     <w:name w:val="Table Grid"/>
-    <w:basedOn w:val="NormaleTabelle"/>
+    <w:basedOn w:val="TableNormal"/>
     <w:uiPriority w:val="39"/>
     <w:rsid w:val="00176D27"/>
     <w:pPr>
@@ -6841,9 +6080,9 @@
       </w:tblBorders>
     </w:tblPr>
   </w:style>
-  <w:style w:type="table" w:styleId="Gitternetztabelle5dunkelAkzent4">
+  <w:style w:type="table" w:styleId="GridTable5Dark-Accent4">
     <w:name w:val="Grid Table 5 Dark Accent 4"/>
-    <w:basedOn w:val="NormaleTabelle"/>
+    <w:basedOn w:val="TableNormal"/>
     <w:uiPriority w:val="50"/>
     <w:rsid w:val="00176D27"/>
     <w:pPr>
@@ -6947,9 +6186,9 @@
       </w:tcPr>
     </w:tblStylePr>
   </w:style>
-  <w:style w:type="table" w:styleId="Gitternetztabelle4Akzent4">
+  <w:style w:type="table" w:styleId="GridTable4-Accent4">
     <w:name w:val="Grid Table 4 Accent 4"/>
-    <w:basedOn w:val="NormaleTabelle"/>
+    <w:basedOn w:val="TableNormal"/>
     <w:uiPriority w:val="49"/>
     <w:rsid w:val="00C54A18"/>
     <w:pPr>
@@ -7023,9 +6262,9 @@
       </w:tcPr>
     </w:tblStylePr>
   </w:style>
-  <w:style w:type="character" w:customStyle="1" w:styleId="UnresolvedMention">
-    <w:name w:val="Unresolved Mention"/>
-    <w:basedOn w:val="Absatz-Standardschriftart"/>
+  <w:style w:type="character" w:customStyle="1" w:styleId="UnresolvedMention1">
+    <w:name w:val="Unresolved Mention1"/>
+    <w:basedOn w:val="DefaultParagraphFont"/>
     <w:uiPriority w:val="99"/>
     <w:semiHidden/>
     <w:unhideWhenUsed/>
@@ -7035,10 +6274,10 @@
       <w:shd w:val="clear" w:color="auto" w:fill="E1DFDD"/>
     </w:rPr>
   </w:style>
-  <w:style w:type="paragraph" w:styleId="Verzeichnis2">
+  <w:style w:type="paragraph" w:styleId="TOC2">
     <w:name w:val="toc 2"/>
-    <w:basedOn w:val="Standard"/>
-    <w:next w:val="Standard"/>
+    <w:basedOn w:val="Normal"/>
+    <w:next w:val="Normal"/>
     <w:autoRedefine/>
     <w:uiPriority w:val="39"/>
     <w:unhideWhenUsed/>
@@ -7052,7 +6291,7 @@
 </file>
 
 <file path=word/glossary/document.xml><?xml version="1.0" encoding="utf-8"?>
-<w:glossaryDocument xmlns:wpc="http://schemas.microsoft.com/office/word/2010/wordprocessingCanvas" xmlns:cx="http://schemas.microsoft.com/office/drawing/2014/chartex" xmlns:cx1="http://schemas.microsoft.com/office/drawing/2015/9/8/chartex" xmlns:mc="http://schemas.openxmlformats.org/markup-compatibility/2006" xmlns:o="urn:schemas-microsoft-com:office:office" xmlns:r="http://schemas.openxmlformats.org/officeDocument/2006/relationships" xmlns:m="http://schemas.openxmlformats.org/officeDocument/2006/math" xmlns:v="urn:schemas-microsoft-com:vml" xmlns:wp14="http://schemas.microsoft.com/office/word/2010/wordprocessingDrawing" xmlns:wp="http://schemas.openxmlformats.org/drawingml/2006/wordprocessingDrawing" xmlns:w10="urn:schemas-microsoft-com:office:word" xmlns:w="http://schemas.openxmlformats.org/wordprocessingml/2006/main" xmlns:w14="http://schemas.microsoft.com/office/word/2010/wordml" xmlns:w15="http://schemas.microsoft.com/office/word/2012/wordml" xmlns:w16se="http://schemas.microsoft.com/office/word/2015/wordml/symex" xmlns:wpg="http://schemas.microsoft.com/office/word/2010/wordprocessingGroup" xmlns:wpi="http://schemas.microsoft.com/office/word/2010/wordprocessingInk" xmlns:wne="http://schemas.microsoft.com/office/word/2006/wordml" xmlns:wps="http://schemas.microsoft.com/office/word/2010/wordprocessingShape" mc:Ignorable="w14 w15 w16se wp14">
+<w:glossaryDocument xmlns:wpc="http://schemas.microsoft.com/office/word/2010/wordprocessingCanvas" xmlns:cx="http://schemas.microsoft.com/office/drawing/2014/chartex" xmlns:cx1="http://schemas.microsoft.com/office/drawing/2015/9/8/chartex" xmlns:cx2="http://schemas.microsoft.com/office/drawing/2015/10/21/chartex" xmlns:cx3="http://schemas.microsoft.com/office/drawing/2016/5/9/chartex" xmlns:cx4="http://schemas.microsoft.com/office/drawing/2016/5/10/chartex" xmlns:cx5="http://schemas.microsoft.com/office/drawing/2016/5/11/chartex" xmlns:cx6="http://schemas.microsoft.com/office/drawing/2016/5/12/chartex" xmlns:cx7="http://schemas.microsoft.com/office/drawing/2016/5/13/chartex" xmlns:cx8="http://schemas.microsoft.com/office/drawing/2016/5/14/chartex" xmlns:mc="http://schemas.openxmlformats.org/markup-compatibility/2006" xmlns:aink="http://schemas.microsoft.com/office/drawing/2016/ink" xmlns:am3d="http://schemas.microsoft.com/office/drawing/2017/model3d" xmlns:o="urn:schemas-microsoft-com:office:office" xmlns:oel="http://schemas.microsoft.com/office/2019/extlst" xmlns:r="http://schemas.openxmlformats.org/officeDocument/2006/relationships" xmlns:m="http://schemas.openxmlformats.org/officeDocument/2006/math" xmlns:v="urn:schemas-microsoft-com:vml" xmlns:wp14="http://schemas.microsoft.com/office/word/2010/wordprocessingDrawing" xmlns:wp="http://schemas.openxmlformats.org/drawingml/2006/wordprocessingDrawing" xmlns:w10="urn:schemas-microsoft-com:office:word" xmlns:w="http://schemas.openxmlformats.org/wordprocessingml/2006/main" xmlns:w14="http://schemas.microsoft.com/office/word/2010/wordml" xmlns:w15="http://schemas.microsoft.com/office/word/2012/wordml" xmlns:w16cex="http://schemas.microsoft.com/office/word/2018/wordml/cex" xmlns:w16cid="http://schemas.microsoft.com/office/word/2016/wordml/cid" xmlns:w16="http://schemas.microsoft.com/office/word/2018/wordml" xmlns:w16du="http://schemas.microsoft.com/office/word/2023/wordml/word16du" xmlns:w16sdtdh="http://schemas.microsoft.com/office/word/2020/wordml/sdtdatahash" xmlns:w16se="http://schemas.microsoft.com/office/word/2015/wordml/symex" xmlns:wpg="http://schemas.microsoft.com/office/word/2010/wordprocessingGroup" xmlns:wpi="http://schemas.microsoft.com/office/word/2010/wordprocessingInk" xmlns:wne="http://schemas.microsoft.com/office/word/2006/wordml" xmlns:wps="http://schemas.microsoft.com/office/word/2010/wordprocessingShape" mc:Ignorable="w14 w15 w16se w16cid w16 w16cex w16sdtdh w16du wp14">
   <w:docParts>
     <w:docPart>
       <w:docPartPr>
@@ -7076,7 +6315,7 @@
           </w:pPr>
           <w:r>
             <w:rPr>
-              <w:color w:val="2E74B5" w:themeColor="accent1" w:themeShade="BF"/>
+              <w:color w:val="0F4761" w:themeColor="accent1" w:themeShade="BF"/>
             </w:rPr>
             <w:t>[Company name]</w:t>
           </w:r>
@@ -7106,7 +6345,7 @@
           <w:r>
             <w:rPr>
               <w:rFonts w:asciiTheme="majorHAnsi" w:eastAsiaTheme="majorEastAsia" w:hAnsiTheme="majorHAnsi" w:cstheme="majorBidi"/>
-              <w:color w:val="5B9BD5" w:themeColor="accent1"/>
+              <w:color w:val="156082" w:themeColor="accent1"/>
               <w:sz w:val="88"/>
               <w:szCs w:val="88"/>
             </w:rPr>
@@ -7137,7 +6376,7 @@
           </w:pPr>
           <w:r>
             <w:rPr>
-              <w:color w:val="2E74B5" w:themeColor="accent1" w:themeShade="BF"/>
+              <w:color w:val="0F4761" w:themeColor="accent1" w:themeShade="BF"/>
             </w:rPr>
             <w:t>[Document subtitle]</w:t>
           </w:r>
@@ -7166,7 +6405,7 @@
           </w:pPr>
           <w:r>
             <w:rPr>
-              <w:color w:val="5B9BD5" w:themeColor="accent1"/>
+              <w:color w:val="156082" w:themeColor="accent1"/>
               <w:sz w:val="28"/>
               <w:szCs w:val="28"/>
             </w:rPr>
@@ -7180,7 +6419,7 @@
 </file>
 
 <file path=word/glossary/fontTable.xml><?xml version="1.0" encoding="utf-8"?>
-<w:fonts xmlns:mc="http://schemas.openxmlformats.org/markup-compatibility/2006" xmlns:r="http://schemas.openxmlformats.org/officeDocument/2006/relationships" xmlns:w="http://schemas.openxmlformats.org/wordprocessingml/2006/main" xmlns:w14="http://schemas.microsoft.com/office/word/2010/wordml" xmlns:w15="http://schemas.microsoft.com/office/word/2012/wordml" xmlns:w16se="http://schemas.microsoft.com/office/word/2015/wordml/symex" mc:Ignorable="w14 w15 w16se">
+<w:fonts xmlns:mc="http://schemas.openxmlformats.org/markup-compatibility/2006" xmlns:r="http://schemas.openxmlformats.org/officeDocument/2006/relationships" xmlns:w="http://schemas.openxmlformats.org/wordprocessingml/2006/main" xmlns:w14="http://schemas.microsoft.com/office/word/2010/wordml" xmlns:w15="http://schemas.microsoft.com/office/word/2012/wordml" xmlns:w16cex="http://schemas.microsoft.com/office/word/2018/wordml/cex" xmlns:w16cid="http://schemas.microsoft.com/office/word/2016/wordml/cid" xmlns:w16="http://schemas.microsoft.com/office/word/2018/wordml" xmlns:w16du="http://schemas.microsoft.com/office/word/2023/wordml/word16du" xmlns:w16sdtdh="http://schemas.microsoft.com/office/word/2020/wordml/sdtdatahash" xmlns:w16se="http://schemas.microsoft.com/office/word/2015/wordml/symex" mc:Ignorable="w14 w15 w16se w16cid w16 w16cex w16sdtdh w16du">
   <w:font w:name="Symbol">
     <w:panose1 w:val="05050102010706020507"/>
     <w:charset w:val="02"/>
@@ -7217,38 +6456,22 @@
     <w:sig w:usb0="E0002EFF" w:usb1="C000785B" w:usb2="00000009" w:usb3="00000000" w:csb0="000001FF" w:csb1="00000000"/>
   </w:font>
   <w:font w:name="Aptos">
-    <w:altName w:val="Arial"/>
     <w:charset w:val="00"/>
     <w:family w:val="swiss"/>
     <w:pitch w:val="variable"/>
-    <w:sig w:usb0="00000001" w:usb1="00000003" w:usb2="00000000" w:usb3="00000000" w:csb0="0000019F" w:csb1="00000000"/>
+    <w:sig w:usb0="20000287" w:usb1="00000003" w:usb2="00000000" w:usb3="00000000" w:csb0="0000019F" w:csb1="00000000"/>
   </w:font>
   <w:font w:name="Aptos Display">
-    <w:altName w:val="Arial"/>
     <w:charset w:val="00"/>
     <w:family w:val="swiss"/>
     <w:pitch w:val="variable"/>
-    <w:sig w:usb0="00000001" w:usb1="00000003" w:usb2="00000000" w:usb3="00000000" w:csb0="0000019F" w:csb1="00000000"/>
-  </w:font>
-  <w:font w:name="Calibri">
-    <w:panose1 w:val="020F0502020204030204"/>
-    <w:charset w:val="00"/>
-    <w:family w:val="swiss"/>
-    <w:pitch w:val="variable"/>
-    <w:sig w:usb0="E4002EFF" w:usb1="C000247B" w:usb2="00000009" w:usb3="00000000" w:csb0="000001FF" w:csb1="00000000"/>
-  </w:font>
-  <w:font w:name="Calibri Light">
-    <w:panose1 w:val="020F0302020204030204"/>
-    <w:charset w:val="00"/>
-    <w:family w:val="swiss"/>
-    <w:pitch w:val="variable"/>
-    <w:sig w:usb0="E4002EFF" w:usb1="C000247B" w:usb2="00000009" w:usb3="00000000" w:csb0="000001FF" w:csb1="00000000"/>
+    <w:sig w:usb0="20000287" w:usb1="00000003" w:usb2="00000000" w:usb3="00000000" w:csb0="0000019F" w:csb1="00000000"/>
   </w:font>
 </w:fonts>
 </file>
 
 <file path=word/glossary/settings.xml><?xml version="1.0" encoding="utf-8"?>
-<w:settings xmlns:mc="http://schemas.openxmlformats.org/markup-compatibility/2006" xmlns:o="urn:schemas-microsoft-com:office:office" xmlns:r="http://schemas.openxmlformats.org/officeDocument/2006/relationships" xmlns:m="http://schemas.openxmlformats.org/officeDocument/2006/math" xmlns:v="urn:schemas-microsoft-com:vml" xmlns:w10="urn:schemas-microsoft-com:office:word" xmlns:w="http://schemas.openxmlformats.org/wordprocessingml/2006/main" xmlns:w14="http://schemas.microsoft.com/office/word/2010/wordml" xmlns:w15="http://schemas.microsoft.com/office/word/2012/wordml" xmlns:w16se="http://schemas.microsoft.com/office/word/2015/wordml/symex" xmlns:sl="http://schemas.openxmlformats.org/schemaLibrary/2006/main" mc:Ignorable="w14 w15 w16se">
+<w:settings xmlns:mc="http://schemas.openxmlformats.org/markup-compatibility/2006" xmlns:o="urn:schemas-microsoft-com:office:office" xmlns:r="http://schemas.openxmlformats.org/officeDocument/2006/relationships" xmlns:m="http://schemas.openxmlformats.org/officeDocument/2006/math" xmlns:v="urn:schemas-microsoft-com:vml" xmlns:w10="urn:schemas-microsoft-com:office:word" xmlns:w="http://schemas.openxmlformats.org/wordprocessingml/2006/main" xmlns:w14="http://schemas.microsoft.com/office/word/2010/wordml" xmlns:w15="http://schemas.microsoft.com/office/word/2012/wordml" xmlns:w16cex="http://schemas.microsoft.com/office/word/2018/wordml/cex" xmlns:w16cid="http://schemas.microsoft.com/office/word/2016/wordml/cid" xmlns:w16="http://schemas.microsoft.com/office/word/2018/wordml" xmlns:w16du="http://schemas.microsoft.com/office/word/2023/wordml/word16du" xmlns:w16sdtdh="http://schemas.microsoft.com/office/word/2020/wordml/sdtdatahash" xmlns:w16se="http://schemas.microsoft.com/office/word/2015/wordml/symex" xmlns:sl="http://schemas.openxmlformats.org/schemaLibrary/2006/main" mc:Ignorable="w14 w15 w16se w16cid w16 w16cex w16sdtdh w16du">
   <w:view w:val="normal"/>
   <w:defaultTabStop w:val="720"/>
   <w:hyphenationZone w:val="425"/>
@@ -7260,13 +6483,16 @@
     <w:compatSetting w:name="enableOpenTypeFeatures" w:uri="http://schemas.microsoft.com/office/word" w:val="1"/>
     <w:compatSetting w:name="doNotFlipMirrorIndents" w:uri="http://schemas.microsoft.com/office/word" w:val="1"/>
     <w:compatSetting w:name="differentiateMultirowTableHeaders" w:uri="http://schemas.microsoft.com/office/word" w:val="1"/>
+    <w:compatSetting w:name="useWord2013TrackBottomHyphenation" w:uri="http://schemas.microsoft.com/office/word" w:val="1"/>
   </w:compat>
   <w:rsids>
     <w:rsidRoot w:val="009F4B32"/>
     <w:rsid w:val="000E23B6"/>
     <w:rsid w:val="001B30FD"/>
+    <w:rsid w:val="002715E2"/>
     <w:rsid w:val="00475B1D"/>
     <w:rsid w:val="006117DB"/>
+    <w:rsid w:val="007A1246"/>
     <w:rsid w:val="009F4B32"/>
     <w:rsid w:val="00A32A36"/>
     <w:rsid w:val="00AC498A"/>
@@ -7288,16 +6514,16 @@
     <m:intLim m:val="subSup"/>
     <m:naryLim m:val="undOvr"/>
   </m:mathPr>
-  <w:themeFontLang w:bidi="ar-SA"/>
+  <w:themeFontLang w:val="en-DE" w:bidi="ar-SA"/>
   <w:clrSchemeMapping w:bg1="light1" w:t1="dark1" w:bg2="light2" w:t2="dark2" w:accent1="accent1" w:accent2="accent2" w:accent3="accent3" w:accent4="accent4" w:accent5="accent5" w:accent6="accent6" w:hyperlink="hyperlink" w:followedHyperlink="followedHyperlink"/>
   <w:decimalSymbol w:val=","/>
-  <w:listSeparator w:val=";"/>
+  <w:listSeparator w:val=","/>
   <w15:chartTrackingRefBased/>
 </w:settings>
 </file>
 
 <file path=word/glossary/styles.xml><?xml version="1.0" encoding="utf-8"?>
-<w:styles xmlns:mc="http://schemas.openxmlformats.org/markup-compatibility/2006" xmlns:r="http://schemas.openxmlformats.org/officeDocument/2006/relationships" xmlns:w="http://schemas.openxmlformats.org/wordprocessingml/2006/main" xmlns:w14="http://schemas.microsoft.com/office/word/2010/wordml" xmlns:w15="http://schemas.microsoft.com/office/word/2012/wordml" xmlns:w16se="http://schemas.microsoft.com/office/word/2015/wordml/symex" mc:Ignorable="w14 w15 w16se">
+<w:styles xmlns:mc="http://schemas.openxmlformats.org/markup-compatibility/2006" xmlns:r="http://schemas.openxmlformats.org/officeDocument/2006/relationships" xmlns:w="http://schemas.openxmlformats.org/wordprocessingml/2006/main" xmlns:w14="http://schemas.microsoft.com/office/word/2010/wordml" xmlns:w15="http://schemas.microsoft.com/office/word/2012/wordml" xmlns:w16cex="http://schemas.microsoft.com/office/word/2018/wordml/cex" xmlns:w16cid="http://schemas.microsoft.com/office/word/2016/wordml/cid" xmlns:w16="http://schemas.microsoft.com/office/word/2018/wordml" xmlns:w16du="http://schemas.microsoft.com/office/word/2023/wordml/word16du" xmlns:w16sdtdh="http://schemas.microsoft.com/office/word/2020/wordml/sdtdatahash" xmlns:w16se="http://schemas.microsoft.com/office/word/2015/wordml/symex" mc:Ignorable="w14 w15 w16se w16cid w16 w16cex w16sdtdh w16du">
   <w:docDefaults>
     <w:rPrDefault>
       <w:rPr>
@@ -7305,7 +6531,7 @@
         <w:kern w:val="2"/>
         <w:sz w:val="24"/>
         <w:szCs w:val="24"/>
-        <w:lang w:bidi="ar-SA"/>
+        <w:lang w:val="en-DE" w:eastAsia="en-DE" w:bidi="ar-SA"/>
         <w14:ligatures w14:val="standardContextual"/>
       </w:rPr>
     </w:rPrDefault>
@@ -7315,7 +6541,7 @@
       </w:pPr>
     </w:pPrDefault>
   </w:docDefaults>
-  <w:latentStyles w:defLockedState="0" w:defUIPriority="99" w:defSemiHidden="0" w:defUnhideWhenUsed="0" w:defQFormat="0" w:count="371">
+  <w:latentStyles w:defLockedState="0" w:defUIPriority="99" w:defSemiHidden="0" w:defUnhideWhenUsed="0" w:defQFormat="0" w:count="376">
     <w:lsdException w:name="Normal" w:uiPriority="0" w:qFormat="1"/>
     <w:lsdException w:name="heading 1" w:uiPriority="9" w:qFormat="1"/>
     <w:lsdException w:name="heading 2" w:semiHidden="1" w:uiPriority="9" w:unhideWhenUsed="1" w:qFormat="1"/>
@@ -7687,18 +6913,23 @@
     <w:lsdException w:name="List Table 5 Dark Accent 6" w:uiPriority="50"/>
     <w:lsdException w:name="List Table 6 Colorful Accent 6" w:uiPriority="51"/>
     <w:lsdException w:name="List Table 7 Colorful Accent 6" w:uiPriority="52"/>
+    <w:lsdException w:name="Mention" w:semiHidden="1" w:unhideWhenUsed="1"/>
+    <w:lsdException w:name="Smart Hyperlink" w:semiHidden="1" w:unhideWhenUsed="1"/>
+    <w:lsdException w:name="Hashtag" w:semiHidden="1" w:unhideWhenUsed="1"/>
+    <w:lsdException w:name="Unresolved Mention" w:semiHidden="1" w:unhideWhenUsed="1"/>
+    <w:lsdException w:name="Smart Link" w:semiHidden="1" w:unhideWhenUsed="1"/>
   </w:latentStyles>
-  <w:style w:type="paragraph" w:default="1" w:styleId="Standard">
+  <w:style w:type="paragraph" w:default="1" w:styleId="Normal">
     <w:name w:val="Normal"/>
     <w:qFormat/>
   </w:style>
-  <w:style w:type="character" w:default="1" w:styleId="Absatz-Standardschriftart">
+  <w:style w:type="character" w:default="1" w:styleId="DefaultParagraphFont">
     <w:name w:val="Default Paragraph Font"/>
     <w:uiPriority w:val="1"/>
     <w:semiHidden/>
     <w:unhideWhenUsed/>
   </w:style>
-  <w:style w:type="table" w:default="1" w:styleId="NormaleTabelle">
+  <w:style w:type="table" w:default="1" w:styleId="TableNormal">
     <w:name w:val="Normal Table"/>
     <w:uiPriority w:val="99"/>
     <w:semiHidden/>
@@ -7713,7 +6944,7 @@
       </w:tblCellMar>
     </w:tblPr>
   </w:style>
-  <w:style w:type="numbering" w:default="1" w:styleId="KeineListe">
+  <w:style w:type="numbering" w:default="1" w:styleId="NoList">
     <w:name w:val="No List"/>
     <w:uiPriority w:val="99"/>
     <w:semiHidden/>
@@ -7739,7 +6970,7 @@
 </file>
 
 <file path=word/glossary/webSettings.xml><?xml version="1.0" encoding="utf-8"?>
-<w:webSettings xmlns:mc="http://schemas.openxmlformats.org/markup-compatibility/2006" xmlns:r="http://schemas.openxmlformats.org/officeDocument/2006/relationships" xmlns:w="http://schemas.openxmlformats.org/wordprocessingml/2006/main" xmlns:w14="http://schemas.microsoft.com/office/word/2010/wordml" xmlns:w15="http://schemas.microsoft.com/office/word/2012/wordml" xmlns:w16se="http://schemas.microsoft.com/office/word/2015/wordml/symex" mc:Ignorable="w14 w15 w16se">
+<w:webSettings xmlns:mc="http://schemas.openxmlformats.org/markup-compatibility/2006" xmlns:r="http://schemas.openxmlformats.org/officeDocument/2006/relationships" xmlns:w="http://schemas.openxmlformats.org/wordprocessingml/2006/main" xmlns:w14="http://schemas.microsoft.com/office/word/2010/wordml" xmlns:w15="http://schemas.microsoft.com/office/word/2012/wordml" xmlns:w16cex="http://schemas.microsoft.com/office/word/2018/wordml/cex" xmlns:w16cid="http://schemas.microsoft.com/office/word/2016/wordml/cid" xmlns:w16="http://schemas.microsoft.com/office/word/2018/wordml" xmlns:w16du="http://schemas.microsoft.com/office/word/2023/wordml/word16du" xmlns:w16sdtdh="http://schemas.microsoft.com/office/word/2020/wordml/sdtdatahash" xmlns:w16se="http://schemas.microsoft.com/office/word/2015/wordml/symex" mc:Ignorable="w14 w15 w16se w16cid w16 w16cex w16sdtdh w16du">
   <w:optimizeForBrowser/>
   <w:allowPNG/>
 </w:webSettings>

</xml_diff>

<commit_message>
Update : add a user guide for the kukavarproxy
</commit_message>
<xml_diff>
--- a/Documents/User_Guides/User_Guide_V1_0_0.docx
+++ b/Documents/User_Guides/User_Guide_V1_0_0.docx
@@ -1,6 +1,6 @@
 
 <file path=word/document.xml><?xml version="1.0" encoding="utf-8"?>
-<w:document xmlns:wpc="http://schemas.microsoft.com/office/word/2010/wordprocessingCanvas" xmlns:cx="http://schemas.microsoft.com/office/drawing/2014/chartex" xmlns:cx1="http://schemas.microsoft.com/office/drawing/2015/9/8/chartex" xmlns:cx2="http://schemas.microsoft.com/office/drawing/2015/10/21/chartex" xmlns:cx3="http://schemas.microsoft.com/office/drawing/2016/5/9/chartex" xmlns:cx4="http://schemas.microsoft.com/office/drawing/2016/5/10/chartex" xmlns:cx5="http://schemas.microsoft.com/office/drawing/2016/5/11/chartex" xmlns:cx6="http://schemas.microsoft.com/office/drawing/2016/5/12/chartex" xmlns:cx7="http://schemas.microsoft.com/office/drawing/2016/5/13/chartex" xmlns:cx8="http://schemas.microsoft.com/office/drawing/2016/5/14/chartex" xmlns:mc="http://schemas.openxmlformats.org/markup-compatibility/2006" xmlns:aink="http://schemas.microsoft.com/office/drawing/2016/ink" xmlns:am3d="http://schemas.microsoft.com/office/drawing/2017/model3d" xmlns:o="urn:schemas-microsoft-com:office:office" xmlns:oel="http://schemas.microsoft.com/office/2019/extlst" xmlns:r="http://schemas.openxmlformats.org/officeDocument/2006/relationships" xmlns:m="http://schemas.openxmlformats.org/officeDocument/2006/math" xmlns:v="urn:schemas-microsoft-com:vml" xmlns:wp14="http://schemas.microsoft.com/office/word/2010/wordprocessingDrawing" xmlns:wp="http://schemas.openxmlformats.org/drawingml/2006/wordprocessingDrawing" xmlns:w10="urn:schemas-microsoft-com:office:word" xmlns:w="http://schemas.openxmlformats.org/wordprocessingml/2006/main" xmlns:w14="http://schemas.microsoft.com/office/word/2010/wordml" xmlns:w15="http://schemas.microsoft.com/office/word/2012/wordml" xmlns:w16cex="http://schemas.microsoft.com/office/word/2018/wordml/cex" xmlns:w16cid="http://schemas.microsoft.com/office/word/2016/wordml/cid" xmlns:w16="http://schemas.microsoft.com/office/word/2018/wordml" xmlns:w16du="http://schemas.microsoft.com/office/word/2023/wordml/word16du" xmlns:w16sdtdh="http://schemas.microsoft.com/office/word/2020/wordml/sdtdatahash" xmlns:w16se="http://schemas.microsoft.com/office/word/2015/wordml/symex" xmlns:wpg="http://schemas.microsoft.com/office/word/2010/wordprocessingGroup" xmlns:wpi="http://schemas.microsoft.com/office/word/2010/wordprocessingInk" xmlns:wne="http://schemas.microsoft.com/office/word/2006/wordml" xmlns:wps="http://schemas.microsoft.com/office/word/2010/wordprocessingShape" mc:Ignorable="w14 w15 w16se w16cid w16 w16cex w16sdtdh w16du wp14">
+<w:document xmlns:wpc="http://schemas.microsoft.com/office/word/2010/wordprocessingCanvas" xmlns:cx="http://schemas.microsoft.com/office/drawing/2014/chartex" xmlns:cx1="http://schemas.microsoft.com/office/drawing/2015/9/8/chartex" xmlns:mc="http://schemas.openxmlformats.org/markup-compatibility/2006" xmlns:o="urn:schemas-microsoft-com:office:office" xmlns:r="http://schemas.openxmlformats.org/officeDocument/2006/relationships" xmlns:m="http://schemas.openxmlformats.org/officeDocument/2006/math" xmlns:v="urn:schemas-microsoft-com:vml" xmlns:wp14="http://schemas.microsoft.com/office/word/2010/wordprocessingDrawing" xmlns:wp="http://schemas.openxmlformats.org/drawingml/2006/wordprocessingDrawing" xmlns:w10="urn:schemas-microsoft-com:office:word" xmlns:w="http://schemas.openxmlformats.org/wordprocessingml/2006/main" xmlns:w14="http://schemas.microsoft.com/office/word/2010/wordml" xmlns:w15="http://schemas.microsoft.com/office/word/2012/wordml" xmlns:w16se="http://schemas.microsoft.com/office/word/2015/wordml/symex" xmlns:wpg="http://schemas.microsoft.com/office/word/2010/wordprocessingGroup" xmlns:wpi="http://schemas.microsoft.com/office/word/2010/wordprocessingInk" xmlns:wne="http://schemas.microsoft.com/office/word/2006/wordml" xmlns:wps="http://schemas.microsoft.com/office/word/2010/wordprocessingShape" mc:Ignorable="w14 w15 w16se wp14">
   <w:body>
     <w:sdt>
       <w:sdtPr>
@@ -10,6 +10,7 @@
           <w:docPartUnique/>
         </w:docPartObj>
       </w:sdtPr>
+      <w:sdtEndPr/>
       <w:sdtContent>
         <w:p>
           <w:r>
@@ -114,6 +115,7 @@
                 <w:dataBinding w:prefixMappings="xmlns:ns0='http://schemas.openxmlformats.org/officeDocument/2006/extended-properties'" w:xpath="/ns0:Properties[1]/ns0:Company[1]" w:storeItemID="{6668398D-A668-4E3E-A5EB-62B293D839F1}"/>
                 <w:text/>
               </w:sdtPr>
+              <w:sdtEndPr/>
               <w:sdtContent>
                 <w:tc>
                   <w:tcPr>
@@ -127,19 +129,47 @@
                   </w:tcPr>
                   <w:p>
                     <w:pPr>
-                      <w:pStyle w:val="NoSpacing"/>
+                      <w:pStyle w:val="KeinLeerraum"/>
                       <w:rPr>
                         <w:color w:val="0F4761" w:themeColor="accent1" w:themeShade="BF"/>
                         <w:sz w:val="24"/>
                       </w:rPr>
                     </w:pPr>
+                    <w:proofErr w:type="spellStart"/>
                     <w:r>
                       <w:rPr>
                         <w:color w:val="0F4761" w:themeColor="accent1" w:themeShade="BF"/>
                         <w:sz w:val="24"/>
                         <w:szCs w:val="24"/>
                       </w:rPr>
-                      <w:t>Technische Hochschule Ulm</w:t>
+                      <w:t>Technische</w:t>
+                    </w:r>
+                    <w:proofErr w:type="spellEnd"/>
+                    <w:r>
+                      <w:rPr>
+                        <w:color w:val="0F4761" w:themeColor="accent1" w:themeShade="BF"/>
+                        <w:sz w:val="24"/>
+                        <w:szCs w:val="24"/>
+                      </w:rPr>
+                      <w:t xml:space="preserve"> </w:t>
+                    </w:r>
+                    <w:proofErr w:type="spellStart"/>
+                    <w:r>
+                      <w:rPr>
+                        <w:color w:val="0F4761" w:themeColor="accent1" w:themeShade="BF"/>
+                        <w:sz w:val="24"/>
+                        <w:szCs w:val="24"/>
+                      </w:rPr>
+                      <w:t>Hochschule</w:t>
+                    </w:r>
+                    <w:proofErr w:type="spellEnd"/>
+                    <w:r>
+                      <w:rPr>
+                        <w:color w:val="0F4761" w:themeColor="accent1" w:themeShade="BF"/>
+                        <w:sz w:val="24"/>
+                        <w:szCs w:val="24"/>
+                      </w:rPr>
+                      <w:t xml:space="preserve"> Ulm</w:t>
                     </w:r>
                   </w:p>
                 </w:tc>
@@ -167,10 +197,11 @@
                   <w:dataBinding w:prefixMappings="xmlns:ns0='http://schemas.openxmlformats.org/package/2006/metadata/core-properties' xmlns:ns1='http://purl.org/dc/elements/1.1/'" w:xpath="/ns0:coreProperties[1]/ns1:title[1]" w:storeItemID="{6C3C8BC8-F283-45AE-878A-BAB7291924A1}"/>
                   <w:text/>
                 </w:sdtPr>
+                <w:sdtEndPr/>
                 <w:sdtContent>
                   <w:p>
                     <w:pPr>
-                      <w:pStyle w:val="NoSpacing"/>
+                      <w:pStyle w:val="KeinLeerraum"/>
                       <w:spacing w:line="216" w:lineRule="auto"/>
                       <w:rPr>
                         <w:rFonts w:asciiTheme="majorHAnsi" w:eastAsiaTheme="majorEastAsia" w:hAnsiTheme="majorHAnsi" w:cstheme="majorBidi"/>
@@ -186,7 +217,27 @@
                         <w:sz w:val="88"/>
                         <w:szCs w:val="88"/>
                       </w:rPr>
-                      <w:t>Digital Twin of Kuka KR3</w:t>
+                      <w:t xml:space="preserve">Digital Twin of </w:t>
+                    </w:r>
+                    <w:proofErr w:type="spellStart"/>
+                    <w:r>
+                      <w:rPr>
+                        <w:rFonts w:asciiTheme="majorHAnsi" w:eastAsiaTheme="majorEastAsia" w:hAnsiTheme="majorHAnsi" w:cstheme="majorBidi"/>
+                        <w:color w:val="156082" w:themeColor="accent1"/>
+                        <w:sz w:val="88"/>
+                        <w:szCs w:val="88"/>
+                      </w:rPr>
+                      <w:t>Kuka</w:t>
+                    </w:r>
+                    <w:proofErr w:type="spellEnd"/>
+                    <w:r>
+                      <w:rPr>
+                        <w:rFonts w:asciiTheme="majorHAnsi" w:eastAsiaTheme="majorEastAsia" w:hAnsiTheme="majorHAnsi" w:cstheme="majorBidi"/>
+                        <w:color w:val="156082" w:themeColor="accent1"/>
+                        <w:sz w:val="88"/>
+                        <w:szCs w:val="88"/>
+                      </w:rPr>
+                      <w:t xml:space="preserve"> KR3</w:t>
                     </w:r>
                   </w:p>
                 </w:sdtContent>
@@ -209,6 +260,7 @@
                 <w:dataBinding w:prefixMappings="xmlns:ns0='http://schemas.openxmlformats.org/package/2006/metadata/core-properties' xmlns:ns1='http://purl.org/dc/elements/1.1/'" w:xpath="/ns0:coreProperties[1]/ns1:subject[1]" w:storeItemID="{6C3C8BC8-F283-45AE-878A-BAB7291924A1}"/>
                 <w:text/>
               </w:sdtPr>
+              <w:sdtEndPr/>
               <w:sdtContent>
                 <w:tc>
                   <w:tcPr>
@@ -222,7 +274,7 @@
                   </w:tcPr>
                   <w:p>
                     <w:pPr>
-                      <w:pStyle w:val="NoSpacing"/>
+                      <w:pStyle w:val="KeinLeerraum"/>
                       <w:rPr>
                         <w:color w:val="0F4761" w:themeColor="accent1" w:themeShade="BF"/>
                         <w:sz w:val="24"/>
@@ -285,10 +337,11 @@
                   <w:dataBinding w:prefixMappings="xmlns:ns0='http://schemas.openxmlformats.org/package/2006/metadata/core-properties' xmlns:ns1='http://purl.org/dc/elements/1.1/'" w:xpath="/ns0:coreProperties[1]/ns1:creator[1]" w:storeItemID="{6C3C8BC8-F283-45AE-878A-BAB7291924A1}"/>
                   <w:text/>
                 </w:sdtPr>
+                <w:sdtEndPr/>
                 <w:sdtContent>
                   <w:p>
                     <w:pPr>
-                      <w:pStyle w:val="NoSpacing"/>
+                      <w:pStyle w:val="KeinLeerraum"/>
                       <w:rPr>
                         <w:color w:val="156082" w:themeColor="accent1"/>
                         <w:sz w:val="28"/>
@@ -301,14 +354,32 @@
                         <w:sz w:val="28"/>
                         <w:szCs w:val="28"/>
                       </w:rPr>
-                      <w:t>Ibrahim Almohamed, Ahmed</w:t>
+                      <w:t xml:space="preserve">Ibrahim </w:t>
+                    </w:r>
+                    <w:proofErr w:type="spellStart"/>
+                    <w:r>
+                      <w:rPr>
+                        <w:color w:val="156082" w:themeColor="accent1"/>
+                        <w:sz w:val="28"/>
+                        <w:szCs w:val="28"/>
+                      </w:rPr>
+                      <w:t>Almohamed</w:t>
+                    </w:r>
+                    <w:proofErr w:type="spellEnd"/>
+                    <w:r>
+                      <w:rPr>
+                        <w:color w:val="156082" w:themeColor="accent1"/>
+                        <w:sz w:val="28"/>
+                        <w:szCs w:val="28"/>
+                      </w:rPr>
+                      <w:t>, Ahmed</w:t>
                     </w:r>
                   </w:p>
                 </w:sdtContent>
               </w:sdt>
               <w:p>
                 <w:pPr>
-                  <w:pStyle w:val="NoSpacing"/>
+                  <w:pStyle w:val="KeinLeerraum"/>
                   <w:rPr>
                     <w:color w:val="156082" w:themeColor="accent1"/>
                     <w:sz w:val="28"/>
@@ -334,7 +405,7 @@
               </w:p>
               <w:p>
                 <w:pPr>
-                  <w:pStyle w:val="NoSpacing"/>
+                  <w:pStyle w:val="KeinLeerraum"/>
                   <w:rPr>
                     <w:color w:val="156082" w:themeColor="accent1"/>
                   </w:rPr>
@@ -400,7 +471,7 @@
       <w:sdtContent>
         <w:p>
           <w:pPr>
-            <w:pStyle w:val="TOCHeading"/>
+            <w:pStyle w:val="Inhaltsverzeichnisberschrift"/>
           </w:pPr>
           <w:r>
             <w:t>Contents</w:t>
@@ -408,7 +479,7 @@
         </w:p>
         <w:p>
           <w:pPr>
-            <w:pStyle w:val="TOC1"/>
+            <w:pStyle w:val="Verzeichnis1"/>
             <w:tabs>
               <w:tab w:val="left" w:pos="440"/>
               <w:tab w:val="right" w:leader="dot" w:pos="9016"/>
@@ -512,7 +583,7 @@
         </w:p>
         <w:p>
           <w:pPr>
-            <w:pStyle w:val="TOC1"/>
+            <w:pStyle w:val="Verzeichnis1"/>
             <w:tabs>
               <w:tab w:val="left" w:pos="440"/>
               <w:tab w:val="right" w:leader="dot" w:pos="9016"/>
@@ -604,7 +675,7 @@
         </w:p>
         <w:p>
           <w:pPr>
-            <w:pStyle w:val="TOC2"/>
+            <w:pStyle w:val="Verzeichnis2"/>
             <w:tabs>
               <w:tab w:val="left" w:pos="880"/>
               <w:tab w:val="right" w:leader="dot" w:pos="9016"/>
@@ -696,7 +767,7 @@
         </w:p>
         <w:p>
           <w:pPr>
-            <w:pStyle w:val="TOC2"/>
+            <w:pStyle w:val="Verzeichnis2"/>
             <w:tabs>
               <w:tab w:val="left" w:pos="880"/>
               <w:tab w:val="right" w:leader="dot" w:pos="9016"/>
@@ -852,7 +923,7 @@
     </w:p>
     <w:p>
       <w:pPr>
-        <w:pStyle w:val="Heading1"/>
+        <w:pStyle w:val="berschrift1"/>
         <w:numPr>
           <w:ilvl w:val="0"/>
           <w:numId w:val="1"/>
@@ -881,7 +952,7 @@
     </w:p>
     <w:tbl>
       <w:tblPr>
-        <w:tblStyle w:val="GridTable5Dark-Accent4"/>
+        <w:tblStyle w:val="Gitternetztabelle5dunkelAkzent4"/>
         <w:tblW w:w="0" w:type="auto"/>
         <w:tblLook w:val="04A0" w:firstRow="1" w:lastRow="0" w:firstColumn="1" w:lastColumn="0" w:noHBand="0" w:noVBand="1"/>
       </w:tblPr>
@@ -1018,8 +1089,16 @@
               <w:rPr>
                 <w:lang w:val="en-US"/>
               </w:rPr>
-              <w:t>Ahmed Ibrahim Almohamed</w:t>
+              <w:t xml:space="preserve">Ahmed Ibrahim </w:t>
             </w:r>
+            <w:proofErr w:type="spellStart"/>
+            <w:r>
+              <w:rPr>
+                <w:lang w:val="en-US"/>
+              </w:rPr>
+              <w:t>Almohamed</w:t>
+            </w:r>
+            <w:proofErr w:type="spellEnd"/>
           </w:p>
         </w:tc>
         <w:tc>
@@ -1266,7 +1345,7 @@
     </w:p>
     <w:p>
       <w:pPr>
-        <w:pStyle w:val="Heading1"/>
+        <w:pStyle w:val="berschrift1"/>
         <w:rPr>
           <w:lang w:val="en-US"/>
         </w:rPr>
@@ -1295,7 +1374,7 @@
     </w:p>
     <w:p>
       <w:pPr>
-        <w:pStyle w:val="Heading2"/>
+        <w:pStyle w:val="berschrift2"/>
         <w:rPr>
           <w:lang w:val="en-US"/>
         </w:rPr>
@@ -1305,13 +1384,27 @@
         <w:rPr>
           <w:lang w:val="en-US"/>
         </w:rPr>
-        <w:t xml:space="preserve">USB configuration </w:t>
-      </w:r>
-      <w:r>
-        <w:rPr>
-          <w:lang w:val="en-US"/>
-        </w:rPr>
-        <w:t xml:space="preserve"> and robot setup</w:t>
+        <w:t xml:space="preserve">USB </w:t>
+      </w:r>
+      <w:proofErr w:type="gramStart"/>
+      <w:r>
+        <w:rPr>
+          <w:lang w:val="en-US"/>
+        </w:rPr>
+        <w:t xml:space="preserve">configuration </w:t>
+      </w:r>
+      <w:r>
+        <w:rPr>
+          <w:lang w:val="en-US"/>
+        </w:rPr>
+        <w:t xml:space="preserve"> and</w:t>
+      </w:r>
+      <w:proofErr w:type="gramEnd"/>
+      <w:r>
+        <w:rPr>
+          <w:lang w:val="en-US"/>
+        </w:rPr>
+        <w:t xml:space="preserve"> robot setup</w:t>
       </w:r>
       <w:bookmarkEnd w:id="2"/>
     </w:p>
@@ -1326,7 +1419,35 @@
         <w:rPr>
           <w:lang w:val="en-US"/>
         </w:rPr>
-        <w:t xml:space="preserve">Grab a usb (memory size must be &lt; 4GB) , then on your windows OS do the following : </w:t>
+        <w:t xml:space="preserve">Grab a </w:t>
+      </w:r>
+      <w:proofErr w:type="spellStart"/>
+      <w:r>
+        <w:rPr>
+          <w:lang w:val="en-US"/>
+        </w:rPr>
+        <w:t>usb</w:t>
+      </w:r>
+      <w:proofErr w:type="spellEnd"/>
+      <w:r>
+        <w:rPr>
+          <w:lang w:val="en-US"/>
+        </w:rPr>
+        <w:t xml:space="preserve"> (memory size must be &lt; 4GB</w:t>
+      </w:r>
+      <w:proofErr w:type="gramStart"/>
+      <w:r>
+        <w:rPr>
+          <w:lang w:val="en-US"/>
+        </w:rPr>
+        <w:t>) ,</w:t>
+      </w:r>
+      <w:proofErr w:type="gramEnd"/>
+      <w:r>
+        <w:rPr>
+          <w:lang w:val="en-US"/>
+        </w:rPr>
+        <w:t xml:space="preserve"> then on your windows OS do the following : </w:t>
       </w:r>
     </w:p>
     <w:p>
@@ -1340,6 +1461,7 @@
           <w:lang w:val="en-US"/>
         </w:rPr>
       </w:pPr>
+      <w:proofErr w:type="gramStart"/>
       <w:r>
         <w:rPr>
           <w:b/>
@@ -1347,12 +1469,29 @@
         </w:rPr>
         <w:t>format</w:t>
       </w:r>
-      <w:r>
-        <w:rPr>
-          <w:b/>
-          <w:lang w:val="en-US"/>
-        </w:rPr>
-        <w:t xml:space="preserve"> the usb into NTFS file format</w:t>
+      <w:proofErr w:type="gramEnd"/>
+      <w:r>
+        <w:rPr>
+          <w:b/>
+          <w:lang w:val="en-US"/>
+        </w:rPr>
+        <w:t xml:space="preserve"> the </w:t>
+      </w:r>
+      <w:proofErr w:type="spellStart"/>
+      <w:r>
+        <w:rPr>
+          <w:b/>
+          <w:lang w:val="en-US"/>
+        </w:rPr>
+        <w:t>usb</w:t>
+      </w:r>
+      <w:proofErr w:type="spellEnd"/>
+      <w:r>
+        <w:rPr>
+          <w:b/>
+          <w:lang w:val="en-US"/>
+        </w:rPr>
+        <w:t xml:space="preserve"> into NTFS file format</w:t>
       </w:r>
       <w:r>
         <w:rPr>
@@ -1427,12 +1566,21 @@
           <w:lang w:val="en-US"/>
         </w:rPr>
       </w:pPr>
-      <w:r>
-        <w:rPr>
-          <w:b/>
-          <w:lang w:val="en-US"/>
-        </w:rPr>
-        <w:t xml:space="preserve">go to </w:t>
+      <w:proofErr w:type="gramStart"/>
+      <w:r>
+        <w:rPr>
+          <w:b/>
+          <w:lang w:val="en-US"/>
+        </w:rPr>
+        <w:t>go</w:t>
+      </w:r>
+      <w:proofErr w:type="gramEnd"/>
+      <w:r>
+        <w:rPr>
+          <w:b/>
+          <w:lang w:val="en-US"/>
+        </w:rPr>
+        <w:t xml:space="preserve"> to </w:t>
       </w:r>
       <w:hyperlink r:id="rId11" w:history="1">
         <w:r>
@@ -1456,7 +1604,23 @@
           <w:b/>
           <w:lang w:val="en-US"/>
         </w:rPr>
-        <w:t xml:space="preserve"> and install BOTH of the vnc </w:t>
+        <w:t xml:space="preserve"> and install BOTH of the </w:t>
+      </w:r>
+      <w:proofErr w:type="spellStart"/>
+      <w:r>
+        <w:rPr>
+          <w:b/>
+          <w:lang w:val="en-US"/>
+        </w:rPr>
+        <w:t>vnc</w:t>
+      </w:r>
+      <w:proofErr w:type="spellEnd"/>
+      <w:r>
+        <w:rPr>
+          <w:b/>
+          <w:lang w:val="en-US"/>
+        </w:rPr>
+        <w:t xml:space="preserve"> </w:t>
       </w:r>
       <w:r>
         <w:rPr>
@@ -1561,8 +1725,17 @@
           <w:b/>
           <w:lang w:val="en-US"/>
         </w:rPr>
-        <w:t>it installer  on the usb</w:t>
-      </w:r>
+        <w:t xml:space="preserve">it installer  on the </w:t>
+      </w:r>
+      <w:proofErr w:type="spellStart"/>
+      <w:r>
+        <w:rPr>
+          <w:b/>
+          <w:lang w:val="en-US"/>
+        </w:rPr>
+        <w:t>usb</w:t>
+      </w:r>
+      <w:proofErr w:type="spellEnd"/>
       <w:r>
         <w:rPr>
           <w:b/>
@@ -1614,7 +1787,7 @@
     </w:p>
     <w:p>
       <w:pPr>
-        <w:pStyle w:val="ListParagraph"/>
+        <w:pStyle w:val="Listenabsatz"/>
         <w:rPr>
           <w:b/>
           <w:lang w:val="en-US"/>
@@ -1637,14 +1810,62 @@
           <w:b/>
           <w:lang w:val="en-US"/>
         </w:rPr>
-        <w:t xml:space="preserve"> stick the usb on th</w:t>
-      </w:r>
-      <w:r>
-        <w:rPr>
-          <w:b/>
-          <w:lang w:val="en-US"/>
-        </w:rPr>
-        <w:t>e usb ports of the robot</w:t>
+        <w:t xml:space="preserve"> </w:t>
+      </w:r>
+      <w:proofErr w:type="gramStart"/>
+      <w:r>
+        <w:rPr>
+          <w:b/>
+          <w:lang w:val="en-US"/>
+        </w:rPr>
+        <w:t>stick</w:t>
+      </w:r>
+      <w:proofErr w:type="gramEnd"/>
+      <w:r>
+        <w:rPr>
+          <w:b/>
+          <w:lang w:val="en-US"/>
+        </w:rPr>
+        <w:t xml:space="preserve"> the </w:t>
+      </w:r>
+      <w:proofErr w:type="spellStart"/>
+      <w:r>
+        <w:rPr>
+          <w:b/>
+          <w:lang w:val="en-US"/>
+        </w:rPr>
+        <w:t>usb</w:t>
+      </w:r>
+      <w:proofErr w:type="spellEnd"/>
+      <w:r>
+        <w:rPr>
+          <w:b/>
+          <w:lang w:val="en-US"/>
+        </w:rPr>
+        <w:t xml:space="preserve"> on th</w:t>
+      </w:r>
+      <w:r>
+        <w:rPr>
+          <w:b/>
+          <w:lang w:val="en-US"/>
+        </w:rPr>
+        <w:t xml:space="preserve">e </w:t>
+      </w:r>
+      <w:proofErr w:type="spellStart"/>
+      <w:r>
+        <w:rPr>
+          <w:b/>
+          <w:lang w:val="en-US"/>
+        </w:rPr>
+        <w:t>usb</w:t>
+      </w:r>
+      <w:proofErr w:type="spellEnd"/>
+      <w:r>
+        <w:rPr>
+          <w:b/>
+          <w:lang w:val="en-US"/>
+        </w:rPr>
+        <w:t xml:space="preserve"> ports of the robot</w:t>
       </w:r>
       <w:r>
         <w:rPr>
@@ -1716,7 +1937,7 @@
     </w:p>
     <w:p>
       <w:pPr>
-        <w:pStyle w:val="ListParagraph"/>
+        <w:pStyle w:val="Listenabsatz"/>
         <w:rPr>
           <w:lang w:val="en-US"/>
         </w:rPr>
@@ -1742,12 +1963,37 @@
           <w:lang w:val="en-US"/>
         </w:rPr>
       </w:pPr>
-      <w:r>
-        <w:rPr>
-          <w:b/>
-          <w:lang w:val="en-US"/>
-        </w:rPr>
-        <w:t>after that on the SmartPad (you have to start the robot) sw</w:t>
+      <w:proofErr w:type="gramStart"/>
+      <w:r>
+        <w:rPr>
+          <w:b/>
+          <w:lang w:val="en-US"/>
+        </w:rPr>
+        <w:t>after</w:t>
+      </w:r>
+      <w:proofErr w:type="gramEnd"/>
+      <w:r>
+        <w:rPr>
+          <w:b/>
+          <w:lang w:val="en-US"/>
+        </w:rPr>
+        <w:t xml:space="preserve"> that on the </w:t>
+      </w:r>
+      <w:proofErr w:type="spellStart"/>
+      <w:r>
+        <w:rPr>
+          <w:b/>
+          <w:lang w:val="en-US"/>
+        </w:rPr>
+        <w:t>SmartPad</w:t>
+      </w:r>
+      <w:proofErr w:type="spellEnd"/>
+      <w:r>
+        <w:rPr>
+          <w:b/>
+          <w:lang w:val="en-US"/>
+        </w:rPr>
+        <w:t xml:space="preserve"> (you have to start the robot) sw</w:t>
       </w:r>
       <w:r>
         <w:rPr>
@@ -1761,7 +2007,23 @@
           <w:b/>
           <w:lang w:val="en-US"/>
         </w:rPr>
-        <w:t xml:space="preserve"> (the password is :  kuka).</w:t>
+        <w:t xml:space="preserve"> (the password is :  </w:t>
+      </w:r>
+      <w:proofErr w:type="spellStart"/>
+      <w:r>
+        <w:rPr>
+          <w:b/>
+          <w:lang w:val="en-US"/>
+        </w:rPr>
+        <w:t>kuka</w:t>
+      </w:r>
+      <w:proofErr w:type="spellEnd"/>
+      <w:r>
+        <w:rPr>
+          <w:b/>
+          <w:lang w:val="en-US"/>
+        </w:rPr>
+        <w:t>).</w:t>
       </w:r>
       <w:r>
         <w:rPr>
@@ -1947,27 +2209,61 @@
           <w:lang w:val="en-US"/>
         </w:rPr>
       </w:pPr>
+      <w:proofErr w:type="gramStart"/>
       <w:r>
         <w:rPr>
           <w:b/>
           <w:lang w:val="en-US"/>
         </w:rPr>
         <w:lastRenderedPageBreak/>
-        <w:t xml:space="preserve">after that the </w:t>
-      </w:r>
-      <w:r>
-        <w:rPr>
-          <w:b/>
-          <w:lang w:val="en-US"/>
-        </w:rPr>
-        <w:t xml:space="preserve">usb will show on the HMI </w:t>
-      </w:r>
-      <w:r>
-        <w:rPr>
-          <w:b/>
-          <w:lang w:val="en-US"/>
-        </w:rPr>
-        <w:t xml:space="preserve"> with the vnc downloader</w:t>
+        <w:t>after</w:t>
+      </w:r>
+      <w:proofErr w:type="gramEnd"/>
+      <w:r>
+        <w:rPr>
+          <w:b/>
+          <w:lang w:val="en-US"/>
+        </w:rPr>
+        <w:t xml:space="preserve"> that the </w:t>
+      </w:r>
+      <w:proofErr w:type="spellStart"/>
+      <w:r>
+        <w:rPr>
+          <w:b/>
+          <w:lang w:val="en-US"/>
+        </w:rPr>
+        <w:t>usb</w:t>
+      </w:r>
+      <w:proofErr w:type="spellEnd"/>
+      <w:r>
+        <w:rPr>
+          <w:b/>
+          <w:lang w:val="en-US"/>
+        </w:rPr>
+        <w:t xml:space="preserve"> will show on the HMI </w:t>
+      </w:r>
+      <w:r>
+        <w:rPr>
+          <w:b/>
+          <w:lang w:val="en-US"/>
+        </w:rPr>
+        <w:t xml:space="preserve"> with the </w:t>
+      </w:r>
+      <w:proofErr w:type="spellStart"/>
+      <w:r>
+        <w:rPr>
+          <w:b/>
+          <w:lang w:val="en-US"/>
+        </w:rPr>
+        <w:t>vnc</w:t>
+      </w:r>
+      <w:proofErr w:type="spellEnd"/>
+      <w:r>
+        <w:rPr>
+          <w:b/>
+          <w:lang w:val="en-US"/>
+        </w:rPr>
+        <w:t xml:space="preserve"> downloader</w:t>
       </w:r>
       <w:r>
         <w:rPr>
@@ -2279,19 +2575,44 @@
           <w:lang w:val="en-US"/>
         </w:rPr>
       </w:pPr>
-      <w:r>
-        <w:rPr>
-          <w:b/>
-          <w:lang w:val="en-US"/>
-        </w:rPr>
-        <w:t>after that open the file explorer and go to your us</w:t>
-      </w:r>
-      <w:r>
-        <w:rPr>
-          <w:b/>
-          <w:lang w:val="en-US"/>
-        </w:rPr>
-        <w:t>b driver and run the downloader.</w:t>
+      <w:proofErr w:type="gramStart"/>
+      <w:r>
+        <w:rPr>
+          <w:b/>
+          <w:lang w:val="en-US"/>
+        </w:rPr>
+        <w:t>after</w:t>
+      </w:r>
+      <w:proofErr w:type="gramEnd"/>
+      <w:r>
+        <w:rPr>
+          <w:b/>
+          <w:lang w:val="en-US"/>
+        </w:rPr>
+        <w:t xml:space="preserve"> that open the file explorer and go to your </w:t>
+      </w:r>
+      <w:proofErr w:type="spellStart"/>
+      <w:r>
+        <w:rPr>
+          <w:b/>
+          <w:lang w:val="en-US"/>
+        </w:rPr>
+        <w:t>us</w:t>
+      </w:r>
+      <w:r>
+        <w:rPr>
+          <w:b/>
+          <w:lang w:val="en-US"/>
+        </w:rPr>
+        <w:t>b</w:t>
+      </w:r>
+      <w:proofErr w:type="spellEnd"/>
+      <w:r>
+        <w:rPr>
+          <w:b/>
+          <w:lang w:val="en-US"/>
+        </w:rPr>
+        <w:t xml:space="preserve"> driver and run the downloader.</w:t>
       </w:r>
       <w:r>
         <w:rPr>
@@ -2363,12 +2684,21 @@
           <w:lang w:val="en-US"/>
         </w:rPr>
       </w:pPr>
-      <w:r>
-        <w:rPr>
-          <w:b/>
-          <w:lang w:val="en-US"/>
-        </w:rPr>
-        <w:t>just run the downloader with all the default settings .</w:t>
+      <w:proofErr w:type="gramStart"/>
+      <w:r>
+        <w:rPr>
+          <w:b/>
+          <w:lang w:val="en-US"/>
+        </w:rPr>
+        <w:t>just</w:t>
+      </w:r>
+      <w:proofErr w:type="gramEnd"/>
+      <w:r>
+        <w:rPr>
+          <w:b/>
+          <w:lang w:val="en-US"/>
+        </w:rPr>
+        <w:t xml:space="preserve"> run the downloader with all the default settings .</w:t>
       </w:r>
     </w:p>
     <w:p>
@@ -2462,7 +2792,7 @@
     </w:p>
     <w:p>
       <w:pPr>
-        <w:pStyle w:val="ListParagraph"/>
+        <w:pStyle w:val="Listenabsatz"/>
         <w:rPr>
           <w:b/>
           <w:lang w:val="en-US"/>
@@ -2480,12 +2810,21 @@
           <w:lang w:val="en-US"/>
         </w:rPr>
       </w:pPr>
-      <w:r>
-        <w:rPr>
-          <w:b/>
-          <w:lang w:val="en-US"/>
-        </w:rPr>
-        <w:t xml:space="preserve">click </w:t>
+      <w:proofErr w:type="gramStart"/>
+      <w:r>
+        <w:rPr>
+          <w:b/>
+          <w:lang w:val="en-US"/>
+        </w:rPr>
+        <w:t>click</w:t>
+      </w:r>
+      <w:proofErr w:type="gramEnd"/>
+      <w:r>
+        <w:rPr>
+          <w:b/>
+          <w:lang w:val="en-US"/>
+        </w:rPr>
+        <w:t xml:space="preserve"> </w:t>
       </w:r>
       <w:r>
         <w:rPr>
@@ -2635,13 +2974,22 @@
           <w:lang w:val="en-US"/>
         </w:rPr>
       </w:pPr>
+      <w:proofErr w:type="gramStart"/>
       <w:r>
         <w:rPr>
           <w:b/>
           <w:lang w:val="en-US"/>
         </w:rPr>
         <w:lastRenderedPageBreak/>
-        <w:t xml:space="preserve">you can see the KLI </w:t>
+        <w:t>you</w:t>
+      </w:r>
+      <w:proofErr w:type="gramEnd"/>
+      <w:r>
+        <w:rPr>
+          <w:b/>
+          <w:lang w:val="en-US"/>
+        </w:rPr>
+        <w:t xml:space="preserve"> can see the KLI </w:t>
       </w:r>
       <w:r>
         <w:rPr>
@@ -2655,7 +3003,39 @@
           <w:b/>
           <w:lang w:val="en-US"/>
         </w:rPr>
-        <w:t xml:space="preserve"> , this is the connection we are using on this project . now first write down the ip of the KLI (image)</w:t>
+        <w:t xml:space="preserve"> , this is the connection we are using on this project . </w:t>
+      </w:r>
+      <w:proofErr w:type="gramStart"/>
+      <w:r>
+        <w:rPr>
+          <w:b/>
+          <w:lang w:val="en-US"/>
+        </w:rPr>
+        <w:t>now</w:t>
+      </w:r>
+      <w:proofErr w:type="gramEnd"/>
+      <w:r>
+        <w:rPr>
+          <w:b/>
+          <w:lang w:val="en-US"/>
+        </w:rPr>
+        <w:t xml:space="preserve"> first write down the </w:t>
+      </w:r>
+      <w:proofErr w:type="spellStart"/>
+      <w:r>
+        <w:rPr>
+          <w:b/>
+          <w:lang w:val="en-US"/>
+        </w:rPr>
+        <w:t>ip</w:t>
+      </w:r>
+      <w:proofErr w:type="spellEnd"/>
+      <w:r>
+        <w:rPr>
+          <w:b/>
+          <w:lang w:val="en-US"/>
+        </w:rPr>
+        <w:t xml:space="preserve"> of the KLI (image)</w:t>
       </w:r>
       <w:r>
         <w:rPr>
@@ -2722,13 +3102,54 @@
           <w:lang w:val="en-US"/>
         </w:rPr>
       </w:pPr>
+      <w:proofErr w:type="gramStart"/>
       <w:r>
         <w:rPr>
           <w:b/>
           <w:lang w:val="en-US"/>
         </w:rPr>
         <w:lastRenderedPageBreak/>
-        <w:t>then go to NAT button (image) -&gt; add port , change the port number to 5900  and the permitted protocols to tcp/udp and click save (image)</w:t>
+        <w:t>then</w:t>
+      </w:r>
+      <w:proofErr w:type="gramEnd"/>
+      <w:r>
+        <w:rPr>
+          <w:b/>
+          <w:lang w:val="en-US"/>
+        </w:rPr>
+        <w:t xml:space="preserve"> go to NAT button (image) -&gt; add port , change the port number to 5900  and the permitted protocols to </w:t>
+      </w:r>
+      <w:proofErr w:type="spellStart"/>
+      <w:r>
+        <w:rPr>
+          <w:b/>
+          <w:lang w:val="en-US"/>
+        </w:rPr>
+        <w:t>tcp</w:t>
+      </w:r>
+      <w:proofErr w:type="spellEnd"/>
+      <w:r>
+        <w:rPr>
+          <w:b/>
+          <w:lang w:val="en-US"/>
+        </w:rPr>
+        <w:t>/</w:t>
+      </w:r>
+      <w:proofErr w:type="spellStart"/>
+      <w:r>
+        <w:rPr>
+          <w:b/>
+          <w:lang w:val="en-US"/>
+        </w:rPr>
+        <w:t>udp</w:t>
+      </w:r>
+      <w:proofErr w:type="spellEnd"/>
+      <w:r>
+        <w:rPr>
+          <w:b/>
+          <w:lang w:val="en-US"/>
+        </w:rPr>
+        <w:t xml:space="preserve"> and click save (image)</w:t>
       </w:r>
       <w:r>
         <w:rPr>
@@ -2938,228 +3359,246 @@
           <w:lang w:val="en-US"/>
         </w:rPr>
         <w:lastRenderedPageBreak/>
-        <w:t>Now we are done with the robot and from now on we shall only use the mirroring viewer of the TightVNC .</w:t>
-      </w:r>
-    </w:p>
-    <w:p>
-      <w:pPr>
-        <w:pStyle w:val="ArialHS"/>
-        <w:rPr>
-          <w:lang w:val="en-US"/>
-        </w:rPr>
-      </w:pPr>
-    </w:p>
-    <w:p>
-      <w:pPr>
-        <w:pStyle w:val="ArialHS"/>
-        <w:rPr>
-          <w:lang w:val="en-US"/>
-        </w:rPr>
-      </w:pPr>
-    </w:p>
-    <w:p>
-      <w:pPr>
-        <w:pStyle w:val="ArialHS"/>
-        <w:rPr>
-          <w:lang w:val="en-US"/>
-        </w:rPr>
-      </w:pPr>
-    </w:p>
-    <w:p>
-      <w:pPr>
-        <w:pStyle w:val="ArialHS"/>
-        <w:rPr>
-          <w:lang w:val="en-US"/>
-        </w:rPr>
-      </w:pPr>
-    </w:p>
-    <w:p>
-      <w:pPr>
-        <w:pStyle w:val="ArialHS"/>
-        <w:rPr>
-          <w:lang w:val="en-US"/>
-        </w:rPr>
-      </w:pPr>
-    </w:p>
-    <w:p>
-      <w:pPr>
-        <w:pStyle w:val="ArialHS"/>
-        <w:rPr>
-          <w:lang w:val="en-US"/>
-        </w:rPr>
-      </w:pPr>
-    </w:p>
-    <w:p>
-      <w:pPr>
-        <w:pStyle w:val="ArialHS"/>
-        <w:rPr>
-          <w:lang w:val="en-US"/>
-        </w:rPr>
-      </w:pPr>
-    </w:p>
-    <w:p>
-      <w:pPr>
-        <w:pStyle w:val="ArialHS"/>
-        <w:rPr>
-          <w:lang w:val="en-US"/>
-        </w:rPr>
-      </w:pPr>
-    </w:p>
-    <w:p>
-      <w:pPr>
-        <w:pStyle w:val="ArialHS"/>
-        <w:rPr>
-          <w:lang w:val="en-US"/>
-        </w:rPr>
-      </w:pPr>
-    </w:p>
-    <w:p>
-      <w:pPr>
-        <w:pStyle w:val="ArialHS"/>
-        <w:rPr>
-          <w:lang w:val="en-US"/>
-        </w:rPr>
-      </w:pPr>
-    </w:p>
-    <w:p>
-      <w:pPr>
-        <w:pStyle w:val="ArialHS"/>
-        <w:rPr>
-          <w:lang w:val="en-US"/>
-        </w:rPr>
-      </w:pPr>
-    </w:p>
-    <w:p>
-      <w:pPr>
-        <w:pStyle w:val="ArialHS"/>
-        <w:rPr>
-          <w:lang w:val="en-US"/>
-        </w:rPr>
-      </w:pPr>
-    </w:p>
-    <w:p>
-      <w:pPr>
-        <w:pStyle w:val="ArialHS"/>
-        <w:rPr>
-          <w:lang w:val="en-US"/>
-        </w:rPr>
-      </w:pPr>
-    </w:p>
-    <w:p>
-      <w:pPr>
-        <w:pStyle w:val="ArialHS"/>
-        <w:rPr>
-          <w:lang w:val="en-US"/>
-        </w:rPr>
-      </w:pPr>
-    </w:p>
-    <w:p>
-      <w:pPr>
-        <w:pStyle w:val="ArialHS"/>
-        <w:rPr>
-          <w:lang w:val="en-US"/>
-        </w:rPr>
-      </w:pPr>
-    </w:p>
-    <w:p>
-      <w:pPr>
-        <w:pStyle w:val="ArialHS"/>
-        <w:rPr>
-          <w:lang w:val="en-US"/>
-        </w:rPr>
-      </w:pPr>
-    </w:p>
-    <w:p>
-      <w:pPr>
-        <w:pStyle w:val="ArialHS"/>
-        <w:rPr>
-          <w:lang w:val="en-US"/>
-        </w:rPr>
-      </w:pPr>
-    </w:p>
-    <w:p>
-      <w:pPr>
-        <w:pStyle w:val="ArialHS"/>
-        <w:rPr>
-          <w:lang w:val="en-US"/>
-        </w:rPr>
-      </w:pPr>
-    </w:p>
-    <w:p>
-      <w:pPr>
-        <w:pStyle w:val="ArialHS"/>
-        <w:rPr>
-          <w:lang w:val="en-US"/>
-        </w:rPr>
-      </w:pPr>
-    </w:p>
-    <w:p>
-      <w:pPr>
-        <w:pStyle w:val="ArialHS"/>
-        <w:rPr>
-          <w:lang w:val="en-US"/>
-        </w:rPr>
-      </w:pPr>
-    </w:p>
-    <w:p>
-      <w:pPr>
-        <w:pStyle w:val="ArialHS"/>
-        <w:rPr>
-          <w:lang w:val="en-US"/>
-        </w:rPr>
-      </w:pPr>
-    </w:p>
-    <w:p>
-      <w:pPr>
-        <w:pStyle w:val="ArialHS"/>
-        <w:rPr>
-          <w:lang w:val="en-US"/>
-        </w:rPr>
-      </w:pPr>
-    </w:p>
-    <w:p>
-      <w:pPr>
-        <w:pStyle w:val="ArialHS"/>
-        <w:rPr>
-          <w:lang w:val="en-US"/>
-        </w:rPr>
-      </w:pPr>
-    </w:p>
-    <w:p>
-      <w:pPr>
-        <w:pStyle w:val="ArialHS"/>
-        <w:rPr>
-          <w:lang w:val="en-US"/>
-        </w:rPr>
-      </w:pPr>
-    </w:p>
-    <w:p>
-      <w:pPr>
-        <w:pStyle w:val="ArialHS"/>
-        <w:rPr>
-          <w:lang w:val="en-US"/>
-        </w:rPr>
-      </w:pPr>
-    </w:p>
-    <w:p>
-      <w:pPr>
-        <w:pStyle w:val="ArialHS"/>
-        <w:rPr>
-          <w:lang w:val="en-US"/>
-        </w:rPr>
-      </w:pPr>
-    </w:p>
-    <w:p>
-      <w:pPr>
-        <w:pStyle w:val="ArialHS"/>
-        <w:rPr>
-          <w:lang w:val="en-US"/>
-        </w:rPr>
-      </w:pPr>
-    </w:p>
-    <w:p>
-      <w:pPr>
-        <w:pStyle w:val="Heading2"/>
+        <w:t xml:space="preserve">Now we are done with the robot and from now on we shall only use the mirroring viewer of the </w:t>
+      </w:r>
+      <w:proofErr w:type="spellStart"/>
+      <w:proofErr w:type="gramStart"/>
+      <w:r>
+        <w:rPr>
+          <w:b/>
+          <w:lang w:val="en-US"/>
+        </w:rPr>
+        <w:t>TightVNC</w:t>
+      </w:r>
+      <w:proofErr w:type="spellEnd"/>
+      <w:r>
+        <w:rPr>
+          <w:b/>
+          <w:lang w:val="en-US"/>
+        </w:rPr>
+        <w:t xml:space="preserve"> .</w:t>
+      </w:r>
+      <w:proofErr w:type="gramEnd"/>
+    </w:p>
+    <w:p>
+      <w:pPr>
+        <w:pStyle w:val="ArialHS"/>
+        <w:rPr>
+          <w:lang w:val="en-US"/>
+        </w:rPr>
+      </w:pPr>
+    </w:p>
+    <w:p>
+      <w:pPr>
+        <w:pStyle w:val="ArialHS"/>
+        <w:rPr>
+          <w:lang w:val="en-US"/>
+        </w:rPr>
+      </w:pPr>
+    </w:p>
+    <w:p>
+      <w:pPr>
+        <w:pStyle w:val="ArialHS"/>
+        <w:rPr>
+          <w:lang w:val="en-US"/>
+        </w:rPr>
+      </w:pPr>
+    </w:p>
+    <w:p>
+      <w:pPr>
+        <w:pStyle w:val="ArialHS"/>
+        <w:rPr>
+          <w:lang w:val="en-US"/>
+        </w:rPr>
+      </w:pPr>
+    </w:p>
+    <w:p>
+      <w:pPr>
+        <w:pStyle w:val="ArialHS"/>
+        <w:rPr>
+          <w:lang w:val="en-US"/>
+        </w:rPr>
+      </w:pPr>
+    </w:p>
+    <w:p>
+      <w:pPr>
+        <w:pStyle w:val="ArialHS"/>
+        <w:rPr>
+          <w:lang w:val="en-US"/>
+        </w:rPr>
+      </w:pPr>
+    </w:p>
+    <w:p>
+      <w:pPr>
+        <w:pStyle w:val="ArialHS"/>
+        <w:rPr>
+          <w:lang w:val="en-US"/>
+        </w:rPr>
+      </w:pPr>
+    </w:p>
+    <w:p>
+      <w:pPr>
+        <w:pStyle w:val="ArialHS"/>
+        <w:rPr>
+          <w:lang w:val="en-US"/>
+        </w:rPr>
+      </w:pPr>
+    </w:p>
+    <w:p>
+      <w:pPr>
+        <w:pStyle w:val="ArialHS"/>
+        <w:rPr>
+          <w:lang w:val="en-US"/>
+        </w:rPr>
+      </w:pPr>
+    </w:p>
+    <w:p>
+      <w:pPr>
+        <w:pStyle w:val="ArialHS"/>
+        <w:rPr>
+          <w:lang w:val="en-US"/>
+        </w:rPr>
+      </w:pPr>
+    </w:p>
+    <w:p>
+      <w:pPr>
+        <w:pStyle w:val="ArialHS"/>
+        <w:rPr>
+          <w:lang w:val="en-US"/>
+        </w:rPr>
+      </w:pPr>
+    </w:p>
+    <w:p>
+      <w:pPr>
+        <w:pStyle w:val="ArialHS"/>
+        <w:rPr>
+          <w:lang w:val="en-US"/>
+        </w:rPr>
+      </w:pPr>
+    </w:p>
+    <w:p>
+      <w:pPr>
+        <w:pStyle w:val="ArialHS"/>
+        <w:rPr>
+          <w:lang w:val="en-US"/>
+        </w:rPr>
+      </w:pPr>
+    </w:p>
+    <w:p>
+      <w:pPr>
+        <w:pStyle w:val="ArialHS"/>
+        <w:rPr>
+          <w:lang w:val="en-US"/>
+        </w:rPr>
+      </w:pPr>
+    </w:p>
+    <w:p>
+      <w:pPr>
+        <w:pStyle w:val="ArialHS"/>
+        <w:rPr>
+          <w:lang w:val="en-US"/>
+        </w:rPr>
+      </w:pPr>
+    </w:p>
+    <w:p>
+      <w:pPr>
+        <w:pStyle w:val="ArialHS"/>
+        <w:rPr>
+          <w:lang w:val="en-US"/>
+        </w:rPr>
+      </w:pPr>
+    </w:p>
+    <w:p>
+      <w:pPr>
+        <w:pStyle w:val="ArialHS"/>
+        <w:rPr>
+          <w:lang w:val="en-US"/>
+        </w:rPr>
+      </w:pPr>
+    </w:p>
+    <w:p>
+      <w:pPr>
+        <w:pStyle w:val="ArialHS"/>
+        <w:rPr>
+          <w:lang w:val="en-US"/>
+        </w:rPr>
+      </w:pPr>
+    </w:p>
+    <w:p>
+      <w:pPr>
+        <w:pStyle w:val="ArialHS"/>
+        <w:rPr>
+          <w:lang w:val="en-US"/>
+        </w:rPr>
+      </w:pPr>
+    </w:p>
+    <w:p>
+      <w:pPr>
+        <w:pStyle w:val="ArialHS"/>
+        <w:rPr>
+          <w:lang w:val="en-US"/>
+        </w:rPr>
+      </w:pPr>
+    </w:p>
+    <w:p>
+      <w:pPr>
+        <w:pStyle w:val="ArialHS"/>
+        <w:rPr>
+          <w:lang w:val="en-US"/>
+        </w:rPr>
+      </w:pPr>
+    </w:p>
+    <w:p>
+      <w:pPr>
+        <w:pStyle w:val="ArialHS"/>
+        <w:rPr>
+          <w:lang w:val="en-US"/>
+        </w:rPr>
+      </w:pPr>
+    </w:p>
+    <w:p>
+      <w:pPr>
+        <w:pStyle w:val="ArialHS"/>
+        <w:rPr>
+          <w:lang w:val="en-US"/>
+        </w:rPr>
+      </w:pPr>
+    </w:p>
+    <w:p>
+      <w:pPr>
+        <w:pStyle w:val="ArialHS"/>
+        <w:rPr>
+          <w:lang w:val="en-US"/>
+        </w:rPr>
+      </w:pPr>
+    </w:p>
+    <w:p>
+      <w:pPr>
+        <w:pStyle w:val="ArialHS"/>
+        <w:rPr>
+          <w:lang w:val="en-US"/>
+        </w:rPr>
+      </w:pPr>
+    </w:p>
+    <w:p>
+      <w:pPr>
+        <w:pStyle w:val="ArialHS"/>
+        <w:rPr>
+          <w:lang w:val="en-US"/>
+        </w:rPr>
+      </w:pPr>
+    </w:p>
+    <w:p>
+      <w:pPr>
+        <w:pStyle w:val="ArialHS"/>
+        <w:rPr>
+          <w:lang w:val="en-US"/>
+        </w:rPr>
+      </w:pPr>
+    </w:p>
+    <w:p>
+      <w:pPr>
+        <w:pStyle w:val="berschrift2"/>
         <w:rPr>
           <w:lang w:val="en-US"/>
         </w:rPr>
@@ -3176,7 +3615,7 @@
     </w:p>
     <w:p>
       <w:pPr>
-        <w:pStyle w:val="ListParagraph"/>
+        <w:pStyle w:val="Listenabsatz"/>
         <w:numPr>
           <w:ilvl w:val="0"/>
           <w:numId w:val="5"/>
@@ -3272,7 +3711,7 @@
     </w:p>
     <w:p>
       <w:pPr>
-        <w:pStyle w:val="ListParagraph"/>
+        <w:pStyle w:val="Listenabsatz"/>
         <w:numPr>
           <w:ilvl w:val="0"/>
           <w:numId w:val="5"/>
@@ -3287,7 +3726,23 @@
           <w:b/>
           <w:lang w:val="en-US"/>
         </w:rPr>
-        <w:t xml:space="preserve">Then go to Windows Control Panel -&gt; Network and Internet -&gt; Change adapter settings -&gt; Right-click on your Ethernet card -&gt; Properties -&gt; IPv4 and select Properties , change the ip address to </w:t>
+        <w:t xml:space="preserve">Then go to Windows Control Panel -&gt; Network and Internet -&gt; Change adapter settings -&gt; Right-click on your Ethernet card -&gt; Properties -&gt; IPv4 and select Properties , change the </w:t>
+      </w:r>
+      <w:proofErr w:type="spellStart"/>
+      <w:r>
+        <w:rPr>
+          <w:b/>
+          <w:lang w:val="en-US"/>
+        </w:rPr>
+        <w:t>ip</w:t>
+      </w:r>
+      <w:proofErr w:type="spellEnd"/>
+      <w:r>
+        <w:rPr>
+          <w:b/>
+          <w:lang w:val="en-US"/>
+        </w:rPr>
+        <w:t xml:space="preserve"> address to </w:t>
       </w:r>
       <w:r>
         <w:rPr>
@@ -3301,7 +3756,39 @@
           <w:b/>
           <w:lang w:val="en-US"/>
         </w:rPr>
-        <w:t xml:space="preserve"> near the one on the robot (by me on the robot it was 172.31.1.197) so i set the ip on </w:t>
+        <w:t xml:space="preserve"> near the one on the robot (by me on the robot it was 172.31.1.197) so </w:t>
+      </w:r>
+      <w:proofErr w:type="spellStart"/>
+      <w:r>
+        <w:rPr>
+          <w:b/>
+          <w:lang w:val="en-US"/>
+        </w:rPr>
+        <w:t>i</w:t>
+      </w:r>
+      <w:proofErr w:type="spellEnd"/>
+      <w:r>
+        <w:rPr>
+          <w:b/>
+          <w:lang w:val="en-US"/>
+        </w:rPr>
+        <w:t xml:space="preserve"> set the </w:t>
+      </w:r>
+      <w:proofErr w:type="spellStart"/>
+      <w:r>
+        <w:rPr>
+          <w:b/>
+          <w:lang w:val="en-US"/>
+        </w:rPr>
+        <w:t>ip</w:t>
+      </w:r>
+      <w:proofErr w:type="spellEnd"/>
+      <w:r>
+        <w:rPr>
+          <w:b/>
+          <w:lang w:val="en-US"/>
+        </w:rPr>
+        <w:t xml:space="preserve"> on </w:t>
       </w:r>
       <w:r>
         <w:rPr>
@@ -3322,8 +3809,17 @@
           <w:b/>
           <w:lang w:val="en-US"/>
         </w:rPr>
-        <w:t xml:space="preserve"> click</w:t>
-      </w:r>
+        <w:t xml:space="preserve"> </w:t>
+      </w:r>
+      <w:proofErr w:type="gramStart"/>
+      <w:r>
+        <w:rPr>
+          <w:b/>
+          <w:lang w:val="en-US"/>
+        </w:rPr>
+        <w:t>click</w:t>
+      </w:r>
+      <w:proofErr w:type="gramEnd"/>
       <w:r>
         <w:rPr>
           <w:b/>
@@ -3389,7 +3885,7 @@
     </w:p>
     <w:p>
       <w:pPr>
-        <w:pStyle w:val="ListParagraph"/>
+        <w:pStyle w:val="Listenabsatz"/>
         <w:numPr>
           <w:ilvl w:val="0"/>
           <w:numId w:val="5"/>
@@ -3398,13 +3894,70 @@
           <w:lang w:val="en-US"/>
         </w:rPr>
       </w:pPr>
+      <w:proofErr w:type="gramStart"/>
       <w:r>
         <w:rPr>
           <w:b/>
           <w:lang w:val="en-US"/>
         </w:rPr>
         <w:lastRenderedPageBreak/>
-        <w:t>now open a cmd prombt and type : ping &lt;ip_of_the_robot&gt; by me it is ping 172.31.1.197 (image).</w:t>
+        <w:t>now</w:t>
+      </w:r>
+      <w:proofErr w:type="gramEnd"/>
+      <w:r>
+        <w:rPr>
+          <w:b/>
+          <w:lang w:val="en-US"/>
+        </w:rPr>
+        <w:t xml:space="preserve"> open a </w:t>
+      </w:r>
+      <w:proofErr w:type="spellStart"/>
+      <w:r>
+        <w:rPr>
+          <w:b/>
+          <w:lang w:val="en-US"/>
+        </w:rPr>
+        <w:t>cmd</w:t>
+      </w:r>
+      <w:proofErr w:type="spellEnd"/>
+      <w:r>
+        <w:rPr>
+          <w:b/>
+          <w:lang w:val="en-US"/>
+        </w:rPr>
+        <w:t xml:space="preserve"> </w:t>
+      </w:r>
+      <w:proofErr w:type="spellStart"/>
+      <w:r>
+        <w:rPr>
+          <w:b/>
+          <w:lang w:val="en-US"/>
+        </w:rPr>
+        <w:t>prombt</w:t>
+      </w:r>
+      <w:proofErr w:type="spellEnd"/>
+      <w:r>
+        <w:rPr>
+          <w:b/>
+          <w:lang w:val="en-US"/>
+        </w:rPr>
+        <w:t xml:space="preserve"> and type : ping &lt;</w:t>
+      </w:r>
+      <w:proofErr w:type="spellStart"/>
+      <w:r>
+        <w:rPr>
+          <w:b/>
+          <w:lang w:val="en-US"/>
+        </w:rPr>
+        <w:t>ip_of_the_robot</w:t>
+      </w:r>
+      <w:proofErr w:type="spellEnd"/>
+      <w:r>
+        <w:rPr>
+          <w:b/>
+          <w:lang w:val="en-US"/>
+        </w:rPr>
+        <w:t>&gt; by me it is ping 172.31.1.197 (image).</w:t>
       </w:r>
       <w:r>
         <w:rPr>
@@ -3462,34 +4015,116 @@
           <w:lang w:val="en-US"/>
         </w:rPr>
       </w:pPr>
-      <w:r>
-        <w:rPr>
-          <w:b/>
-          <w:lang w:val="en-US"/>
-        </w:rPr>
-        <w:t>if you revice a response then every thing is working right .</w:t>
-      </w:r>
-    </w:p>
-    <w:p>
-      <w:pPr>
-        <w:rPr>
-          <w:lang w:val="en-US"/>
-        </w:rPr>
-      </w:pPr>
-    </w:p>
-    <w:p>
-      <w:pPr>
-        <w:rPr>
-          <w:b/>
-          <w:lang w:val="en-US"/>
-        </w:rPr>
-      </w:pPr>
-      <w:r>
-        <w:rPr>
-          <w:b/>
-          <w:lang w:val="en-US"/>
-        </w:rPr>
-        <w:t>now we already installed the TightVNC for windows (64 bit) install it and run the viewer(TightVNCViewer)(image).</w:t>
+      <w:proofErr w:type="gramStart"/>
+      <w:r>
+        <w:rPr>
+          <w:b/>
+          <w:lang w:val="en-US"/>
+        </w:rPr>
+        <w:t>if</w:t>
+      </w:r>
+      <w:proofErr w:type="gramEnd"/>
+      <w:r>
+        <w:rPr>
+          <w:b/>
+          <w:lang w:val="en-US"/>
+        </w:rPr>
+        <w:t xml:space="preserve"> you </w:t>
+      </w:r>
+      <w:proofErr w:type="spellStart"/>
+      <w:r>
+        <w:rPr>
+          <w:b/>
+          <w:lang w:val="en-US"/>
+        </w:rPr>
+        <w:t>revice</w:t>
+      </w:r>
+      <w:proofErr w:type="spellEnd"/>
+      <w:r>
+        <w:rPr>
+          <w:b/>
+          <w:lang w:val="en-US"/>
+        </w:rPr>
+        <w:t xml:space="preserve"> a response then </w:t>
+      </w:r>
+      <w:proofErr w:type="spellStart"/>
+      <w:r>
+        <w:rPr>
+          <w:b/>
+          <w:lang w:val="en-US"/>
+        </w:rPr>
+        <w:t>every thing</w:t>
+      </w:r>
+      <w:proofErr w:type="spellEnd"/>
+      <w:r>
+        <w:rPr>
+          <w:b/>
+          <w:lang w:val="en-US"/>
+        </w:rPr>
+        <w:t xml:space="preserve"> is working right .</w:t>
+      </w:r>
+    </w:p>
+    <w:p>
+      <w:pPr>
+        <w:rPr>
+          <w:lang w:val="en-US"/>
+        </w:rPr>
+      </w:pPr>
+    </w:p>
+    <w:p>
+      <w:pPr>
+        <w:rPr>
+          <w:b/>
+          <w:lang w:val="en-US"/>
+        </w:rPr>
+      </w:pPr>
+      <w:proofErr w:type="gramStart"/>
+      <w:r>
+        <w:rPr>
+          <w:b/>
+          <w:lang w:val="en-US"/>
+        </w:rPr>
+        <w:t>now</w:t>
+      </w:r>
+      <w:proofErr w:type="gramEnd"/>
+      <w:r>
+        <w:rPr>
+          <w:b/>
+          <w:lang w:val="en-US"/>
+        </w:rPr>
+        <w:t xml:space="preserve"> we already installed the </w:t>
+      </w:r>
+      <w:proofErr w:type="spellStart"/>
+      <w:r>
+        <w:rPr>
+          <w:b/>
+          <w:lang w:val="en-US"/>
+        </w:rPr>
+        <w:t>TightVNC</w:t>
+      </w:r>
+      <w:proofErr w:type="spellEnd"/>
+      <w:r>
+        <w:rPr>
+          <w:b/>
+          <w:lang w:val="en-US"/>
+        </w:rPr>
+        <w:t xml:space="preserve"> for windows (64 bit) install it and run the viewer(</w:t>
+      </w:r>
+      <w:proofErr w:type="spellStart"/>
+      <w:r>
+        <w:rPr>
+          <w:b/>
+          <w:lang w:val="en-US"/>
+        </w:rPr>
+        <w:t>TightVNCViewer</w:t>
+      </w:r>
+      <w:proofErr w:type="spellEnd"/>
+      <w:r>
+        <w:rPr>
+          <w:b/>
+          <w:lang w:val="en-US"/>
+        </w:rPr>
+        <w:t>)(image).</w:t>
       </w:r>
       <w:r>
         <w:rPr>
@@ -3501,7 +4136,7 @@
     </w:p>
     <w:p>
       <w:pPr>
-        <w:pStyle w:val="ListParagraph"/>
+        <w:pStyle w:val="Listenabsatz"/>
         <w:numPr>
           <w:ilvl w:val="0"/>
           <w:numId w:val="5"/>
@@ -3510,13 +4145,38 @@
           <w:lang w:val="en-US"/>
         </w:rPr>
       </w:pPr>
+      <w:proofErr w:type="gramStart"/>
       <w:r>
         <w:rPr>
           <w:b/>
           <w:lang w:val="en-US"/>
         </w:rPr>
         <w:lastRenderedPageBreak/>
-        <w:t>input the ip and connect , then the HMI of the robot starts on your PC</w:t>
+        <w:t>input</w:t>
+      </w:r>
+      <w:proofErr w:type="gramEnd"/>
+      <w:r>
+        <w:rPr>
+          <w:b/>
+          <w:lang w:val="en-US"/>
+        </w:rPr>
+        <w:t xml:space="preserve"> the </w:t>
+      </w:r>
+      <w:proofErr w:type="spellStart"/>
+      <w:r>
+        <w:rPr>
+          <w:b/>
+          <w:lang w:val="en-US"/>
+        </w:rPr>
+        <w:t>ip</w:t>
+      </w:r>
+      <w:proofErr w:type="spellEnd"/>
+      <w:r>
+        <w:rPr>
+          <w:b/>
+          <w:lang w:val="en-US"/>
+        </w:rPr>
+        <w:t xml:space="preserve"> and connect , then the HMI of the robot starts on your PC</w:t>
       </w:r>
       <w:r>
         <w:rPr>
@@ -3641,24 +4301,41 @@
           <w:b/>
           <w:lang w:val="en-US"/>
         </w:rPr>
-        <w:t>(if the HMI is not fully viewed (some parts are not showing ) then go admin -&gt; minize HMI -&gt; right click on the robot desktop  -&gt; display setting -&gt; change orientation to landscape).</w:t>
-      </w:r>
-    </w:p>
-    <w:p>
-      <w:pPr>
-        <w:rPr>
-          <w:b/>
-          <w:lang w:val="en-US"/>
-        </w:rPr>
-      </w:pPr>
-    </w:p>
-    <w:p>
-      <w:pPr>
-        <w:rPr>
-          <w:b/>
-          <w:lang w:val="en-US"/>
-        </w:rPr>
-      </w:pPr>
+        <w:t xml:space="preserve">(if the HMI is not fully viewed (some parts are not showing ) then go admin -&gt; </w:t>
+      </w:r>
+      <w:proofErr w:type="spellStart"/>
+      <w:r>
+        <w:rPr>
+          <w:b/>
+          <w:lang w:val="en-US"/>
+        </w:rPr>
+        <w:t>minize</w:t>
+      </w:r>
+      <w:proofErr w:type="spellEnd"/>
+      <w:r>
+        <w:rPr>
+          <w:b/>
+          <w:lang w:val="en-US"/>
+        </w:rPr>
+        <w:t xml:space="preserve"> HMI -&gt; right click on the robot desktop  -&gt; display setting -&gt; change orientation to landscape).</w:t>
+      </w:r>
+    </w:p>
+    <w:p>
+      <w:pPr>
+        <w:rPr>
+          <w:b/>
+          <w:lang w:val="en-US"/>
+        </w:rPr>
+      </w:pPr>
+    </w:p>
+    <w:p>
+      <w:pPr>
+        <w:rPr>
+          <w:b/>
+          <w:lang w:val="en-US"/>
+        </w:rPr>
+      </w:pPr>
+      <w:proofErr w:type="gramStart"/>
       <w:r>
         <w:rPr>
           <w:b/>
@@ -3672,7 +4349,31 @@
           <w:b/>
           <w:lang w:val="en-US"/>
         </w:rPr>
-        <w:t xml:space="preserve">: if when starting the viewer session , the kuka asks you to log in (like windows log in screen </w:t>
+        <w:t>:</w:t>
+      </w:r>
+      <w:proofErr w:type="gramEnd"/>
+      <w:r>
+        <w:rPr>
+          <w:b/>
+          <w:lang w:val="en-US"/>
+        </w:rPr>
+        <w:t xml:space="preserve"> if when starting the viewer session , the </w:t>
+      </w:r>
+      <w:proofErr w:type="spellStart"/>
+      <w:r>
+        <w:rPr>
+          <w:b/>
+          <w:lang w:val="en-US"/>
+        </w:rPr>
+        <w:t>kuka</w:t>
+      </w:r>
+      <w:proofErr w:type="spellEnd"/>
+      <w:r>
+        <w:rPr>
+          <w:b/>
+          <w:lang w:val="en-US"/>
+        </w:rPr>
+        <w:t xml:space="preserve"> asks you to log in (like windows log in screen </w:t>
       </w:r>
       <w:r>
         <w:rPr>
@@ -3686,26 +4387,42 @@
           <w:b/>
           <w:lang w:val="en-US"/>
         </w:rPr>
-        <w:t>, then please use the following creds : user name : KukaUser , password : 68kuka1secpw59</w:t>
-      </w:r>
-    </w:p>
-    <w:p>
-      <w:pPr>
-        <w:rPr>
-          <w:lang w:val="en-US"/>
-        </w:rPr>
-      </w:pPr>
-    </w:p>
-    <w:p>
-      <w:pPr>
-        <w:rPr>
-          <w:lang w:val="en-US"/>
-        </w:rPr>
-      </w:pPr>
-    </w:p>
-    <w:p>
-      <w:pPr>
-        <w:pStyle w:val="Heading1"/>
+        <w:t xml:space="preserve">, then please use the following creds : user name : </w:t>
+      </w:r>
+      <w:proofErr w:type="spellStart"/>
+      <w:r>
+        <w:rPr>
+          <w:b/>
+          <w:lang w:val="en-US"/>
+        </w:rPr>
+        <w:t>KukaUser</w:t>
+      </w:r>
+      <w:proofErr w:type="spellEnd"/>
+      <w:r>
+        <w:rPr>
+          <w:b/>
+          <w:lang w:val="en-US"/>
+        </w:rPr>
+        <w:t xml:space="preserve"> , password : 68kuka1secpw59</w:t>
+      </w:r>
+    </w:p>
+    <w:p>
+      <w:pPr>
+        <w:rPr>
+          <w:lang w:val="en-US"/>
+        </w:rPr>
+      </w:pPr>
+    </w:p>
+    <w:p>
+      <w:pPr>
+        <w:rPr>
+          <w:lang w:val="en-US"/>
+        </w:rPr>
+      </w:pPr>
+    </w:p>
+    <w:p>
+      <w:pPr>
+        <w:pStyle w:val="berschrift1"/>
         <w:rPr>
           <w:lang w:val="en-US"/>
         </w:rPr>
@@ -3724,33 +4441,78 @@
           <w:lang w:val="en-US"/>
         </w:rPr>
       </w:pPr>
-      <w:r>
-        <w:rPr>
-          <w:lang w:val="en-US"/>
-        </w:rPr>
-        <w:t>we are not using the usb after this guide we share the data simply between the host PC and the Kuka robot .</w:t>
-      </w:r>
-    </w:p>
-    <w:p>
-      <w:pPr>
-        <w:rPr>
-          <w:lang w:val="en-US"/>
-        </w:rPr>
-      </w:pPr>
-    </w:p>
-    <w:p>
-      <w:pPr>
-        <w:rPr>
-          <w:b/>
-          <w:lang w:val="en-US"/>
-        </w:rPr>
-      </w:pPr>
-      <w:r>
-        <w:rPr>
-          <w:b/>
-          <w:lang w:val="en-US"/>
-        </w:rPr>
-        <w:t>first start the robot and on the pc start the VNC viewer .</w:t>
+      <w:proofErr w:type="gramStart"/>
+      <w:r>
+        <w:rPr>
+          <w:lang w:val="en-US"/>
+        </w:rPr>
+        <w:t>we</w:t>
+      </w:r>
+      <w:proofErr w:type="gramEnd"/>
+      <w:r>
+        <w:rPr>
+          <w:lang w:val="en-US"/>
+        </w:rPr>
+        <w:t xml:space="preserve"> are not using the </w:t>
+      </w:r>
+      <w:proofErr w:type="spellStart"/>
+      <w:r>
+        <w:rPr>
+          <w:lang w:val="en-US"/>
+        </w:rPr>
+        <w:t>usb</w:t>
+      </w:r>
+      <w:proofErr w:type="spellEnd"/>
+      <w:r>
+        <w:rPr>
+          <w:lang w:val="en-US"/>
+        </w:rPr>
+        <w:t xml:space="preserve"> after this guide we share the data simply between the host PC and the </w:t>
+      </w:r>
+      <w:proofErr w:type="spellStart"/>
+      <w:r>
+        <w:rPr>
+          <w:lang w:val="en-US"/>
+        </w:rPr>
+        <w:t>Kuka</w:t>
+      </w:r>
+      <w:proofErr w:type="spellEnd"/>
+      <w:r>
+        <w:rPr>
+          <w:lang w:val="en-US"/>
+        </w:rPr>
+        <w:t xml:space="preserve"> robot .</w:t>
+      </w:r>
+    </w:p>
+    <w:p>
+      <w:pPr>
+        <w:rPr>
+          <w:lang w:val="en-US"/>
+        </w:rPr>
+      </w:pPr>
+    </w:p>
+    <w:p>
+      <w:pPr>
+        <w:rPr>
+          <w:b/>
+          <w:lang w:val="en-US"/>
+        </w:rPr>
+      </w:pPr>
+      <w:proofErr w:type="gramStart"/>
+      <w:r>
+        <w:rPr>
+          <w:b/>
+          <w:lang w:val="en-US"/>
+        </w:rPr>
+        <w:t>first</w:t>
+      </w:r>
+      <w:proofErr w:type="gramEnd"/>
+      <w:r>
+        <w:rPr>
+          <w:b/>
+          <w:lang w:val="en-US"/>
+        </w:rPr>
+        <w:t xml:space="preserve"> start the robot and on the pc start the VNC viewer .</w:t>
       </w:r>
     </w:p>
     <w:p>
@@ -3779,12 +4541,21 @@
           <w:b/>
           <w:lang w:val="en-US"/>
         </w:rPr>
-        <w:t xml:space="preserve"> the HMI .</w:t>
-      </w:r>
-    </w:p>
-    <w:p>
-      <w:pPr>
-        <w:pStyle w:val="ListParagraph"/>
+        <w:t xml:space="preserve"> the </w:t>
+      </w:r>
+      <w:proofErr w:type="gramStart"/>
+      <w:r>
+        <w:rPr>
+          <w:b/>
+          <w:lang w:val="en-US"/>
+        </w:rPr>
+        <w:t>HMI .</w:t>
+      </w:r>
+      <w:proofErr w:type="gramEnd"/>
+    </w:p>
+    <w:p>
+      <w:pPr>
+        <w:pStyle w:val="Listenabsatz"/>
         <w:numPr>
           <w:ilvl w:val="0"/>
           <w:numId w:val="5"/>
@@ -3812,7 +4583,23 @@
           <w:b/>
           <w:lang w:val="en-US"/>
         </w:rPr>
-        <w:t xml:space="preserve"> and right click on the KUKA_DATA(D:) driver  and select properties(image</w:t>
+        <w:t xml:space="preserve"> and right click on the KUKA_</w:t>
+      </w:r>
+      <w:proofErr w:type="gramStart"/>
+      <w:r>
+        <w:rPr>
+          <w:b/>
+          <w:lang w:val="en-US"/>
+        </w:rPr>
+        <w:t>DATA(</w:t>
+      </w:r>
+      <w:proofErr w:type="gramEnd"/>
+      <w:r>
+        <w:rPr>
+          <w:b/>
+          <w:lang w:val="en-US"/>
+        </w:rPr>
+        <w:t>D:) driver  and select properties(image</w:t>
       </w:r>
       <w:r>
         <w:rPr>
@@ -3878,7 +4665,7 @@
     </w:p>
     <w:p>
       <w:pPr>
-        <w:pStyle w:val="ListParagraph"/>
+        <w:pStyle w:val="Listenabsatz"/>
         <w:numPr>
           <w:ilvl w:val="0"/>
           <w:numId w:val="5"/>
@@ -3888,12 +4675,21 @@
           <w:lang w:val="en-US"/>
         </w:rPr>
       </w:pPr>
-      <w:r>
-        <w:rPr>
-          <w:b/>
-          <w:lang w:val="en-US"/>
-        </w:rPr>
-        <w:t xml:space="preserve">go to sharing -&gt;Advanced sharing - Permissions -&gt; </w:t>
+      <w:proofErr w:type="gramStart"/>
+      <w:r>
+        <w:rPr>
+          <w:b/>
+          <w:lang w:val="en-US"/>
+        </w:rPr>
+        <w:t>go</w:t>
+      </w:r>
+      <w:proofErr w:type="gramEnd"/>
+      <w:r>
+        <w:rPr>
+          <w:b/>
+          <w:lang w:val="en-US"/>
+        </w:rPr>
+        <w:t xml:space="preserve"> to sharing -&gt;Advanced sharing - Permissions -&gt; </w:t>
       </w:r>
       <w:r>
         <w:rPr>
@@ -4009,7 +4805,7 @@
     </w:p>
     <w:p>
       <w:pPr>
-        <w:pStyle w:val="ListParagraph"/>
+        <w:pStyle w:val="Listenabsatz"/>
         <w:numPr>
           <w:ilvl w:val="0"/>
           <w:numId w:val="5"/>
@@ -4018,12 +4814,37 @@
           <w:lang w:val="en-US"/>
         </w:rPr>
       </w:pPr>
-      <w:r>
-        <w:rPr>
-          <w:b/>
-          <w:lang w:val="en-US"/>
-        </w:rPr>
-        <w:t xml:space="preserve">after that on your windows PC (host ) open the file explorer and in then type \\&lt;ip_of_the_robot&gt;(image). and </w:t>
+      <w:proofErr w:type="gramStart"/>
+      <w:r>
+        <w:rPr>
+          <w:b/>
+          <w:lang w:val="en-US"/>
+        </w:rPr>
+        <w:t>after</w:t>
+      </w:r>
+      <w:proofErr w:type="gramEnd"/>
+      <w:r>
+        <w:rPr>
+          <w:b/>
+          <w:lang w:val="en-US"/>
+        </w:rPr>
+        <w:t xml:space="preserve"> that on your windows PC (host ) open the file explorer and in then type \\&lt;ip_of_the_robot&gt;(image). </w:t>
+      </w:r>
+      <w:proofErr w:type="gramStart"/>
+      <w:r>
+        <w:rPr>
+          <w:b/>
+          <w:lang w:val="en-US"/>
+        </w:rPr>
+        <w:t>and</w:t>
+      </w:r>
+      <w:proofErr w:type="gramEnd"/>
+      <w:r>
+        <w:rPr>
+          <w:b/>
+          <w:lang w:val="en-US"/>
+        </w:rPr>
+        <w:t xml:space="preserve"> </w:t>
       </w:r>
       <w:r>
         <w:rPr>
@@ -4095,12 +4916,37 @@
           <w:lang w:val="en-US"/>
         </w:rPr>
       </w:pPr>
-      <w:r>
-        <w:rPr>
-          <w:b/>
-          <w:lang w:val="en-US"/>
-        </w:rPr>
-        <w:t xml:space="preserve">now if you want to always have the driver on your pc , on your file explorer right click network , connect a network and on the network name insert : \\&lt;ip_of_robot&gt;\d.  this then </w:t>
+      <w:proofErr w:type="gramStart"/>
+      <w:r>
+        <w:rPr>
+          <w:b/>
+          <w:lang w:val="en-US"/>
+        </w:rPr>
+        <w:t>now</w:t>
+      </w:r>
+      <w:proofErr w:type="gramEnd"/>
+      <w:r>
+        <w:rPr>
+          <w:b/>
+          <w:lang w:val="en-US"/>
+        </w:rPr>
+        <w:t xml:space="preserve"> if you want to always have the driver on your pc , on your file explorer right click network , connect a network and on the network name insert : \\&lt;ip_of_robot&gt;\d.  </w:t>
+      </w:r>
+      <w:proofErr w:type="gramStart"/>
+      <w:r>
+        <w:rPr>
+          <w:b/>
+          <w:lang w:val="en-US"/>
+        </w:rPr>
+        <w:t>this</w:t>
+      </w:r>
+      <w:proofErr w:type="gramEnd"/>
+      <w:r>
+        <w:rPr>
+          <w:b/>
+          <w:lang w:val="en-US"/>
+        </w:rPr>
+        <w:t xml:space="preserve"> </w:t>
       </w:r>
       <w:r>
         <w:rPr>
@@ -4108,7 +4954,7 @@
           <w:lang w:val="en-US"/>
         </w:rPr>
         <w:lastRenderedPageBreak/>
-        <w:t>create a driver that co</w:t>
+        <w:t>then create a driver that co</w:t>
       </w:r>
       <w:r>
         <w:rPr>
@@ -4215,9 +5061,1136 @@
         </w:rPr>
       </w:pPr>
     </w:p>
+    <w:p>
+      <w:pPr>
+        <w:rPr>
+          <w:lang w:val="en-US"/>
+        </w:rPr>
+      </w:pPr>
+      <w:r>
+        <w:rPr>
+          <w:lang w:val="en-US"/>
+        </w:rPr>
+        <w:br w:type="page"/>
+      </w:r>
+    </w:p>
+    <w:p>
+      <w:pPr>
+        <w:pStyle w:val="berschrift1"/>
+        <w:rPr>
+          <w:lang w:val="en-US"/>
+        </w:rPr>
+      </w:pPr>
+      <w:r>
+        <w:rPr>
+          <w:lang w:val="en-US"/>
+        </w:rPr>
+        <w:lastRenderedPageBreak/>
+        <w:t>Installing KUKAVARPROXY server on the Robot</w:t>
+      </w:r>
+    </w:p>
+    <w:p>
+      <w:pPr>
+        <w:pStyle w:val="ArialHS"/>
+        <w:rPr>
+          <w:lang w:val="en-US"/>
+        </w:rPr>
+      </w:pPr>
+      <w:proofErr w:type="gramStart"/>
+      <w:r>
+        <w:rPr>
+          <w:lang w:val="en-US"/>
+        </w:rPr>
+        <w:t>so</w:t>
+      </w:r>
+      <w:proofErr w:type="gramEnd"/>
+      <w:r>
+        <w:rPr>
+          <w:lang w:val="en-US"/>
+        </w:rPr>
+        <w:t xml:space="preserve"> after creating the shared driver with the robot , </w:t>
+      </w:r>
+      <w:proofErr w:type="spellStart"/>
+      <w:r>
+        <w:rPr>
+          <w:lang w:val="en-US"/>
+        </w:rPr>
+        <w:t>its</w:t>
+      </w:r>
+      <w:proofErr w:type="spellEnd"/>
+      <w:r>
+        <w:rPr>
+          <w:lang w:val="en-US"/>
+        </w:rPr>
+        <w:t xml:space="preserve"> quite easy to install and setup the KUKAVARRPOXY on the robot .</w:t>
+      </w:r>
+      <w:r>
+        <w:rPr>
+          <w:noProof/>
+          <w:lang w:val="en-US" w:eastAsia="de-DE"/>
+        </w:rPr>
+        <w:t xml:space="preserve"> </w:t>
+      </w:r>
+    </w:p>
+    <w:p>
+      <w:pPr>
+        <w:pStyle w:val="ArialHS"/>
+        <w:rPr>
+          <w:lang w:val="en-US"/>
+        </w:rPr>
+      </w:pPr>
+      <w:r>
+        <w:rPr>
+          <w:b/>
+          <w:lang w:val="en-US"/>
+        </w:rPr>
+        <w:t xml:space="preserve">Start by installing the software </w:t>
+      </w:r>
+      <w:proofErr w:type="gramStart"/>
+      <w:r>
+        <w:rPr>
+          <w:b/>
+          <w:lang w:val="en-US"/>
+        </w:rPr>
+        <w:t>from :</w:t>
+      </w:r>
+      <w:proofErr w:type="gramEnd"/>
+      <w:r>
+        <w:rPr>
+          <w:b/>
+          <w:lang w:val="en-US"/>
+        </w:rPr>
+        <w:t xml:space="preserve"> https://github.com/ImtsSrl/KUKAVARPROXY , install it as a zip file and extract it , now copy the extracted file to the shared driver (image) .</w:t>
+      </w:r>
+      <w:r>
+        <w:rPr>
+          <w:noProof/>
+          <w:lang w:val="en-US" w:eastAsia="de-DE"/>
+        </w:rPr>
+        <w:t xml:space="preserve"> </w:t>
+      </w:r>
+      <w:r>
+        <w:rPr>
+          <w:noProof/>
+          <w:lang w:eastAsia="de-DE"/>
+        </w:rPr>
+        <w:drawing>
+          <wp:inline distT="0" distB="0" distL="0" distR="0" wp14:anchorId="0A38E6AB" wp14:editId="43F5DCA7">
+            <wp:extent cx="5221781" cy="3013545"/>
+            <wp:effectExtent l="0" t="0" r="0" b="0"/>
+            <wp:docPr id="8" name="Grafik 8"/>
+            <wp:cNvGraphicFramePr>
+              <a:graphicFrameLocks xmlns:a="http://schemas.openxmlformats.org/drawingml/2006/main" noChangeAspect="1"/>
+            </wp:cNvGraphicFramePr>
+            <a:graphic xmlns:a="http://schemas.openxmlformats.org/drawingml/2006/main">
+              <a:graphicData uri="http://schemas.openxmlformats.org/drawingml/2006/picture">
+                <pic:pic xmlns:pic="http://schemas.openxmlformats.org/drawingml/2006/picture">
+                  <pic:nvPicPr>
+                    <pic:cNvPr id="1" name=""/>
+                    <pic:cNvPicPr/>
+                  </pic:nvPicPr>
+                  <pic:blipFill>
+                    <a:blip r:embed="rId40"/>
+                    <a:stretch>
+                      <a:fillRect/>
+                    </a:stretch>
+                  </pic:blipFill>
+                  <pic:spPr>
+                    <a:xfrm>
+                      <a:off x="0" y="0"/>
+                      <a:ext cx="5260667" cy="3035987"/>
+                    </a:xfrm>
+                    <a:prstGeom prst="rect">
+                      <a:avLst/>
+                    </a:prstGeom>
+                  </pic:spPr>
+                </pic:pic>
+              </a:graphicData>
+            </a:graphic>
+          </wp:inline>
+        </w:drawing>
+      </w:r>
+    </w:p>
+    <w:p>
+      <w:pPr>
+        <w:pStyle w:val="ArialHS"/>
+        <w:rPr>
+          <w:b/>
+          <w:lang w:val="en-US"/>
+        </w:rPr>
+      </w:pPr>
+      <w:proofErr w:type="gramStart"/>
+      <w:r>
+        <w:rPr>
+          <w:b/>
+          <w:lang w:val="en-US"/>
+        </w:rPr>
+        <w:t>after</w:t>
+      </w:r>
+      <w:proofErr w:type="gramEnd"/>
+      <w:r>
+        <w:rPr>
+          <w:b/>
+          <w:lang w:val="en-US"/>
+        </w:rPr>
+        <w:t xml:space="preserve"> that start the VNC viewer go as admin and minimize the HMI .</w:t>
+      </w:r>
+    </w:p>
+    <w:p>
+      <w:pPr>
+        <w:pStyle w:val="ArialHS"/>
+        <w:rPr>
+          <w:lang w:val="en-US"/>
+        </w:rPr>
+      </w:pPr>
+      <w:proofErr w:type="gramStart"/>
+      <w:r>
+        <w:rPr>
+          <w:b/>
+          <w:lang w:val="en-US"/>
+        </w:rPr>
+        <w:lastRenderedPageBreak/>
+        <w:t>now</w:t>
+      </w:r>
+      <w:proofErr w:type="gramEnd"/>
+      <w:r>
+        <w:rPr>
+          <w:b/>
+          <w:lang w:val="en-US"/>
+        </w:rPr>
+        <w:t xml:space="preserve"> go to KUKA_DATA(D:)/path/to/KUKAVARPROXY/</w:t>
+      </w:r>
+      <w:proofErr w:type="spellStart"/>
+      <w:r>
+        <w:rPr>
+          <w:b/>
+          <w:lang w:val="en-US"/>
+        </w:rPr>
+        <w:t>src</w:t>
+      </w:r>
+      <w:proofErr w:type="spellEnd"/>
+      <w:r>
+        <w:rPr>
+          <w:b/>
+          <w:lang w:val="en-US"/>
+        </w:rPr>
+        <w:t xml:space="preserve"> and create a shortcut of the KukavarProxy.exe (image).</w:t>
+      </w:r>
+      <w:r>
+        <w:rPr>
+          <w:b/>
+          <w:noProof/>
+          <w:lang w:val="en-US" w:eastAsia="de-DE"/>
+        </w:rPr>
+        <w:t xml:space="preserve"> </w:t>
+      </w:r>
+      <w:r>
+        <w:rPr>
+          <w:noProof/>
+          <w:lang w:eastAsia="de-DE"/>
+        </w:rPr>
+        <w:drawing>
+          <wp:inline distT="0" distB="0" distL="0" distR="0" wp14:anchorId="1E8E21BE" wp14:editId="7ED07320">
+            <wp:extent cx="5731510" cy="5201920"/>
+            <wp:effectExtent l="0" t="0" r="2540" b="0"/>
+            <wp:docPr id="30" name="Grafik 30"/>
+            <wp:cNvGraphicFramePr>
+              <a:graphicFrameLocks xmlns:a="http://schemas.openxmlformats.org/drawingml/2006/main" noChangeAspect="1"/>
+            </wp:cNvGraphicFramePr>
+            <a:graphic xmlns:a="http://schemas.openxmlformats.org/drawingml/2006/main">
+              <a:graphicData uri="http://schemas.openxmlformats.org/drawingml/2006/picture">
+                <pic:pic xmlns:pic="http://schemas.openxmlformats.org/drawingml/2006/picture">
+                  <pic:nvPicPr>
+                    <pic:cNvPr id="1" name=""/>
+                    <pic:cNvPicPr/>
+                  </pic:nvPicPr>
+                  <pic:blipFill>
+                    <a:blip r:embed="rId41"/>
+                    <a:stretch>
+                      <a:fillRect/>
+                    </a:stretch>
+                  </pic:blipFill>
+                  <pic:spPr>
+                    <a:xfrm>
+                      <a:off x="0" y="0"/>
+                      <a:ext cx="5731510" cy="5201920"/>
+                    </a:xfrm>
+                    <a:prstGeom prst="rect">
+                      <a:avLst/>
+                    </a:prstGeom>
+                  </pic:spPr>
+                </pic:pic>
+              </a:graphicData>
+            </a:graphic>
+          </wp:inline>
+        </w:drawing>
+      </w:r>
+    </w:p>
+    <w:p>
+      <w:pPr>
+        <w:pStyle w:val="ArialHS"/>
+        <w:numPr>
+          <w:ilvl w:val="0"/>
+          <w:numId w:val="5"/>
+        </w:numPr>
+        <w:rPr>
+          <w:b/>
+          <w:lang w:val="en-US"/>
+        </w:rPr>
+      </w:pPr>
+      <w:r>
+        <w:rPr>
+          <w:b/>
+          <w:lang w:val="en-US"/>
+        </w:rPr>
+        <w:t xml:space="preserve">after that copy the short cut to : </w:t>
+      </w:r>
+    </w:p>
+    <w:p>
+      <w:pPr>
+        <w:pStyle w:val="ArialHS"/>
+        <w:numPr>
+          <w:ilvl w:val="0"/>
+          <w:numId w:val="5"/>
+        </w:numPr>
+        <w:rPr>
+          <w:b/>
+          <w:lang w:val="en-US"/>
+        </w:rPr>
+      </w:pPr>
+      <w:r>
+        <w:rPr>
+          <w:b/>
+          <w:lang w:val="en-US"/>
+        </w:rPr>
+        <w:t xml:space="preserve">C:\Users\KukaUser\AppData\Roaming\Microsoft\Windows\Start Menu\Programs\Startup so the program start when the robot is </w:t>
+      </w:r>
+      <w:proofErr w:type="gramStart"/>
+      <w:r>
+        <w:rPr>
+          <w:b/>
+          <w:lang w:val="en-US"/>
+        </w:rPr>
+        <w:t>starting(</w:t>
+      </w:r>
+      <w:proofErr w:type="gramEnd"/>
+      <w:r>
+        <w:rPr>
+          <w:b/>
+          <w:lang w:val="en-US"/>
+        </w:rPr>
+        <w:t>image).</w:t>
+      </w:r>
+    </w:p>
+    <w:p>
+      <w:pPr>
+        <w:pStyle w:val="ArialHS"/>
+        <w:numPr>
+          <w:ilvl w:val="0"/>
+          <w:numId w:val="5"/>
+        </w:numPr>
+        <w:rPr>
+          <w:b/>
+          <w:lang w:val="en-US"/>
+        </w:rPr>
+      </w:pPr>
+      <w:proofErr w:type="gramStart"/>
+      <w:r>
+        <w:rPr>
+          <w:b/>
+          <w:lang w:val="en-US"/>
+        </w:rPr>
+        <w:t>after</w:t>
+      </w:r>
+      <w:proofErr w:type="gramEnd"/>
+      <w:r>
+        <w:rPr>
+          <w:b/>
+          <w:lang w:val="en-US"/>
+        </w:rPr>
+        <w:t xml:space="preserve"> that go back to the HMI as ADMIN and add a new port (same way as in the VNC server ) the port of KUKAVARPROXY should be 7000 and the </w:t>
+      </w:r>
+      <w:proofErr w:type="spellStart"/>
+      <w:r>
+        <w:rPr>
+          <w:b/>
+          <w:lang w:val="en-US"/>
+        </w:rPr>
+        <w:t>typ</w:t>
+      </w:r>
+      <w:proofErr w:type="spellEnd"/>
+      <w:r>
+        <w:rPr>
+          <w:b/>
+          <w:lang w:val="en-US"/>
+        </w:rPr>
+        <w:t xml:space="preserve"> to TCP/UDP.</w:t>
+      </w:r>
+      <w:r>
+        <w:rPr>
+          <w:noProof/>
+          <w:lang w:val="en-US" w:eastAsia="de-DE"/>
+        </w:rPr>
+        <w:t xml:space="preserve"> </w:t>
+      </w:r>
+    </w:p>
+    <w:p>
+      <w:pPr>
+        <w:pStyle w:val="ArialHS"/>
+        <w:rPr>
+          <w:lang w:val="en-US"/>
+        </w:rPr>
+      </w:pPr>
+      <w:r>
+        <w:rPr>
+          <w:noProof/>
+          <w:lang w:eastAsia="de-DE"/>
+        </w:rPr>
+        <w:lastRenderedPageBreak/>
+        <w:drawing>
+          <wp:inline distT="0" distB="0" distL="0" distR="0" wp14:anchorId="7A8E72F1" wp14:editId="45DC83B5">
+            <wp:extent cx="2651760" cy="3202544"/>
+            <wp:effectExtent l="0" t="0" r="0" b="0"/>
+            <wp:docPr id="1751364929" name="Grafik 1751364929"/>
+            <wp:cNvGraphicFramePr>
+              <a:graphicFrameLocks xmlns:a="http://schemas.openxmlformats.org/drawingml/2006/main" noChangeAspect="1"/>
+            </wp:cNvGraphicFramePr>
+            <a:graphic xmlns:a="http://schemas.openxmlformats.org/drawingml/2006/main">
+              <a:graphicData uri="http://schemas.openxmlformats.org/drawingml/2006/picture">
+                <pic:pic xmlns:pic="http://schemas.openxmlformats.org/drawingml/2006/picture">
+                  <pic:nvPicPr>
+                    <pic:cNvPr id="1" name=""/>
+                    <pic:cNvPicPr/>
+                  </pic:nvPicPr>
+                  <pic:blipFill>
+                    <a:blip r:embed="rId42"/>
+                    <a:stretch>
+                      <a:fillRect/>
+                    </a:stretch>
+                  </pic:blipFill>
+                  <pic:spPr>
+                    <a:xfrm>
+                      <a:off x="0" y="0"/>
+                      <a:ext cx="2652956" cy="3203988"/>
+                    </a:xfrm>
+                    <a:prstGeom prst="rect">
+                      <a:avLst/>
+                    </a:prstGeom>
+                  </pic:spPr>
+                </pic:pic>
+              </a:graphicData>
+            </a:graphic>
+          </wp:inline>
+        </w:drawing>
+      </w:r>
+    </w:p>
+    <w:p>
+      <w:pPr>
+        <w:pStyle w:val="ArialHS"/>
+        <w:numPr>
+          <w:ilvl w:val="0"/>
+          <w:numId w:val="5"/>
+        </w:numPr>
+        <w:rPr>
+          <w:b/>
+          <w:sz w:val="32"/>
+          <w:lang w:val="en-US"/>
+        </w:rPr>
+      </w:pPr>
+      <w:r>
+        <w:rPr>
+          <w:b/>
+          <w:sz w:val="32"/>
+          <w:lang w:val="en-US"/>
+        </w:rPr>
+        <w:t xml:space="preserve">After that restart the </w:t>
+      </w:r>
+      <w:proofErr w:type="gramStart"/>
+      <w:r>
+        <w:rPr>
+          <w:b/>
+          <w:sz w:val="32"/>
+          <w:lang w:val="en-US"/>
+        </w:rPr>
+        <w:t>robot .</w:t>
+      </w:r>
+      <w:proofErr w:type="gramEnd"/>
+    </w:p>
+    <w:p>
+      <w:pPr>
+        <w:pStyle w:val="ArialHS"/>
+        <w:rPr>
+          <w:lang w:val="en-US"/>
+        </w:rPr>
+      </w:pPr>
+    </w:p>
+    <w:p>
+      <w:pPr>
+        <w:pStyle w:val="ArialHS"/>
+        <w:numPr>
+          <w:ilvl w:val="0"/>
+          <w:numId w:val="5"/>
+        </w:numPr>
+        <w:rPr>
+          <w:b/>
+          <w:lang w:val="en-US"/>
+        </w:rPr>
+      </w:pPr>
+      <w:proofErr w:type="gramStart"/>
+      <w:r>
+        <w:rPr>
+          <w:b/>
+          <w:lang w:val="en-US"/>
+        </w:rPr>
+        <w:t>on</w:t>
+      </w:r>
+      <w:proofErr w:type="gramEnd"/>
+      <w:r>
+        <w:rPr>
+          <w:b/>
+          <w:lang w:val="en-US"/>
+        </w:rPr>
+        <w:t xml:space="preserve"> your PC install the </w:t>
+      </w:r>
+      <w:proofErr w:type="spellStart"/>
+      <w:r>
+        <w:rPr>
+          <w:b/>
+          <w:lang w:val="en-US"/>
+        </w:rPr>
+        <w:t>openshowvar</w:t>
+      </w:r>
+      <w:proofErr w:type="spellEnd"/>
+      <w:r>
+        <w:rPr>
+          <w:b/>
+          <w:lang w:val="en-US"/>
+        </w:rPr>
+        <w:t xml:space="preserve"> client (as test client we shall write our own client).</w:t>
+      </w:r>
+    </w:p>
+    <w:p>
+      <w:pPr>
+        <w:pStyle w:val="Listenabsatz"/>
+        <w:rPr>
+          <w:b/>
+          <w:lang w:val="en-US"/>
+        </w:rPr>
+      </w:pPr>
+    </w:p>
+    <w:p>
+      <w:pPr>
+        <w:pStyle w:val="ArialHS"/>
+        <w:numPr>
+          <w:ilvl w:val="0"/>
+          <w:numId w:val="5"/>
+        </w:numPr>
+        <w:rPr>
+          <w:b/>
+          <w:lang w:val="en-US"/>
+        </w:rPr>
+      </w:pPr>
+      <w:r>
+        <w:rPr>
+          <w:b/>
+          <w:lang w:val="en-US"/>
+        </w:rPr>
+        <w:t xml:space="preserve">from : https://sourceforge.net/projects/openshowvar/ </w:t>
+      </w:r>
+    </w:p>
+    <w:p>
+      <w:pPr>
+        <w:pStyle w:val="ArialHS"/>
+        <w:rPr>
+          <w:b/>
+          <w:lang w:val="en-US"/>
+        </w:rPr>
+      </w:pPr>
+      <w:proofErr w:type="gramStart"/>
+      <w:r>
+        <w:rPr>
+          <w:b/>
+          <w:lang w:val="en-US"/>
+        </w:rPr>
+        <w:t>after</w:t>
+      </w:r>
+      <w:proofErr w:type="gramEnd"/>
+      <w:r>
+        <w:rPr>
+          <w:b/>
+          <w:lang w:val="en-US"/>
+        </w:rPr>
+        <w:t xml:space="preserve"> the go to the </w:t>
+      </w:r>
+      <w:r>
+        <w:rPr>
+          <w:b/>
+          <w:lang w:val="en-US"/>
+        </w:rPr>
+        <w:t>directory</w:t>
+      </w:r>
+      <w:r>
+        <w:rPr>
+          <w:b/>
+          <w:lang w:val="en-US"/>
+        </w:rPr>
+        <w:t xml:space="preserve"> where you installed the </w:t>
+      </w:r>
+      <w:proofErr w:type="spellStart"/>
+      <w:r>
+        <w:rPr>
+          <w:b/>
+          <w:lang w:val="en-US"/>
+        </w:rPr>
+        <w:t>openshowvar</w:t>
+      </w:r>
+      <w:proofErr w:type="spellEnd"/>
+      <w:r>
+        <w:rPr>
+          <w:b/>
+          <w:lang w:val="en-US"/>
+        </w:rPr>
+        <w:t xml:space="preserve"> , extract it , and first there is a xml-file called "</w:t>
+      </w:r>
+      <w:proofErr w:type="spellStart"/>
+      <w:r>
+        <w:rPr>
+          <w:b/>
+          <w:lang w:val="en-US"/>
+        </w:rPr>
+        <w:t>varlist</w:t>
+      </w:r>
+      <w:proofErr w:type="spellEnd"/>
+      <w:r>
+        <w:rPr>
+          <w:b/>
+          <w:lang w:val="en-US"/>
+        </w:rPr>
+        <w:t xml:space="preserve">" open it and copy this : </w:t>
+      </w:r>
+    </w:p>
+    <w:p>
+      <w:pPr>
+        <w:pStyle w:val="ArialHS"/>
+        <w:rPr>
+          <w:lang w:val="en-US"/>
+        </w:rPr>
+      </w:pPr>
+    </w:p>
+    <w:p>
+      <w:pPr>
+        <w:pStyle w:val="ArialHS"/>
+        <w:rPr>
+          <w:lang w:val="en-US"/>
+        </w:rPr>
+      </w:pPr>
+      <w:r>
+        <w:rPr>
+          <w:lang w:val="en-US"/>
+        </w:rPr>
+        <w:t>&lt;VARLIST&gt;</w:t>
+      </w:r>
+    </w:p>
+    <w:p>
+      <w:pPr>
+        <w:pStyle w:val="ArialHS"/>
+        <w:rPr>
+          <w:lang w:val="en-US"/>
+        </w:rPr>
+      </w:pPr>
+      <w:r>
+        <w:rPr>
+          <w:lang w:val="en-US"/>
+        </w:rPr>
+        <w:t xml:space="preserve">    &lt;VARIABLE&gt;</w:t>
+      </w:r>
+    </w:p>
+    <w:p>
+      <w:pPr>
+        <w:pStyle w:val="ArialHS"/>
+        <w:rPr>
+          <w:lang w:val="en-US"/>
+        </w:rPr>
+      </w:pPr>
+      <w:r>
+        <w:rPr>
+          <w:lang w:val="en-US"/>
+        </w:rPr>
+        <w:t xml:space="preserve">        &lt;NAME&gt;$OV_PRO&lt;/NAME&gt;</w:t>
+      </w:r>
+    </w:p>
+    <w:p>
+      <w:pPr>
+        <w:pStyle w:val="ArialHS"/>
+        <w:rPr>
+          <w:lang w:val="en-US"/>
+        </w:rPr>
+      </w:pPr>
+      <w:r>
+        <w:rPr>
+          <w:lang w:val="en-US"/>
+        </w:rPr>
+        <w:t xml:space="preserve">        &lt;ROBOT&gt;172.31.1.197&lt;/ROBOT&gt;</w:t>
+      </w:r>
+    </w:p>
+    <w:p>
+      <w:pPr>
+        <w:pStyle w:val="ArialHS"/>
+        <w:rPr>
+          <w:lang w:val="en-US"/>
+        </w:rPr>
+      </w:pPr>
+      <w:r>
+        <w:rPr>
+          <w:lang w:val="en-US"/>
+        </w:rPr>
+        <w:t xml:space="preserve">    &lt;/VARIABLE&gt;</w:t>
+      </w:r>
+    </w:p>
+    <w:p>
+      <w:pPr>
+        <w:pStyle w:val="ArialHS"/>
+        <w:rPr>
+          <w:lang w:val="en-US"/>
+        </w:rPr>
+      </w:pPr>
+      <w:r>
+        <w:rPr>
+          <w:lang w:val="en-US"/>
+        </w:rPr>
+        <w:t xml:space="preserve">    &lt;VARIABLE&gt;</w:t>
+      </w:r>
+    </w:p>
+    <w:p>
+      <w:pPr>
+        <w:pStyle w:val="ArialHS"/>
+        <w:rPr>
+          <w:lang w:val="en-US"/>
+        </w:rPr>
+      </w:pPr>
+      <w:r>
+        <w:rPr>
+          <w:lang w:val="en-US"/>
+        </w:rPr>
+        <w:t xml:space="preserve">        &lt;NAME&gt;$AXIS_ACT&lt;/NAME&gt;</w:t>
+      </w:r>
+    </w:p>
+    <w:p>
+      <w:pPr>
+        <w:pStyle w:val="ArialHS"/>
+        <w:rPr>
+          <w:lang w:val="en-US"/>
+        </w:rPr>
+      </w:pPr>
+      <w:r>
+        <w:rPr>
+          <w:lang w:val="en-US"/>
+        </w:rPr>
+        <w:t xml:space="preserve">        &lt;ROBOT&gt;172.31.1.197&lt;/ROBOT&gt;</w:t>
+      </w:r>
+    </w:p>
+    <w:p>
+      <w:pPr>
+        <w:pStyle w:val="ArialHS"/>
+        <w:rPr>
+          <w:lang w:val="en-US"/>
+        </w:rPr>
+      </w:pPr>
+      <w:r>
+        <w:rPr>
+          <w:lang w:val="en-US"/>
+        </w:rPr>
+        <w:t xml:space="preserve">    &lt;/VARIABLE&gt;</w:t>
+      </w:r>
+    </w:p>
+    <w:p>
+      <w:pPr>
+        <w:pStyle w:val="ArialHS"/>
+        <w:rPr>
+          <w:lang w:val="en-US"/>
+        </w:rPr>
+      </w:pPr>
+      <w:r>
+        <w:rPr>
+          <w:lang w:val="en-US"/>
+        </w:rPr>
+        <w:t xml:space="preserve">    &lt;VARIABLE&gt;</w:t>
+      </w:r>
+    </w:p>
+    <w:p>
+      <w:pPr>
+        <w:pStyle w:val="ArialHS"/>
+        <w:rPr>
+          <w:lang w:val="en-US"/>
+        </w:rPr>
+      </w:pPr>
+      <w:r>
+        <w:rPr>
+          <w:lang w:val="en-US"/>
+        </w:rPr>
+        <w:t xml:space="preserve">        &lt;NAME&gt;MYAXIS&lt;/NAME&gt;</w:t>
+      </w:r>
+    </w:p>
+    <w:p>
+      <w:pPr>
+        <w:pStyle w:val="ArialHS"/>
+        <w:rPr>
+          <w:lang w:val="en-US"/>
+        </w:rPr>
+      </w:pPr>
+      <w:r>
+        <w:rPr>
+          <w:lang w:val="en-US"/>
+        </w:rPr>
+        <w:lastRenderedPageBreak/>
+        <w:t xml:space="preserve">        &lt;ROBOT&gt;172.31.1.197&lt;/ROBOT&gt;</w:t>
+      </w:r>
+    </w:p>
+    <w:p>
+      <w:pPr>
+        <w:pStyle w:val="ArialHS"/>
+        <w:rPr>
+          <w:lang w:val="en-US"/>
+        </w:rPr>
+      </w:pPr>
+      <w:r>
+        <w:rPr>
+          <w:lang w:val="en-US"/>
+        </w:rPr>
+        <w:t xml:space="preserve">    &lt;/VARIABLE&gt;</w:t>
+      </w:r>
+    </w:p>
+    <w:p>
+      <w:pPr>
+        <w:pStyle w:val="ArialHS"/>
+        <w:rPr>
+          <w:lang w:val="en-US"/>
+        </w:rPr>
+      </w:pPr>
+      <w:r>
+        <w:rPr>
+          <w:lang w:val="en-US"/>
+        </w:rPr>
+        <w:t xml:space="preserve">    &lt;VARIABLE&gt;</w:t>
+      </w:r>
+    </w:p>
+    <w:p>
+      <w:pPr>
+        <w:pStyle w:val="ArialHS"/>
+        <w:rPr>
+          <w:lang w:val="en-US"/>
+        </w:rPr>
+      </w:pPr>
+      <w:r>
+        <w:rPr>
+          <w:lang w:val="en-US"/>
+        </w:rPr>
+        <w:t xml:space="preserve">        &lt;NAME&gt;$E6AXIS&lt;/NAME&gt;</w:t>
+      </w:r>
+    </w:p>
+    <w:p>
+      <w:pPr>
+        <w:pStyle w:val="ArialHS"/>
+        <w:rPr>
+          <w:lang w:val="en-US"/>
+        </w:rPr>
+      </w:pPr>
+      <w:r>
+        <w:rPr>
+          <w:lang w:val="en-US"/>
+        </w:rPr>
+        <w:t xml:space="preserve">        &lt;ROBOT&gt;172.31.1.197&lt;/ROBOT&gt;</w:t>
+      </w:r>
+    </w:p>
+    <w:p>
+      <w:pPr>
+        <w:pStyle w:val="ArialHS"/>
+        <w:rPr>
+          <w:lang w:val="en-US"/>
+        </w:rPr>
+      </w:pPr>
+      <w:r>
+        <w:rPr>
+          <w:lang w:val="en-US"/>
+        </w:rPr>
+        <w:t xml:space="preserve">    &lt;/VARIABLE&gt;</w:t>
+      </w:r>
+    </w:p>
+    <w:p>
+      <w:pPr>
+        <w:pStyle w:val="ArialHS"/>
+        <w:rPr>
+          <w:lang w:val="en-US"/>
+        </w:rPr>
+      </w:pPr>
+      <w:r>
+        <w:rPr>
+          <w:lang w:val="en-US"/>
+        </w:rPr>
+        <w:t>&lt;/VARLIST&gt;</w:t>
+      </w:r>
+    </w:p>
+    <w:p>
+      <w:pPr>
+        <w:pStyle w:val="ArialHS"/>
+        <w:rPr>
+          <w:b/>
+          <w:lang w:val="en-US"/>
+        </w:rPr>
+      </w:pPr>
+      <w:r>
+        <w:rPr>
+          <w:b/>
+          <w:lang w:val="en-US"/>
+        </w:rPr>
+        <w:t xml:space="preserve">Change the </w:t>
+      </w:r>
+      <w:proofErr w:type="spellStart"/>
+      <w:r>
+        <w:rPr>
+          <w:b/>
+          <w:lang w:val="en-US"/>
+        </w:rPr>
+        <w:t>ip</w:t>
+      </w:r>
+      <w:proofErr w:type="spellEnd"/>
+      <w:r>
+        <w:rPr>
+          <w:b/>
+          <w:lang w:val="en-US"/>
+        </w:rPr>
+        <w:t xml:space="preserve"> to your robot </w:t>
+      </w:r>
+      <w:proofErr w:type="spellStart"/>
+      <w:proofErr w:type="gramStart"/>
+      <w:r>
+        <w:rPr>
+          <w:b/>
+          <w:lang w:val="en-US"/>
+        </w:rPr>
+        <w:t>ip</w:t>
+      </w:r>
+      <w:proofErr w:type="spellEnd"/>
+      <w:r>
+        <w:rPr>
+          <w:b/>
+          <w:lang w:val="en-US"/>
+        </w:rPr>
+        <w:t xml:space="preserve"> !</w:t>
+      </w:r>
+      <w:proofErr w:type="gramEnd"/>
+    </w:p>
+    <w:p>
+      <w:pPr>
+        <w:pStyle w:val="ArialHS"/>
+        <w:rPr>
+          <w:lang w:val="en-US"/>
+        </w:rPr>
+      </w:pPr>
+    </w:p>
+    <w:p>
+      <w:pPr>
+        <w:pStyle w:val="ArialHS"/>
+        <w:rPr>
+          <w:b/>
+          <w:lang w:val="en-US"/>
+        </w:rPr>
+      </w:pPr>
+      <w:proofErr w:type="gramStart"/>
+      <w:r>
+        <w:rPr>
+          <w:b/>
+          <w:lang w:val="en-US"/>
+        </w:rPr>
+        <w:t>now</w:t>
+      </w:r>
+      <w:proofErr w:type="gramEnd"/>
+      <w:r>
+        <w:rPr>
+          <w:b/>
+          <w:lang w:val="en-US"/>
+        </w:rPr>
+        <w:t xml:space="preserve"> after that start the openshowvar.exe there you can view the global variables defined in the xml file ( at the beginning the variable : MYAXIS is not shown because we have to create it on the robot ! ).</w:t>
+      </w:r>
+    </w:p>
+    <w:p>
+      <w:pPr>
+        <w:pStyle w:val="ArialHS"/>
+        <w:rPr>
+          <w:b/>
+          <w:lang w:val="en-US"/>
+        </w:rPr>
+      </w:pPr>
+      <w:proofErr w:type="gramStart"/>
+      <w:r>
+        <w:rPr>
+          <w:b/>
+          <w:lang w:val="en-US"/>
+        </w:rPr>
+        <w:t>and</w:t>
+      </w:r>
+      <w:proofErr w:type="gramEnd"/>
+      <w:r>
+        <w:rPr>
+          <w:b/>
+          <w:lang w:val="en-US"/>
+        </w:rPr>
+        <w:t xml:space="preserve"> </w:t>
+      </w:r>
+      <w:proofErr w:type="spellStart"/>
+      <w:r>
+        <w:rPr>
+          <w:b/>
+          <w:lang w:val="en-US"/>
+        </w:rPr>
+        <w:t>thats</w:t>
+      </w:r>
+      <w:proofErr w:type="spellEnd"/>
+      <w:r>
+        <w:rPr>
+          <w:b/>
+          <w:lang w:val="en-US"/>
+        </w:rPr>
+        <w:t xml:space="preserve"> it</w:t>
+      </w:r>
+      <w:r>
+        <w:rPr>
+          <w:b/>
+          <w:lang w:val="en-US"/>
+        </w:rPr>
+        <w:t>!</w:t>
+      </w:r>
+      <w:r>
+        <w:rPr>
+          <w:b/>
+          <w:lang w:val="en-US"/>
+        </w:rPr>
+        <w:t xml:space="preserve"> you can change the $OV_PRO and see that its changed on the robot HMI and the VNC viewer.</w:t>
+      </w:r>
+    </w:p>
+    <w:p>
+      <w:pPr>
+        <w:rPr>
+          <w:lang w:val="en-US"/>
+        </w:rPr>
+      </w:pPr>
+    </w:p>
+    <w:p>
+      <w:pPr>
+        <w:rPr>
+          <w:lang w:val="en-US"/>
+        </w:rPr>
+      </w:pPr>
+      <w:r>
+        <w:rPr>
+          <w:noProof/>
+          <w:lang w:eastAsia="de-DE"/>
+        </w:rPr>
+        <w:drawing>
+          <wp:inline distT="0" distB="0" distL="0" distR="0" wp14:anchorId="63C72B95" wp14:editId="2E9D30E8">
+            <wp:extent cx="5731510" cy="4055110"/>
+            <wp:effectExtent l="0" t="0" r="2540" b="2540"/>
+            <wp:docPr id="1751364930" name="Grafik 1751364930"/>
+            <wp:cNvGraphicFramePr>
+              <a:graphicFrameLocks xmlns:a="http://schemas.openxmlformats.org/drawingml/2006/main" noChangeAspect="1"/>
+            </wp:cNvGraphicFramePr>
+            <a:graphic xmlns:a="http://schemas.openxmlformats.org/drawingml/2006/main">
+              <a:graphicData uri="http://schemas.openxmlformats.org/drawingml/2006/picture">
+                <pic:pic xmlns:pic="http://schemas.openxmlformats.org/drawingml/2006/picture">
+                  <pic:nvPicPr>
+                    <pic:cNvPr id="1" name=""/>
+                    <pic:cNvPicPr/>
+                  </pic:nvPicPr>
+                  <pic:blipFill>
+                    <a:blip r:embed="rId43"/>
+                    <a:stretch>
+                      <a:fillRect/>
+                    </a:stretch>
+                  </pic:blipFill>
+                  <pic:spPr>
+                    <a:xfrm>
+                      <a:off x="0" y="0"/>
+                      <a:ext cx="5731510" cy="4055110"/>
+                    </a:xfrm>
+                    <a:prstGeom prst="rect">
+                      <a:avLst/>
+                    </a:prstGeom>
+                  </pic:spPr>
+                </pic:pic>
+              </a:graphicData>
+            </a:graphic>
+          </wp:inline>
+        </w:drawing>
+      </w:r>
+      <w:bookmarkStart w:id="4" w:name="_GoBack"/>
+      <w:bookmarkEnd w:id="4"/>
+    </w:p>
+    <w:p>
+      <w:pPr>
+        <w:rPr>
+          <w:lang w:val="en-US"/>
+        </w:rPr>
+      </w:pPr>
+    </w:p>
+    <w:p>
+      <w:pPr>
+        <w:rPr>
+          <w:lang w:val="en-US"/>
+        </w:rPr>
+      </w:pPr>
+    </w:p>
+    <w:p>
+      <w:pPr>
+        <w:rPr>
+          <w:lang w:val="en-US"/>
+        </w:rPr>
+      </w:pPr>
+    </w:p>
+    <w:p>
+      <w:pPr>
+        <w:rPr>
+          <w:lang w:val="en-US"/>
+        </w:rPr>
+      </w:pPr>
+    </w:p>
+    <w:p>
+      <w:pPr>
+        <w:rPr>
+          <w:lang w:val="en-US"/>
+        </w:rPr>
+      </w:pPr>
+    </w:p>
+    <w:p>
+      <w:pPr>
+        <w:rPr>
+          <w:lang w:val="en-US"/>
+        </w:rPr>
+      </w:pPr>
+    </w:p>
+    <w:p>
+      <w:pPr>
+        <w:rPr>
+          <w:lang w:val="en-US"/>
+        </w:rPr>
+      </w:pPr>
+    </w:p>
+    <w:p>
+      <w:pPr>
+        <w:rPr>
+          <w:lang w:val="en-US"/>
+        </w:rPr>
+      </w:pPr>
+    </w:p>
+    <w:p>
+      <w:pPr>
+        <w:rPr>
+          <w:lang w:val="en-US"/>
+        </w:rPr>
+      </w:pPr>
+    </w:p>
     <w:sectPr>
-      <w:headerReference w:type="default" r:id="rId40"/>
-      <w:footerReference w:type="default" r:id="rId41"/>
+      <w:headerReference w:type="default" r:id="rId44"/>
+      <w:footerReference w:type="default" r:id="rId45"/>
       <w:pgSz w:w="11906" w:h="16838"/>
       <w:pgMar w:top="1440" w:right="1440" w:bottom="1440" w:left="1440" w:header="708" w:footer="708" w:gutter="0"/>
       <w:pgNumType w:start="0"/>
@@ -4230,7 +6203,7 @@
 </file>
 
 <file path=word/endnotes.xml><?xml version="1.0" encoding="utf-8"?>
-<w:endnotes xmlns:wpc="http://schemas.microsoft.com/office/word/2010/wordprocessingCanvas" xmlns:cx="http://schemas.microsoft.com/office/drawing/2014/chartex" xmlns:cx1="http://schemas.microsoft.com/office/drawing/2015/9/8/chartex" xmlns:cx2="http://schemas.microsoft.com/office/drawing/2015/10/21/chartex" xmlns:cx3="http://schemas.microsoft.com/office/drawing/2016/5/9/chartex" xmlns:cx4="http://schemas.microsoft.com/office/drawing/2016/5/10/chartex" xmlns:cx5="http://schemas.microsoft.com/office/drawing/2016/5/11/chartex" xmlns:cx6="http://schemas.microsoft.com/office/drawing/2016/5/12/chartex" xmlns:cx7="http://schemas.microsoft.com/office/drawing/2016/5/13/chartex" xmlns:cx8="http://schemas.microsoft.com/office/drawing/2016/5/14/chartex" xmlns:mc="http://schemas.openxmlformats.org/markup-compatibility/2006" xmlns:aink="http://schemas.microsoft.com/office/drawing/2016/ink" xmlns:am3d="http://schemas.microsoft.com/office/drawing/2017/model3d" xmlns:o="urn:schemas-microsoft-com:office:office" xmlns:oel="http://schemas.microsoft.com/office/2019/extlst" xmlns:r="http://schemas.openxmlformats.org/officeDocument/2006/relationships" xmlns:m="http://schemas.openxmlformats.org/officeDocument/2006/math" xmlns:v="urn:schemas-microsoft-com:vml" xmlns:wp14="http://schemas.microsoft.com/office/word/2010/wordprocessingDrawing" xmlns:wp="http://schemas.openxmlformats.org/drawingml/2006/wordprocessingDrawing" xmlns:w10="urn:schemas-microsoft-com:office:word" xmlns:w="http://schemas.openxmlformats.org/wordprocessingml/2006/main" xmlns:w14="http://schemas.microsoft.com/office/word/2010/wordml" xmlns:w15="http://schemas.microsoft.com/office/word/2012/wordml" xmlns:w16cex="http://schemas.microsoft.com/office/word/2018/wordml/cex" xmlns:w16cid="http://schemas.microsoft.com/office/word/2016/wordml/cid" xmlns:w16="http://schemas.microsoft.com/office/word/2018/wordml" xmlns:w16du="http://schemas.microsoft.com/office/word/2023/wordml/word16du" xmlns:w16sdtdh="http://schemas.microsoft.com/office/word/2020/wordml/sdtdatahash" xmlns:w16se="http://schemas.microsoft.com/office/word/2015/wordml/symex" xmlns:wpg="http://schemas.microsoft.com/office/word/2010/wordprocessingGroup" xmlns:wpi="http://schemas.microsoft.com/office/word/2010/wordprocessingInk" xmlns:wne="http://schemas.microsoft.com/office/word/2006/wordml" xmlns:wps="http://schemas.microsoft.com/office/word/2010/wordprocessingShape" mc:Ignorable="w14 w15 w16se w16cid w16 w16cex w16sdtdh w16du wp14">
+<w:endnotes xmlns:wpc="http://schemas.microsoft.com/office/word/2010/wordprocessingCanvas" xmlns:cx="http://schemas.microsoft.com/office/drawing/2014/chartex" xmlns:cx1="http://schemas.microsoft.com/office/drawing/2015/9/8/chartex" xmlns:mc="http://schemas.openxmlformats.org/markup-compatibility/2006" xmlns:o="urn:schemas-microsoft-com:office:office" xmlns:r="http://schemas.openxmlformats.org/officeDocument/2006/relationships" xmlns:m="http://schemas.openxmlformats.org/officeDocument/2006/math" xmlns:v="urn:schemas-microsoft-com:vml" xmlns:wp14="http://schemas.microsoft.com/office/word/2010/wordprocessingDrawing" xmlns:wp="http://schemas.openxmlformats.org/drawingml/2006/wordprocessingDrawing" xmlns:w10="urn:schemas-microsoft-com:office:word" xmlns:w="http://schemas.openxmlformats.org/wordprocessingml/2006/main" xmlns:w14="http://schemas.microsoft.com/office/word/2010/wordml" xmlns:w15="http://schemas.microsoft.com/office/word/2012/wordml" xmlns:w16se="http://schemas.microsoft.com/office/word/2015/wordml/symex" xmlns:wpg="http://schemas.microsoft.com/office/word/2010/wordprocessingGroup" xmlns:wpi="http://schemas.microsoft.com/office/word/2010/wordprocessingInk" xmlns:wne="http://schemas.microsoft.com/office/word/2006/wordml" xmlns:wps="http://schemas.microsoft.com/office/word/2010/wordprocessingShape" mc:Ignorable="w14 w15 w16se wp14">
   <w:endnote w:type="separator" w:id="-1">
     <w:p>
       <w:pPr>
@@ -4255,7 +6228,7 @@
 </file>
 
 <file path=word/footer1.xml><?xml version="1.0" encoding="utf-8"?>
-<w:ftr xmlns:wpc="http://schemas.microsoft.com/office/word/2010/wordprocessingCanvas" xmlns:cx="http://schemas.microsoft.com/office/drawing/2014/chartex" xmlns:cx1="http://schemas.microsoft.com/office/drawing/2015/9/8/chartex" xmlns:cx2="http://schemas.microsoft.com/office/drawing/2015/10/21/chartex" xmlns:cx3="http://schemas.microsoft.com/office/drawing/2016/5/9/chartex" xmlns:cx4="http://schemas.microsoft.com/office/drawing/2016/5/10/chartex" xmlns:cx5="http://schemas.microsoft.com/office/drawing/2016/5/11/chartex" xmlns:cx6="http://schemas.microsoft.com/office/drawing/2016/5/12/chartex" xmlns:cx7="http://schemas.microsoft.com/office/drawing/2016/5/13/chartex" xmlns:cx8="http://schemas.microsoft.com/office/drawing/2016/5/14/chartex" xmlns:mc="http://schemas.openxmlformats.org/markup-compatibility/2006" xmlns:aink="http://schemas.microsoft.com/office/drawing/2016/ink" xmlns:am3d="http://schemas.microsoft.com/office/drawing/2017/model3d" xmlns:o="urn:schemas-microsoft-com:office:office" xmlns:oel="http://schemas.microsoft.com/office/2019/extlst" xmlns:r="http://schemas.openxmlformats.org/officeDocument/2006/relationships" xmlns:m="http://schemas.openxmlformats.org/officeDocument/2006/math" xmlns:v="urn:schemas-microsoft-com:vml" xmlns:wp14="http://schemas.microsoft.com/office/word/2010/wordprocessingDrawing" xmlns:wp="http://schemas.openxmlformats.org/drawingml/2006/wordprocessingDrawing" xmlns:w10="urn:schemas-microsoft-com:office:word" xmlns:w="http://schemas.openxmlformats.org/wordprocessingml/2006/main" xmlns:w14="http://schemas.microsoft.com/office/word/2010/wordml" xmlns:w15="http://schemas.microsoft.com/office/word/2012/wordml" xmlns:w16cex="http://schemas.microsoft.com/office/word/2018/wordml/cex" xmlns:w16cid="http://schemas.microsoft.com/office/word/2016/wordml/cid" xmlns:w16="http://schemas.microsoft.com/office/word/2018/wordml" xmlns:w16du="http://schemas.microsoft.com/office/word/2023/wordml/word16du" xmlns:w16sdtdh="http://schemas.microsoft.com/office/word/2020/wordml/sdtdatahash" xmlns:w16se="http://schemas.microsoft.com/office/word/2015/wordml/symex" xmlns:wpg="http://schemas.microsoft.com/office/word/2010/wordprocessingGroup" xmlns:wpi="http://schemas.microsoft.com/office/word/2010/wordprocessingInk" xmlns:wne="http://schemas.microsoft.com/office/word/2006/wordml" xmlns:wps="http://schemas.microsoft.com/office/word/2010/wordprocessingShape" mc:Ignorable="w14 w15 w16se w16cid w16 w16cex w16sdtdh w16du wp14">
+<w:ftr xmlns:wpc="http://schemas.microsoft.com/office/word/2010/wordprocessingCanvas" xmlns:cx="http://schemas.microsoft.com/office/drawing/2014/chartex" xmlns:cx1="http://schemas.microsoft.com/office/drawing/2015/9/8/chartex" xmlns:mc="http://schemas.openxmlformats.org/markup-compatibility/2006" xmlns:o="urn:schemas-microsoft-com:office:office" xmlns:r="http://schemas.openxmlformats.org/officeDocument/2006/relationships" xmlns:m="http://schemas.openxmlformats.org/officeDocument/2006/math" xmlns:v="urn:schemas-microsoft-com:vml" xmlns:wp14="http://schemas.microsoft.com/office/word/2010/wordprocessingDrawing" xmlns:wp="http://schemas.openxmlformats.org/drawingml/2006/wordprocessingDrawing" xmlns:w10="urn:schemas-microsoft-com:office:word" xmlns:w="http://schemas.openxmlformats.org/wordprocessingml/2006/main" xmlns:w14="http://schemas.microsoft.com/office/word/2010/wordml" xmlns:w15="http://schemas.microsoft.com/office/word/2012/wordml" xmlns:w16se="http://schemas.microsoft.com/office/word/2015/wordml/symex" xmlns:wpg="http://schemas.microsoft.com/office/word/2010/wordprocessingGroup" xmlns:wpi="http://schemas.microsoft.com/office/word/2010/wordprocessingInk" xmlns:wne="http://schemas.microsoft.com/office/word/2006/wordml" xmlns:wps="http://schemas.microsoft.com/office/word/2010/wordprocessingShape" mc:Ignorable="w14 w15 w16se wp14">
   <w:sdt>
     <w:sdtPr>
       <w:id w:val="631986984"/>
@@ -4272,7 +6245,7 @@
     <w:sdtContent>
       <w:p>
         <w:pPr>
-          <w:pStyle w:val="Footer"/>
+          <w:pStyle w:val="Fuzeile"/>
           <w:jc w:val="center"/>
         </w:pPr>
         <w:r>
@@ -4288,7 +6261,7 @@
           <w:rPr>
             <w:noProof/>
           </w:rPr>
-          <w:t>20</w:t>
+          <w:t>25</w:t>
         </w:r>
         <w:r>
           <w:rPr>
@@ -4301,14 +6274,14 @@
   </w:sdt>
   <w:p>
     <w:pPr>
-      <w:pStyle w:val="Footer"/>
+      <w:pStyle w:val="Fuzeile"/>
     </w:pPr>
   </w:p>
 </w:ftr>
 </file>
 
 <file path=word/footnotes.xml><?xml version="1.0" encoding="utf-8"?>
-<w:footnotes xmlns:wpc="http://schemas.microsoft.com/office/word/2010/wordprocessingCanvas" xmlns:cx="http://schemas.microsoft.com/office/drawing/2014/chartex" xmlns:cx1="http://schemas.microsoft.com/office/drawing/2015/9/8/chartex" xmlns:cx2="http://schemas.microsoft.com/office/drawing/2015/10/21/chartex" xmlns:cx3="http://schemas.microsoft.com/office/drawing/2016/5/9/chartex" xmlns:cx4="http://schemas.microsoft.com/office/drawing/2016/5/10/chartex" xmlns:cx5="http://schemas.microsoft.com/office/drawing/2016/5/11/chartex" xmlns:cx6="http://schemas.microsoft.com/office/drawing/2016/5/12/chartex" xmlns:cx7="http://schemas.microsoft.com/office/drawing/2016/5/13/chartex" xmlns:cx8="http://schemas.microsoft.com/office/drawing/2016/5/14/chartex" xmlns:mc="http://schemas.openxmlformats.org/markup-compatibility/2006" xmlns:aink="http://schemas.microsoft.com/office/drawing/2016/ink" xmlns:am3d="http://schemas.microsoft.com/office/drawing/2017/model3d" xmlns:o="urn:schemas-microsoft-com:office:office" xmlns:oel="http://schemas.microsoft.com/office/2019/extlst" xmlns:r="http://schemas.openxmlformats.org/officeDocument/2006/relationships" xmlns:m="http://schemas.openxmlformats.org/officeDocument/2006/math" xmlns:v="urn:schemas-microsoft-com:vml" xmlns:wp14="http://schemas.microsoft.com/office/word/2010/wordprocessingDrawing" xmlns:wp="http://schemas.openxmlformats.org/drawingml/2006/wordprocessingDrawing" xmlns:w10="urn:schemas-microsoft-com:office:word" xmlns:w="http://schemas.openxmlformats.org/wordprocessingml/2006/main" xmlns:w14="http://schemas.microsoft.com/office/word/2010/wordml" xmlns:w15="http://schemas.microsoft.com/office/word/2012/wordml" xmlns:w16cex="http://schemas.microsoft.com/office/word/2018/wordml/cex" xmlns:w16cid="http://schemas.microsoft.com/office/word/2016/wordml/cid" xmlns:w16="http://schemas.microsoft.com/office/word/2018/wordml" xmlns:w16du="http://schemas.microsoft.com/office/word/2023/wordml/word16du" xmlns:w16sdtdh="http://schemas.microsoft.com/office/word/2020/wordml/sdtdatahash" xmlns:w16se="http://schemas.microsoft.com/office/word/2015/wordml/symex" xmlns:wpg="http://schemas.microsoft.com/office/word/2010/wordprocessingGroup" xmlns:wpi="http://schemas.microsoft.com/office/word/2010/wordprocessingInk" xmlns:wne="http://schemas.microsoft.com/office/word/2006/wordml" xmlns:wps="http://schemas.microsoft.com/office/word/2010/wordprocessingShape" mc:Ignorable="w14 w15 w16se w16cid w16 w16cex w16sdtdh w16du wp14">
+<w:footnotes xmlns:wpc="http://schemas.microsoft.com/office/word/2010/wordprocessingCanvas" xmlns:cx="http://schemas.microsoft.com/office/drawing/2014/chartex" xmlns:cx1="http://schemas.microsoft.com/office/drawing/2015/9/8/chartex" xmlns:mc="http://schemas.openxmlformats.org/markup-compatibility/2006" xmlns:o="urn:schemas-microsoft-com:office:office" xmlns:r="http://schemas.openxmlformats.org/officeDocument/2006/relationships" xmlns:m="http://schemas.openxmlformats.org/officeDocument/2006/math" xmlns:v="urn:schemas-microsoft-com:vml" xmlns:wp14="http://schemas.microsoft.com/office/word/2010/wordprocessingDrawing" xmlns:wp="http://schemas.openxmlformats.org/drawingml/2006/wordprocessingDrawing" xmlns:w10="urn:schemas-microsoft-com:office:word" xmlns:w="http://schemas.openxmlformats.org/wordprocessingml/2006/main" xmlns:w14="http://schemas.microsoft.com/office/word/2010/wordml" xmlns:w15="http://schemas.microsoft.com/office/word/2012/wordml" xmlns:w16se="http://schemas.microsoft.com/office/word/2015/wordml/symex" xmlns:wpg="http://schemas.microsoft.com/office/word/2010/wordprocessingGroup" xmlns:wpi="http://schemas.microsoft.com/office/word/2010/wordprocessingInk" xmlns:wne="http://schemas.microsoft.com/office/word/2006/wordml" xmlns:wps="http://schemas.microsoft.com/office/word/2010/wordprocessingShape" mc:Ignorable="w14 w15 w16se wp14">
   <w:footnote w:type="separator" w:id="-1">
     <w:p>
       <w:pPr>
@@ -4333,10 +6306,10 @@
 </file>
 
 <file path=word/header1.xml><?xml version="1.0" encoding="utf-8"?>
-<w:hdr xmlns:wpc="http://schemas.microsoft.com/office/word/2010/wordprocessingCanvas" xmlns:cx="http://schemas.microsoft.com/office/drawing/2014/chartex" xmlns:cx1="http://schemas.microsoft.com/office/drawing/2015/9/8/chartex" xmlns:cx2="http://schemas.microsoft.com/office/drawing/2015/10/21/chartex" xmlns:cx3="http://schemas.microsoft.com/office/drawing/2016/5/9/chartex" xmlns:cx4="http://schemas.microsoft.com/office/drawing/2016/5/10/chartex" xmlns:cx5="http://schemas.microsoft.com/office/drawing/2016/5/11/chartex" xmlns:cx6="http://schemas.microsoft.com/office/drawing/2016/5/12/chartex" xmlns:cx7="http://schemas.microsoft.com/office/drawing/2016/5/13/chartex" xmlns:cx8="http://schemas.microsoft.com/office/drawing/2016/5/14/chartex" xmlns:mc="http://schemas.openxmlformats.org/markup-compatibility/2006" xmlns:aink="http://schemas.microsoft.com/office/drawing/2016/ink" xmlns:am3d="http://schemas.microsoft.com/office/drawing/2017/model3d" xmlns:o="urn:schemas-microsoft-com:office:office" xmlns:oel="http://schemas.microsoft.com/office/2019/extlst" xmlns:r="http://schemas.openxmlformats.org/officeDocument/2006/relationships" xmlns:m="http://schemas.openxmlformats.org/officeDocument/2006/math" xmlns:v="urn:schemas-microsoft-com:vml" xmlns:wp14="http://schemas.microsoft.com/office/word/2010/wordprocessingDrawing" xmlns:wp="http://schemas.openxmlformats.org/drawingml/2006/wordprocessingDrawing" xmlns:w10="urn:schemas-microsoft-com:office:word" xmlns:w="http://schemas.openxmlformats.org/wordprocessingml/2006/main" xmlns:w14="http://schemas.microsoft.com/office/word/2010/wordml" xmlns:w15="http://schemas.microsoft.com/office/word/2012/wordml" xmlns:w16cex="http://schemas.microsoft.com/office/word/2018/wordml/cex" xmlns:w16cid="http://schemas.microsoft.com/office/word/2016/wordml/cid" xmlns:w16="http://schemas.microsoft.com/office/word/2018/wordml" xmlns:w16du="http://schemas.microsoft.com/office/word/2023/wordml/word16du" xmlns:w16sdtdh="http://schemas.microsoft.com/office/word/2020/wordml/sdtdatahash" xmlns:w16se="http://schemas.microsoft.com/office/word/2015/wordml/symex" xmlns:wpg="http://schemas.microsoft.com/office/word/2010/wordprocessingGroup" xmlns:wpi="http://schemas.microsoft.com/office/word/2010/wordprocessingInk" xmlns:wne="http://schemas.microsoft.com/office/word/2006/wordml" xmlns:wps="http://schemas.microsoft.com/office/word/2010/wordprocessingShape" mc:Ignorable="w14 w15 w16se w16cid w16 w16cex w16sdtdh w16du wp14">
+<w:hdr xmlns:wpc="http://schemas.microsoft.com/office/word/2010/wordprocessingCanvas" xmlns:cx="http://schemas.microsoft.com/office/drawing/2014/chartex" xmlns:cx1="http://schemas.microsoft.com/office/drawing/2015/9/8/chartex" xmlns:mc="http://schemas.openxmlformats.org/markup-compatibility/2006" xmlns:o="urn:schemas-microsoft-com:office:office" xmlns:r="http://schemas.openxmlformats.org/officeDocument/2006/relationships" xmlns:m="http://schemas.openxmlformats.org/officeDocument/2006/math" xmlns:v="urn:schemas-microsoft-com:vml" xmlns:wp14="http://schemas.microsoft.com/office/word/2010/wordprocessingDrawing" xmlns:wp="http://schemas.openxmlformats.org/drawingml/2006/wordprocessingDrawing" xmlns:w10="urn:schemas-microsoft-com:office:word" xmlns:w="http://schemas.openxmlformats.org/wordprocessingml/2006/main" xmlns:w14="http://schemas.microsoft.com/office/word/2010/wordml" xmlns:w15="http://schemas.microsoft.com/office/word/2012/wordml" xmlns:w16se="http://schemas.microsoft.com/office/word/2015/wordml/symex" xmlns:wpg="http://schemas.microsoft.com/office/word/2010/wordprocessingGroup" xmlns:wpi="http://schemas.microsoft.com/office/word/2010/wordprocessingInk" xmlns:wne="http://schemas.microsoft.com/office/word/2006/wordml" xmlns:wps="http://schemas.microsoft.com/office/word/2010/wordprocessingShape" mc:Ignorable="w14 w15 w16se wp14">
   <w:p>
     <w:pPr>
-      <w:pStyle w:val="Header"/>
+      <w:pStyle w:val="Kopfzeile"/>
     </w:pPr>
     <w:r>
       <w:rPr>
@@ -4412,7 +6385,7 @@
 </file>
 
 <file path=word/numbering.xml><?xml version="1.0" encoding="utf-8"?>
-<w:numbering xmlns:wpc="http://schemas.microsoft.com/office/word/2010/wordprocessingCanvas" xmlns:cx="http://schemas.microsoft.com/office/drawing/2014/chartex" xmlns:cx1="http://schemas.microsoft.com/office/drawing/2015/9/8/chartex" xmlns:cx2="http://schemas.microsoft.com/office/drawing/2015/10/21/chartex" xmlns:cx3="http://schemas.microsoft.com/office/drawing/2016/5/9/chartex" xmlns:cx4="http://schemas.microsoft.com/office/drawing/2016/5/10/chartex" xmlns:cx5="http://schemas.microsoft.com/office/drawing/2016/5/11/chartex" xmlns:cx6="http://schemas.microsoft.com/office/drawing/2016/5/12/chartex" xmlns:cx7="http://schemas.microsoft.com/office/drawing/2016/5/13/chartex" xmlns:cx8="http://schemas.microsoft.com/office/drawing/2016/5/14/chartex" xmlns:mc="http://schemas.openxmlformats.org/markup-compatibility/2006" xmlns:aink="http://schemas.microsoft.com/office/drawing/2016/ink" xmlns:am3d="http://schemas.microsoft.com/office/drawing/2017/model3d" xmlns:o="urn:schemas-microsoft-com:office:office" xmlns:oel="http://schemas.microsoft.com/office/2019/extlst" xmlns:r="http://schemas.openxmlformats.org/officeDocument/2006/relationships" xmlns:m="http://schemas.openxmlformats.org/officeDocument/2006/math" xmlns:v="urn:schemas-microsoft-com:vml" xmlns:wp14="http://schemas.microsoft.com/office/word/2010/wordprocessingDrawing" xmlns:wp="http://schemas.openxmlformats.org/drawingml/2006/wordprocessingDrawing" xmlns:w10="urn:schemas-microsoft-com:office:word" xmlns:w="http://schemas.openxmlformats.org/wordprocessingml/2006/main" xmlns:w14="http://schemas.microsoft.com/office/word/2010/wordml" xmlns:w15="http://schemas.microsoft.com/office/word/2012/wordml" xmlns:w16cex="http://schemas.microsoft.com/office/word/2018/wordml/cex" xmlns:w16cid="http://schemas.microsoft.com/office/word/2016/wordml/cid" xmlns:w16="http://schemas.microsoft.com/office/word/2018/wordml" xmlns:w16du="http://schemas.microsoft.com/office/word/2023/wordml/word16du" xmlns:w16sdtdh="http://schemas.microsoft.com/office/word/2020/wordml/sdtdatahash" xmlns:w16se="http://schemas.microsoft.com/office/word/2015/wordml/symex" xmlns:wpg="http://schemas.microsoft.com/office/word/2010/wordprocessingGroup" xmlns:wpi="http://schemas.microsoft.com/office/word/2010/wordprocessingInk" xmlns:wne="http://schemas.microsoft.com/office/word/2006/wordml" xmlns:wps="http://schemas.microsoft.com/office/word/2010/wordprocessingShape" mc:Ignorable="w14 w15 w16se w16cid w16 w16cex w16sdtdh w16du wp14">
+<w:numbering xmlns:wpc="http://schemas.microsoft.com/office/word/2010/wordprocessingCanvas" xmlns:cx="http://schemas.microsoft.com/office/drawing/2014/chartex" xmlns:cx1="http://schemas.microsoft.com/office/drawing/2015/9/8/chartex" xmlns:mc="http://schemas.openxmlformats.org/markup-compatibility/2006" xmlns:o="urn:schemas-microsoft-com:office:office" xmlns:r="http://schemas.openxmlformats.org/officeDocument/2006/relationships" xmlns:m="http://schemas.openxmlformats.org/officeDocument/2006/math" xmlns:v="urn:schemas-microsoft-com:vml" xmlns:wp14="http://schemas.microsoft.com/office/word/2010/wordprocessingDrawing" xmlns:wp="http://schemas.openxmlformats.org/drawingml/2006/wordprocessingDrawing" xmlns:w10="urn:schemas-microsoft-com:office:word" xmlns:w="http://schemas.openxmlformats.org/wordprocessingml/2006/main" xmlns:w14="http://schemas.microsoft.com/office/word/2010/wordml" xmlns:w15="http://schemas.microsoft.com/office/word/2012/wordml" xmlns:w16se="http://schemas.microsoft.com/office/word/2015/wordml/symex" xmlns:wpg="http://schemas.microsoft.com/office/word/2010/wordprocessingGroup" xmlns:wpi="http://schemas.microsoft.com/office/word/2010/wordprocessingInk" xmlns:wne="http://schemas.microsoft.com/office/word/2006/wordml" xmlns:wps="http://schemas.microsoft.com/office/word/2010/wordprocessingShape" mc:Ignorable="w14 w15 w16se wp14">
   <w:abstractNum w:abstractNumId="0" w15:restartNumberingAfterBreak="0">
     <w:nsid w:val="1D737F7C"/>
     <w:multiLevelType w:val="hybridMultilevel"/>
@@ -4818,7 +6791,7 @@
     <w:lvl w:ilvl="0">
       <w:start w:val="1"/>
       <w:numFmt w:val="decimal"/>
-      <w:pStyle w:val="Heading1"/>
+      <w:pStyle w:val="berschrift1"/>
       <w:lvlText w:val="%1"/>
       <w:lvlJc w:val="left"/>
       <w:pPr>
@@ -4831,7 +6804,7 @@
     <w:lvl w:ilvl="1">
       <w:start w:val="1"/>
       <w:numFmt w:val="decimal"/>
-      <w:pStyle w:val="Heading2"/>
+      <w:pStyle w:val="berschrift2"/>
       <w:lvlText w:val="%1.%2"/>
       <w:lvlJc w:val="left"/>
       <w:pPr>
@@ -4844,7 +6817,7 @@
     <w:lvl w:ilvl="2">
       <w:start w:val="1"/>
       <w:numFmt w:val="decimal"/>
-      <w:pStyle w:val="Heading3"/>
+      <w:pStyle w:val="berschrift3"/>
       <w:lvlText w:val="%1.%2.%3"/>
       <w:lvlJc w:val="left"/>
       <w:pPr>
@@ -4857,7 +6830,7 @@
     <w:lvl w:ilvl="3">
       <w:start w:val="1"/>
       <w:numFmt w:val="decimal"/>
-      <w:pStyle w:val="Heading4"/>
+      <w:pStyle w:val="berschrift4"/>
       <w:lvlText w:val="%1.%2.%3.%4"/>
       <w:lvlJc w:val="left"/>
       <w:pPr>
@@ -4870,7 +6843,7 @@
     <w:lvl w:ilvl="4">
       <w:start w:val="1"/>
       <w:numFmt w:val="decimal"/>
-      <w:pStyle w:val="Heading5"/>
+      <w:pStyle w:val="berschrift5"/>
       <w:lvlText w:val="%1.%2.%3.%4.%5"/>
       <w:lvlJc w:val="left"/>
       <w:pPr>
@@ -4883,7 +6856,7 @@
     <w:lvl w:ilvl="5">
       <w:start w:val="1"/>
       <w:numFmt w:val="decimal"/>
-      <w:pStyle w:val="Heading6"/>
+      <w:pStyle w:val="berschrift6"/>
       <w:lvlText w:val="%1.%2.%3.%4.%5.%6"/>
       <w:lvlJc w:val="left"/>
       <w:pPr>
@@ -4896,7 +6869,7 @@
     <w:lvl w:ilvl="6">
       <w:start w:val="1"/>
       <w:numFmt w:val="decimal"/>
-      <w:pStyle w:val="Heading7"/>
+      <w:pStyle w:val="berschrift7"/>
       <w:lvlText w:val="%1.%2.%3.%4.%5.%6.%7"/>
       <w:lvlJc w:val="left"/>
       <w:pPr>
@@ -4909,7 +6882,7 @@
     <w:lvl w:ilvl="7">
       <w:start w:val="1"/>
       <w:numFmt w:val="decimal"/>
-      <w:pStyle w:val="Heading8"/>
+      <w:pStyle w:val="berschrift8"/>
       <w:lvlText w:val="%1.%2.%3.%4.%5.%6.%7.%8"/>
       <w:lvlJc w:val="left"/>
       <w:pPr>
@@ -4922,7 +6895,7 @@
     <w:lvl w:ilvl="8">
       <w:start w:val="1"/>
       <w:numFmt w:val="decimal"/>
-      <w:pStyle w:val="Heading9"/>
+      <w:pStyle w:val="berschrift9"/>
       <w:lvlText w:val="%1.%2.%3.%4.%5.%6.%7.%8.%9"/>
       <w:lvlJc w:val="left"/>
       <w:pPr>
@@ -4933,26 +6906,26 @@
       </w:rPr>
     </w:lvl>
   </w:abstractNum>
-  <w:num w:numId="1" w16cid:durableId="191889915">
+  <w:num w:numId="1">
     <w:abstractNumId w:val="1"/>
   </w:num>
-  <w:num w:numId="2" w16cid:durableId="1513035233">
+  <w:num w:numId="2">
     <w:abstractNumId w:val="0"/>
   </w:num>
-  <w:num w:numId="3" w16cid:durableId="1489249047">
+  <w:num w:numId="3">
     <w:abstractNumId w:val="4"/>
   </w:num>
-  <w:num w:numId="4" w16cid:durableId="1861776237">
+  <w:num w:numId="4">
     <w:abstractNumId w:val="2"/>
   </w:num>
-  <w:num w:numId="5" w16cid:durableId="1432817221">
+  <w:num w:numId="5">
     <w:abstractNumId w:val="3"/>
   </w:num>
 </w:numbering>
 </file>
 
 <file path=word/styles.xml><?xml version="1.0" encoding="utf-8"?>
-<w:styles xmlns:mc="http://schemas.openxmlformats.org/markup-compatibility/2006" xmlns:r="http://schemas.openxmlformats.org/officeDocument/2006/relationships" xmlns:w="http://schemas.openxmlformats.org/wordprocessingml/2006/main" xmlns:w14="http://schemas.microsoft.com/office/word/2010/wordml" xmlns:w15="http://schemas.microsoft.com/office/word/2012/wordml" xmlns:w16cex="http://schemas.microsoft.com/office/word/2018/wordml/cex" xmlns:w16cid="http://schemas.microsoft.com/office/word/2016/wordml/cid" xmlns:w16="http://schemas.microsoft.com/office/word/2018/wordml" xmlns:w16du="http://schemas.microsoft.com/office/word/2023/wordml/word16du" xmlns:w16sdtdh="http://schemas.microsoft.com/office/word/2020/wordml/sdtdatahash" xmlns:w16se="http://schemas.microsoft.com/office/word/2015/wordml/symex" mc:Ignorable="w14 w15 w16se w16cid w16 w16cex w16sdtdh w16du">
+<w:styles xmlns:mc="http://schemas.openxmlformats.org/markup-compatibility/2006" xmlns:r="http://schemas.openxmlformats.org/officeDocument/2006/relationships" xmlns:w="http://schemas.openxmlformats.org/wordprocessingml/2006/main" xmlns:w14="http://schemas.microsoft.com/office/word/2010/wordml" xmlns:w15="http://schemas.microsoft.com/office/word/2012/wordml" xmlns:w16se="http://schemas.microsoft.com/office/word/2015/wordml/symex" mc:Ignorable="w14 w15 w16se">
   <w:docDefaults>
     <w:rPrDefault>
       <w:rPr>
@@ -4960,7 +6933,7 @@
         <w:kern w:val="2"/>
         <w:sz w:val="22"/>
         <w:szCs w:val="22"/>
-        <w:lang w:val="en-DE" w:eastAsia="en-US" w:bidi="ar-SA"/>
+        <w:lang w:eastAsia="en-US" w:bidi="ar-SA"/>
         <w14:ligatures w14:val="standardContextual"/>
       </w:rPr>
     </w:rPrDefault>
@@ -4970,7 +6943,7 @@
       </w:pPr>
     </w:pPrDefault>
   </w:docDefaults>
-  <w:latentStyles w:defLockedState="0" w:defUIPriority="99" w:defSemiHidden="0" w:defUnhideWhenUsed="0" w:defQFormat="0" w:count="376">
+  <w:latentStyles w:defLockedState="0" w:defUIPriority="99" w:defSemiHidden="0" w:defUnhideWhenUsed="0" w:defQFormat="0" w:count="371">
     <w:lsdException w:name="Normal" w:uiPriority="0" w:qFormat="1"/>
     <w:lsdException w:name="heading 1" w:uiPriority="9" w:qFormat="1"/>
     <w:lsdException w:name="heading 2" w:semiHidden="1" w:uiPriority="9" w:unhideWhenUsed="1" w:qFormat="1"/>
@@ -5342,24 +7315,19 @@
     <w:lsdException w:name="List Table 5 Dark Accent 6" w:uiPriority="50"/>
     <w:lsdException w:name="List Table 6 Colorful Accent 6" w:uiPriority="51"/>
     <w:lsdException w:name="List Table 7 Colorful Accent 6" w:uiPriority="52"/>
-    <w:lsdException w:name="Mention" w:semiHidden="1" w:unhideWhenUsed="1"/>
-    <w:lsdException w:name="Smart Hyperlink" w:semiHidden="1" w:unhideWhenUsed="1"/>
-    <w:lsdException w:name="Hashtag" w:semiHidden="1" w:unhideWhenUsed="1"/>
-    <w:lsdException w:name="Unresolved Mention" w:semiHidden="1" w:unhideWhenUsed="1"/>
-    <w:lsdException w:name="Smart Link" w:semiHidden="1" w:unhideWhenUsed="1"/>
   </w:latentStyles>
-  <w:style w:type="paragraph" w:default="1" w:styleId="Normal">
+  <w:style w:type="paragraph" w:default="1" w:styleId="Standard">
     <w:name w:val="Normal"/>
     <w:qFormat/>
     <w:rPr>
       <w:lang w:val="de-DE"/>
     </w:rPr>
   </w:style>
-  <w:style w:type="paragraph" w:styleId="Heading1">
+  <w:style w:type="paragraph" w:styleId="berschrift1">
     <w:name w:val="heading 1"/>
-    <w:basedOn w:val="Normal"/>
-    <w:next w:val="Normal"/>
-    <w:link w:val="Heading1Char"/>
+    <w:basedOn w:val="Standard"/>
+    <w:next w:val="Standard"/>
+    <w:link w:val="berschrift1Zchn"/>
     <w:uiPriority w:val="9"/>
     <w:qFormat/>
     <w:rsid w:val="000E3E21"/>
@@ -5379,11 +7347,11 @@
       <w:szCs w:val="40"/>
     </w:rPr>
   </w:style>
-  <w:style w:type="paragraph" w:styleId="Heading2">
+  <w:style w:type="paragraph" w:styleId="berschrift2">
     <w:name w:val="heading 2"/>
-    <w:basedOn w:val="Normal"/>
-    <w:next w:val="Normal"/>
-    <w:link w:val="Heading2Char"/>
+    <w:basedOn w:val="Standard"/>
+    <w:next w:val="Standard"/>
+    <w:link w:val="berschrift2Zchn"/>
     <w:uiPriority w:val="9"/>
     <w:unhideWhenUsed/>
     <w:qFormat/>
@@ -5405,11 +7373,11 @@
       <w:szCs w:val="32"/>
     </w:rPr>
   </w:style>
-  <w:style w:type="paragraph" w:styleId="Heading3">
+  <w:style w:type="paragraph" w:styleId="berschrift3">
     <w:name w:val="heading 3"/>
-    <w:basedOn w:val="Normal"/>
-    <w:next w:val="Normal"/>
-    <w:link w:val="Heading3Char"/>
+    <w:basedOn w:val="Standard"/>
+    <w:next w:val="Standard"/>
+    <w:link w:val="berschrift3Zchn"/>
     <w:uiPriority w:val="9"/>
     <w:semiHidden/>
     <w:unhideWhenUsed/>
@@ -5432,11 +7400,11 @@
       <w:szCs w:val="28"/>
     </w:rPr>
   </w:style>
-  <w:style w:type="paragraph" w:styleId="Heading4">
+  <w:style w:type="paragraph" w:styleId="berschrift4">
     <w:name w:val="heading 4"/>
-    <w:basedOn w:val="Normal"/>
-    <w:next w:val="Normal"/>
-    <w:link w:val="Heading4Char"/>
+    <w:basedOn w:val="Standard"/>
+    <w:next w:val="Standard"/>
+    <w:link w:val="berschrift4Zchn"/>
     <w:uiPriority w:val="9"/>
     <w:semiHidden/>
     <w:unhideWhenUsed/>
@@ -5459,11 +7427,11 @@
       <w:color w:val="0F4761" w:themeColor="accent1" w:themeShade="BF"/>
     </w:rPr>
   </w:style>
-  <w:style w:type="paragraph" w:styleId="Heading5">
+  <w:style w:type="paragraph" w:styleId="berschrift5">
     <w:name w:val="heading 5"/>
-    <w:basedOn w:val="Normal"/>
-    <w:next w:val="Normal"/>
-    <w:link w:val="Heading5Char"/>
+    <w:basedOn w:val="Standard"/>
+    <w:next w:val="Standard"/>
+    <w:link w:val="berschrift5Zchn"/>
     <w:uiPriority w:val="9"/>
     <w:semiHidden/>
     <w:unhideWhenUsed/>
@@ -5484,11 +7452,11 @@
       <w:color w:val="0F4761" w:themeColor="accent1" w:themeShade="BF"/>
     </w:rPr>
   </w:style>
-  <w:style w:type="paragraph" w:styleId="Heading6">
+  <w:style w:type="paragraph" w:styleId="berschrift6">
     <w:name w:val="heading 6"/>
-    <w:basedOn w:val="Normal"/>
-    <w:next w:val="Normal"/>
-    <w:link w:val="Heading6Char"/>
+    <w:basedOn w:val="Standard"/>
+    <w:next w:val="Standard"/>
+    <w:link w:val="berschrift6Zchn"/>
     <w:uiPriority w:val="9"/>
     <w:semiHidden/>
     <w:unhideWhenUsed/>
@@ -5511,11 +7479,11 @@
       <w:color w:val="595959" w:themeColor="text1" w:themeTint="A6"/>
     </w:rPr>
   </w:style>
-  <w:style w:type="paragraph" w:styleId="Heading7">
+  <w:style w:type="paragraph" w:styleId="berschrift7">
     <w:name w:val="heading 7"/>
-    <w:basedOn w:val="Normal"/>
-    <w:next w:val="Normal"/>
-    <w:link w:val="Heading7Char"/>
+    <w:basedOn w:val="Standard"/>
+    <w:next w:val="Standard"/>
+    <w:link w:val="berschrift7Zchn"/>
     <w:uiPriority w:val="9"/>
     <w:semiHidden/>
     <w:unhideWhenUsed/>
@@ -5536,11 +7504,11 @@
       <w:color w:val="595959" w:themeColor="text1" w:themeTint="A6"/>
     </w:rPr>
   </w:style>
-  <w:style w:type="paragraph" w:styleId="Heading8">
+  <w:style w:type="paragraph" w:styleId="berschrift8">
     <w:name w:val="heading 8"/>
-    <w:basedOn w:val="Normal"/>
-    <w:next w:val="Normal"/>
-    <w:link w:val="Heading8Char"/>
+    <w:basedOn w:val="Standard"/>
+    <w:next w:val="Standard"/>
+    <w:link w:val="berschrift8Zchn"/>
     <w:uiPriority w:val="9"/>
     <w:semiHidden/>
     <w:unhideWhenUsed/>
@@ -5563,11 +7531,11 @@
       <w:color w:val="272727" w:themeColor="text1" w:themeTint="D8"/>
     </w:rPr>
   </w:style>
-  <w:style w:type="paragraph" w:styleId="Heading9">
+  <w:style w:type="paragraph" w:styleId="berschrift9">
     <w:name w:val="heading 9"/>
-    <w:basedOn w:val="Normal"/>
-    <w:next w:val="Normal"/>
-    <w:link w:val="Heading9Char"/>
+    <w:basedOn w:val="Standard"/>
+    <w:next w:val="Standard"/>
+    <w:link w:val="berschrift9Zchn"/>
     <w:uiPriority w:val="9"/>
     <w:semiHidden/>
     <w:unhideWhenUsed/>
@@ -5588,13 +7556,13 @@
       <w:color w:val="272727" w:themeColor="text1" w:themeTint="D8"/>
     </w:rPr>
   </w:style>
-  <w:style w:type="character" w:default="1" w:styleId="DefaultParagraphFont">
+  <w:style w:type="character" w:default="1" w:styleId="Absatz-Standardschriftart">
     <w:name w:val="Default Paragraph Font"/>
     <w:uiPriority w:val="1"/>
     <w:semiHidden/>
     <w:unhideWhenUsed/>
   </w:style>
-  <w:style w:type="table" w:default="1" w:styleId="TableNormal">
+  <w:style w:type="table" w:default="1" w:styleId="NormaleTabelle">
     <w:name w:val="Normal Table"/>
     <w:uiPriority w:val="99"/>
     <w:semiHidden/>
@@ -5609,16 +7577,16 @@
       </w:tblCellMar>
     </w:tblPr>
   </w:style>
-  <w:style w:type="numbering" w:default="1" w:styleId="NoList">
+  <w:style w:type="numbering" w:default="1" w:styleId="KeineListe">
     <w:name w:val="No List"/>
     <w:uiPriority w:val="99"/>
     <w:semiHidden/>
     <w:unhideWhenUsed/>
   </w:style>
-  <w:style w:type="character" w:customStyle="1" w:styleId="Heading1Char">
-    <w:name w:val="Heading 1 Char"/>
-    <w:basedOn w:val="DefaultParagraphFont"/>
-    <w:link w:val="Heading1"/>
+  <w:style w:type="character" w:customStyle="1" w:styleId="berschrift1Zchn">
+    <w:name w:val="Überschrift 1 Zchn"/>
+    <w:basedOn w:val="Absatz-Standardschriftart"/>
+    <w:link w:val="berschrift1"/>
     <w:uiPriority w:val="9"/>
     <w:rsid w:val="000E3E21"/>
     <w:rPr>
@@ -5629,10 +7597,10 @@
       <w:lang w:val="de-DE"/>
     </w:rPr>
   </w:style>
-  <w:style w:type="character" w:customStyle="1" w:styleId="Heading2Char">
-    <w:name w:val="Heading 2 Char"/>
-    <w:basedOn w:val="DefaultParagraphFont"/>
-    <w:link w:val="Heading2"/>
+  <w:style w:type="character" w:customStyle="1" w:styleId="berschrift2Zchn">
+    <w:name w:val="Überschrift 2 Zchn"/>
+    <w:basedOn w:val="Absatz-Standardschriftart"/>
+    <w:link w:val="berschrift2"/>
     <w:uiPriority w:val="9"/>
     <w:rsid w:val="000E3E21"/>
     <w:rPr>
@@ -5643,10 +7611,10 @@
       <w:lang w:val="de-DE"/>
     </w:rPr>
   </w:style>
-  <w:style w:type="character" w:customStyle="1" w:styleId="Heading3Char">
-    <w:name w:val="Heading 3 Char"/>
-    <w:basedOn w:val="DefaultParagraphFont"/>
-    <w:link w:val="Heading3"/>
+  <w:style w:type="character" w:customStyle="1" w:styleId="berschrift3Zchn">
+    <w:name w:val="Überschrift 3 Zchn"/>
+    <w:basedOn w:val="Absatz-Standardschriftart"/>
+    <w:link w:val="berschrift3"/>
     <w:uiPriority w:val="9"/>
     <w:semiHidden/>
     <w:rsid w:val="000E3E21"/>
@@ -5658,10 +7626,10 @@
       <w:lang w:val="de-DE"/>
     </w:rPr>
   </w:style>
-  <w:style w:type="character" w:customStyle="1" w:styleId="Heading4Char">
-    <w:name w:val="Heading 4 Char"/>
-    <w:basedOn w:val="DefaultParagraphFont"/>
-    <w:link w:val="Heading4"/>
+  <w:style w:type="character" w:customStyle="1" w:styleId="berschrift4Zchn">
+    <w:name w:val="Überschrift 4 Zchn"/>
+    <w:basedOn w:val="Absatz-Standardschriftart"/>
+    <w:link w:val="berschrift4"/>
     <w:uiPriority w:val="9"/>
     <w:semiHidden/>
     <w:rsid w:val="000E3E21"/>
@@ -5673,10 +7641,10 @@
       <w:lang w:val="de-DE"/>
     </w:rPr>
   </w:style>
-  <w:style w:type="character" w:customStyle="1" w:styleId="Heading5Char">
-    <w:name w:val="Heading 5 Char"/>
-    <w:basedOn w:val="DefaultParagraphFont"/>
-    <w:link w:val="Heading5"/>
+  <w:style w:type="character" w:customStyle="1" w:styleId="berschrift5Zchn">
+    <w:name w:val="Überschrift 5 Zchn"/>
+    <w:basedOn w:val="Absatz-Standardschriftart"/>
+    <w:link w:val="berschrift5"/>
     <w:uiPriority w:val="9"/>
     <w:semiHidden/>
     <w:rsid w:val="000E3E21"/>
@@ -5686,10 +7654,10 @@
       <w:lang w:val="de-DE"/>
     </w:rPr>
   </w:style>
-  <w:style w:type="character" w:customStyle="1" w:styleId="Heading6Char">
-    <w:name w:val="Heading 6 Char"/>
-    <w:basedOn w:val="DefaultParagraphFont"/>
-    <w:link w:val="Heading6"/>
+  <w:style w:type="character" w:customStyle="1" w:styleId="berschrift6Zchn">
+    <w:name w:val="Überschrift 6 Zchn"/>
+    <w:basedOn w:val="Absatz-Standardschriftart"/>
+    <w:link w:val="berschrift6"/>
     <w:uiPriority w:val="9"/>
     <w:semiHidden/>
     <w:rsid w:val="000E3E21"/>
@@ -5701,10 +7669,10 @@
       <w:lang w:val="de-DE"/>
     </w:rPr>
   </w:style>
-  <w:style w:type="character" w:customStyle="1" w:styleId="Heading7Char">
-    <w:name w:val="Heading 7 Char"/>
-    <w:basedOn w:val="DefaultParagraphFont"/>
-    <w:link w:val="Heading7"/>
+  <w:style w:type="character" w:customStyle="1" w:styleId="berschrift7Zchn">
+    <w:name w:val="Überschrift 7 Zchn"/>
+    <w:basedOn w:val="Absatz-Standardschriftart"/>
+    <w:link w:val="berschrift7"/>
     <w:uiPriority w:val="9"/>
     <w:semiHidden/>
     <w:rsid w:val="000E3E21"/>
@@ -5714,10 +7682,10 @@
       <w:lang w:val="de-DE"/>
     </w:rPr>
   </w:style>
-  <w:style w:type="character" w:customStyle="1" w:styleId="Heading8Char">
-    <w:name w:val="Heading 8 Char"/>
-    <w:basedOn w:val="DefaultParagraphFont"/>
-    <w:link w:val="Heading8"/>
+  <w:style w:type="character" w:customStyle="1" w:styleId="berschrift8Zchn">
+    <w:name w:val="Überschrift 8 Zchn"/>
+    <w:basedOn w:val="Absatz-Standardschriftart"/>
+    <w:link w:val="berschrift8"/>
     <w:uiPriority w:val="9"/>
     <w:semiHidden/>
     <w:rsid w:val="000E3E21"/>
@@ -5729,10 +7697,10 @@
       <w:lang w:val="de-DE"/>
     </w:rPr>
   </w:style>
-  <w:style w:type="character" w:customStyle="1" w:styleId="Heading9Char">
-    <w:name w:val="Heading 9 Char"/>
-    <w:basedOn w:val="DefaultParagraphFont"/>
-    <w:link w:val="Heading9"/>
+  <w:style w:type="character" w:customStyle="1" w:styleId="berschrift9Zchn">
+    <w:name w:val="Überschrift 9 Zchn"/>
+    <w:basedOn w:val="Absatz-Standardschriftart"/>
+    <w:link w:val="berschrift9"/>
     <w:uiPriority w:val="9"/>
     <w:semiHidden/>
     <w:rsid w:val="000E3E21"/>
@@ -5742,11 +7710,11 @@
       <w:lang w:val="de-DE"/>
     </w:rPr>
   </w:style>
-  <w:style w:type="paragraph" w:styleId="Title">
+  <w:style w:type="paragraph" w:styleId="Titel">
     <w:name w:val="Title"/>
-    <w:basedOn w:val="Normal"/>
-    <w:next w:val="Normal"/>
-    <w:link w:val="TitleChar"/>
+    <w:basedOn w:val="Standard"/>
+    <w:next w:val="Standard"/>
+    <w:link w:val="TitelZchn"/>
     <w:uiPriority w:val="10"/>
     <w:qFormat/>
     <w:rsid w:val="000E3E21"/>
@@ -5762,10 +7730,10 @@
       <w:szCs w:val="56"/>
     </w:rPr>
   </w:style>
-  <w:style w:type="character" w:customStyle="1" w:styleId="TitleChar">
-    <w:name w:val="Title Char"/>
-    <w:basedOn w:val="DefaultParagraphFont"/>
-    <w:link w:val="Title"/>
+  <w:style w:type="character" w:customStyle="1" w:styleId="TitelZchn">
+    <w:name w:val="Titel Zchn"/>
+    <w:basedOn w:val="Absatz-Standardschriftart"/>
+    <w:link w:val="Titel"/>
     <w:uiPriority w:val="10"/>
     <w:rsid w:val="000E3E21"/>
     <w:rPr>
@@ -5777,11 +7745,11 @@
       <w:lang w:val="de-DE"/>
     </w:rPr>
   </w:style>
-  <w:style w:type="paragraph" w:styleId="Subtitle">
+  <w:style w:type="paragraph" w:styleId="Untertitel">
     <w:name w:val="Subtitle"/>
-    <w:basedOn w:val="Normal"/>
-    <w:next w:val="Normal"/>
-    <w:link w:val="SubtitleChar"/>
+    <w:basedOn w:val="Standard"/>
+    <w:next w:val="Standard"/>
+    <w:link w:val="UntertitelZchn"/>
     <w:uiPriority w:val="11"/>
     <w:qFormat/>
     <w:rsid w:val="000E3E21"/>
@@ -5798,10 +7766,10 @@
       <w:szCs w:val="28"/>
     </w:rPr>
   </w:style>
-  <w:style w:type="character" w:customStyle="1" w:styleId="SubtitleChar">
-    <w:name w:val="Subtitle Char"/>
-    <w:basedOn w:val="DefaultParagraphFont"/>
-    <w:link w:val="Subtitle"/>
+  <w:style w:type="character" w:customStyle="1" w:styleId="UntertitelZchn">
+    <w:name w:val="Untertitel Zchn"/>
+    <w:basedOn w:val="Absatz-Standardschriftart"/>
+    <w:link w:val="Untertitel"/>
     <w:uiPriority w:val="11"/>
     <w:rsid w:val="000E3E21"/>
     <w:rPr>
@@ -5813,11 +7781,11 @@
       <w:lang w:val="de-DE"/>
     </w:rPr>
   </w:style>
-  <w:style w:type="paragraph" w:styleId="Quote">
+  <w:style w:type="paragraph" w:styleId="Zitat">
     <w:name w:val="Quote"/>
-    <w:basedOn w:val="Normal"/>
-    <w:next w:val="Normal"/>
-    <w:link w:val="QuoteChar"/>
+    <w:basedOn w:val="Standard"/>
+    <w:next w:val="Standard"/>
+    <w:link w:val="ZitatZchn"/>
     <w:uiPriority w:val="29"/>
     <w:qFormat/>
     <w:rsid w:val="000E3E21"/>
@@ -5831,10 +7799,10 @@
       <w:color w:val="404040" w:themeColor="text1" w:themeTint="BF"/>
     </w:rPr>
   </w:style>
-  <w:style w:type="character" w:customStyle="1" w:styleId="QuoteChar">
-    <w:name w:val="Quote Char"/>
-    <w:basedOn w:val="DefaultParagraphFont"/>
-    <w:link w:val="Quote"/>
+  <w:style w:type="character" w:customStyle="1" w:styleId="ZitatZchn">
+    <w:name w:val="Zitat Zchn"/>
+    <w:basedOn w:val="Absatz-Standardschriftart"/>
+    <w:link w:val="Zitat"/>
     <w:uiPriority w:val="29"/>
     <w:rsid w:val="000E3E21"/>
     <w:rPr>
@@ -5844,9 +7812,9 @@
       <w:lang w:val="de-DE"/>
     </w:rPr>
   </w:style>
-  <w:style w:type="paragraph" w:styleId="ListParagraph">
+  <w:style w:type="paragraph" w:styleId="Listenabsatz">
     <w:name w:val="List Paragraph"/>
-    <w:basedOn w:val="Normal"/>
+    <w:basedOn w:val="Standard"/>
     <w:uiPriority w:val="34"/>
     <w:qFormat/>
     <w:rsid w:val="000E3E21"/>
@@ -5855,9 +7823,9 @@
       <w:contextualSpacing/>
     </w:pPr>
   </w:style>
-  <w:style w:type="character" w:styleId="IntenseEmphasis">
+  <w:style w:type="character" w:styleId="IntensiveHervorhebung">
     <w:name w:val="Intense Emphasis"/>
-    <w:basedOn w:val="DefaultParagraphFont"/>
+    <w:basedOn w:val="Absatz-Standardschriftart"/>
     <w:uiPriority w:val="21"/>
     <w:qFormat/>
     <w:rsid w:val="000E3E21"/>
@@ -5867,11 +7835,11 @@
       <w:color w:val="0F4761" w:themeColor="accent1" w:themeShade="BF"/>
     </w:rPr>
   </w:style>
-  <w:style w:type="paragraph" w:styleId="IntenseQuote">
+  <w:style w:type="paragraph" w:styleId="IntensivesZitat">
     <w:name w:val="Intense Quote"/>
-    <w:basedOn w:val="Normal"/>
-    <w:next w:val="Normal"/>
-    <w:link w:val="IntenseQuoteChar"/>
+    <w:basedOn w:val="Standard"/>
+    <w:next w:val="Standard"/>
+    <w:link w:val="IntensivesZitatZchn"/>
     <w:uiPriority w:val="30"/>
     <w:qFormat/>
     <w:rsid w:val="000E3E21"/>
@@ -5890,10 +7858,10 @@
       <w:color w:val="0F4761" w:themeColor="accent1" w:themeShade="BF"/>
     </w:rPr>
   </w:style>
-  <w:style w:type="character" w:customStyle="1" w:styleId="IntenseQuoteChar">
-    <w:name w:val="Intense Quote Char"/>
-    <w:basedOn w:val="DefaultParagraphFont"/>
-    <w:link w:val="IntenseQuote"/>
+  <w:style w:type="character" w:customStyle="1" w:styleId="IntensivesZitatZchn">
+    <w:name w:val="Intensives Zitat Zchn"/>
+    <w:basedOn w:val="Absatz-Standardschriftart"/>
+    <w:link w:val="IntensivesZitat"/>
     <w:uiPriority w:val="30"/>
     <w:rsid w:val="000E3E21"/>
     <w:rPr>
@@ -5903,9 +7871,9 @@
       <w:lang w:val="de-DE"/>
     </w:rPr>
   </w:style>
-  <w:style w:type="character" w:styleId="IntenseReference">
+  <w:style w:type="character" w:styleId="IntensiverVerweis">
     <w:name w:val="Intense Reference"/>
-    <w:basedOn w:val="DefaultParagraphFont"/>
+    <w:basedOn w:val="Absatz-Standardschriftart"/>
     <w:uiPriority w:val="32"/>
     <w:qFormat/>
     <w:rsid w:val="000E3E21"/>
@@ -5919,7 +7887,7 @@
   </w:style>
   <w:style w:type="paragraph" w:customStyle="1" w:styleId="ArialHS">
     <w:name w:val="ArialHS"/>
-    <w:basedOn w:val="Normal"/>
+    <w:basedOn w:val="Standard"/>
     <w:link w:val="ArialHSChar"/>
     <w:qFormat/>
     <w:rsid w:val="00C55EBC"/>
@@ -5930,7 +7898,7 @@
   </w:style>
   <w:style w:type="character" w:customStyle="1" w:styleId="ArialHSChar">
     <w:name w:val="ArialHS Char"/>
-    <w:basedOn w:val="DefaultParagraphFont"/>
+    <w:basedOn w:val="Absatz-Standardschriftart"/>
     <w:link w:val="ArialHS"/>
     <w:rsid w:val="00C55EBC"/>
     <w:rPr>
@@ -5939,9 +7907,9 @@
       <w:lang w:val="de-DE"/>
     </w:rPr>
   </w:style>
-  <w:style w:type="paragraph" w:styleId="NoSpacing">
+  <w:style w:type="paragraph" w:styleId="KeinLeerraum">
     <w:name w:val="No Spacing"/>
-    <w:link w:val="NoSpacingChar"/>
+    <w:link w:val="KeinLeerraumZchn"/>
     <w:uiPriority w:val="1"/>
     <w:qFormat/>
     <w:rsid w:val="00DC4AEC"/>
@@ -5955,10 +7923,10 @@
       <w14:ligatures w14:val="none"/>
     </w:rPr>
   </w:style>
-  <w:style w:type="character" w:customStyle="1" w:styleId="NoSpacingChar">
-    <w:name w:val="No Spacing Char"/>
-    <w:basedOn w:val="DefaultParagraphFont"/>
-    <w:link w:val="NoSpacing"/>
+  <w:style w:type="character" w:customStyle="1" w:styleId="KeinLeerraumZchn">
+    <w:name w:val="Kein Leerraum Zchn"/>
+    <w:basedOn w:val="Absatz-Standardschriftart"/>
+    <w:link w:val="KeinLeerraum"/>
     <w:uiPriority w:val="1"/>
     <w:rsid w:val="00DC4AEC"/>
     <w:rPr>
@@ -5968,10 +7936,10 @@
       <w14:ligatures w14:val="none"/>
     </w:rPr>
   </w:style>
-  <w:style w:type="paragraph" w:styleId="Header">
+  <w:style w:type="paragraph" w:styleId="Kopfzeile">
     <w:name w:val="header"/>
-    <w:basedOn w:val="Normal"/>
-    <w:link w:val="HeaderChar"/>
+    <w:basedOn w:val="Standard"/>
+    <w:link w:val="KopfzeileZchn"/>
     <w:uiPriority w:val="99"/>
     <w:unhideWhenUsed/>
     <w:rsid w:val="00D023A9"/>
@@ -5983,20 +7951,20 @@
       <w:spacing w:after="0" w:line="240" w:lineRule="auto"/>
     </w:pPr>
   </w:style>
-  <w:style w:type="character" w:customStyle="1" w:styleId="HeaderChar">
-    <w:name w:val="Header Char"/>
-    <w:basedOn w:val="DefaultParagraphFont"/>
-    <w:link w:val="Header"/>
+  <w:style w:type="character" w:customStyle="1" w:styleId="KopfzeileZchn">
+    <w:name w:val="Kopfzeile Zchn"/>
+    <w:basedOn w:val="Absatz-Standardschriftart"/>
+    <w:link w:val="Kopfzeile"/>
     <w:uiPriority w:val="99"/>
     <w:rsid w:val="00D023A9"/>
     <w:rPr>
       <w:lang w:val="de-DE"/>
     </w:rPr>
   </w:style>
-  <w:style w:type="paragraph" w:styleId="Footer">
+  <w:style w:type="paragraph" w:styleId="Fuzeile">
     <w:name w:val="footer"/>
-    <w:basedOn w:val="Normal"/>
-    <w:link w:val="FooterChar"/>
+    <w:basedOn w:val="Standard"/>
+    <w:link w:val="FuzeileZchn"/>
     <w:uiPriority w:val="99"/>
     <w:unhideWhenUsed/>
     <w:rsid w:val="00D023A9"/>
@@ -6008,20 +7976,20 @@
       <w:spacing w:after="0" w:line="240" w:lineRule="auto"/>
     </w:pPr>
   </w:style>
-  <w:style w:type="character" w:customStyle="1" w:styleId="FooterChar">
-    <w:name w:val="Footer Char"/>
-    <w:basedOn w:val="DefaultParagraphFont"/>
-    <w:link w:val="Footer"/>
+  <w:style w:type="character" w:customStyle="1" w:styleId="FuzeileZchn">
+    <w:name w:val="Fußzeile Zchn"/>
+    <w:basedOn w:val="Absatz-Standardschriftart"/>
+    <w:link w:val="Fuzeile"/>
     <w:uiPriority w:val="99"/>
     <w:rsid w:val="00D023A9"/>
     <w:rPr>
       <w:lang w:val="de-DE"/>
     </w:rPr>
   </w:style>
-  <w:style w:type="paragraph" w:styleId="TOCHeading">
+  <w:style w:type="paragraph" w:styleId="Inhaltsverzeichnisberschrift">
     <w:name w:val="TOC Heading"/>
-    <w:basedOn w:val="Heading1"/>
-    <w:next w:val="Normal"/>
+    <w:basedOn w:val="berschrift1"/>
+    <w:next w:val="Standard"/>
     <w:uiPriority w:val="39"/>
     <w:unhideWhenUsed/>
     <w:qFormat/>
@@ -6038,10 +8006,10 @@
       <w14:ligatures w14:val="none"/>
     </w:rPr>
   </w:style>
-  <w:style w:type="paragraph" w:styleId="TOC1">
+  <w:style w:type="paragraph" w:styleId="Verzeichnis1">
     <w:name w:val="toc 1"/>
-    <w:basedOn w:val="Normal"/>
-    <w:next w:val="Normal"/>
+    <w:basedOn w:val="Standard"/>
+    <w:next w:val="Standard"/>
     <w:autoRedefine/>
     <w:uiPriority w:val="39"/>
     <w:unhideWhenUsed/>
@@ -6052,7 +8020,7 @@
   </w:style>
   <w:style w:type="character" w:styleId="Hyperlink">
     <w:name w:val="Hyperlink"/>
-    <w:basedOn w:val="DefaultParagraphFont"/>
+    <w:basedOn w:val="Absatz-Standardschriftart"/>
     <w:uiPriority w:val="99"/>
     <w:unhideWhenUsed/>
     <w:rsid w:val="00176D27"/>
@@ -6061,9 +8029,9 @@
       <w:u w:val="single"/>
     </w:rPr>
   </w:style>
-  <w:style w:type="table" w:styleId="TableGrid">
+  <w:style w:type="table" w:styleId="Tabellenraster">
     <w:name w:val="Table Grid"/>
-    <w:basedOn w:val="TableNormal"/>
+    <w:basedOn w:val="NormaleTabelle"/>
     <w:uiPriority w:val="39"/>
     <w:rsid w:val="00176D27"/>
     <w:pPr>
@@ -6080,9 +8048,9 @@
       </w:tblBorders>
     </w:tblPr>
   </w:style>
-  <w:style w:type="table" w:styleId="GridTable5Dark-Accent4">
+  <w:style w:type="table" w:styleId="Gitternetztabelle5dunkelAkzent4">
     <w:name w:val="Grid Table 5 Dark Accent 4"/>
-    <w:basedOn w:val="TableNormal"/>
+    <w:basedOn w:val="NormaleTabelle"/>
     <w:uiPriority w:val="50"/>
     <w:rsid w:val="00176D27"/>
     <w:pPr>
@@ -6186,9 +8154,9 @@
       </w:tcPr>
     </w:tblStylePr>
   </w:style>
-  <w:style w:type="table" w:styleId="GridTable4-Accent4">
+  <w:style w:type="table" w:styleId="Gitternetztabelle4Akzent4">
     <w:name w:val="Grid Table 4 Accent 4"/>
-    <w:basedOn w:val="TableNormal"/>
+    <w:basedOn w:val="NormaleTabelle"/>
     <w:uiPriority w:val="49"/>
     <w:rsid w:val="00C54A18"/>
     <w:pPr>
@@ -6264,7 +8232,7 @@
   </w:style>
   <w:style w:type="character" w:customStyle="1" w:styleId="UnresolvedMention1">
     <w:name w:val="Unresolved Mention1"/>
-    <w:basedOn w:val="DefaultParagraphFont"/>
+    <w:basedOn w:val="Absatz-Standardschriftart"/>
     <w:uiPriority w:val="99"/>
     <w:semiHidden/>
     <w:unhideWhenUsed/>
@@ -6274,10 +8242,10 @@
       <w:shd w:val="clear" w:color="auto" w:fill="E1DFDD"/>
     </w:rPr>
   </w:style>
-  <w:style w:type="paragraph" w:styleId="TOC2">
+  <w:style w:type="paragraph" w:styleId="Verzeichnis2">
     <w:name w:val="toc 2"/>
-    <w:basedOn w:val="Normal"/>
-    <w:next w:val="Normal"/>
+    <w:basedOn w:val="Standard"/>
+    <w:next w:val="Standard"/>
     <w:autoRedefine/>
     <w:uiPriority w:val="39"/>
     <w:unhideWhenUsed/>
@@ -6291,7 +8259,7 @@
 </file>
 
 <file path=word/glossary/document.xml><?xml version="1.0" encoding="utf-8"?>
-<w:glossaryDocument xmlns:wpc="http://schemas.microsoft.com/office/word/2010/wordprocessingCanvas" xmlns:cx="http://schemas.microsoft.com/office/drawing/2014/chartex" xmlns:cx1="http://schemas.microsoft.com/office/drawing/2015/9/8/chartex" xmlns:cx2="http://schemas.microsoft.com/office/drawing/2015/10/21/chartex" xmlns:cx3="http://schemas.microsoft.com/office/drawing/2016/5/9/chartex" xmlns:cx4="http://schemas.microsoft.com/office/drawing/2016/5/10/chartex" xmlns:cx5="http://schemas.microsoft.com/office/drawing/2016/5/11/chartex" xmlns:cx6="http://schemas.microsoft.com/office/drawing/2016/5/12/chartex" xmlns:cx7="http://schemas.microsoft.com/office/drawing/2016/5/13/chartex" xmlns:cx8="http://schemas.microsoft.com/office/drawing/2016/5/14/chartex" xmlns:mc="http://schemas.openxmlformats.org/markup-compatibility/2006" xmlns:aink="http://schemas.microsoft.com/office/drawing/2016/ink" xmlns:am3d="http://schemas.microsoft.com/office/drawing/2017/model3d" xmlns:o="urn:schemas-microsoft-com:office:office" xmlns:oel="http://schemas.microsoft.com/office/2019/extlst" xmlns:r="http://schemas.openxmlformats.org/officeDocument/2006/relationships" xmlns:m="http://schemas.openxmlformats.org/officeDocument/2006/math" xmlns:v="urn:schemas-microsoft-com:vml" xmlns:wp14="http://schemas.microsoft.com/office/word/2010/wordprocessingDrawing" xmlns:wp="http://schemas.openxmlformats.org/drawingml/2006/wordprocessingDrawing" xmlns:w10="urn:schemas-microsoft-com:office:word" xmlns:w="http://schemas.openxmlformats.org/wordprocessingml/2006/main" xmlns:w14="http://schemas.microsoft.com/office/word/2010/wordml" xmlns:w15="http://schemas.microsoft.com/office/word/2012/wordml" xmlns:w16cex="http://schemas.microsoft.com/office/word/2018/wordml/cex" xmlns:w16cid="http://schemas.microsoft.com/office/word/2016/wordml/cid" xmlns:w16="http://schemas.microsoft.com/office/word/2018/wordml" xmlns:w16du="http://schemas.microsoft.com/office/word/2023/wordml/word16du" xmlns:w16sdtdh="http://schemas.microsoft.com/office/word/2020/wordml/sdtdatahash" xmlns:w16se="http://schemas.microsoft.com/office/word/2015/wordml/symex" xmlns:wpg="http://schemas.microsoft.com/office/word/2010/wordprocessingGroup" xmlns:wpi="http://schemas.microsoft.com/office/word/2010/wordprocessingInk" xmlns:wne="http://schemas.microsoft.com/office/word/2006/wordml" xmlns:wps="http://schemas.microsoft.com/office/word/2010/wordprocessingShape" mc:Ignorable="w14 w15 w16se w16cid w16 w16cex w16sdtdh w16du wp14">
+<w:glossaryDocument xmlns:wpc="http://schemas.microsoft.com/office/word/2010/wordprocessingCanvas" xmlns:cx="http://schemas.microsoft.com/office/drawing/2014/chartex" xmlns:cx1="http://schemas.microsoft.com/office/drawing/2015/9/8/chartex" xmlns:mc="http://schemas.openxmlformats.org/markup-compatibility/2006" xmlns:o="urn:schemas-microsoft-com:office:office" xmlns:r="http://schemas.openxmlformats.org/officeDocument/2006/relationships" xmlns:m="http://schemas.openxmlformats.org/officeDocument/2006/math" xmlns:v="urn:schemas-microsoft-com:vml" xmlns:wp14="http://schemas.microsoft.com/office/word/2010/wordprocessingDrawing" xmlns:wp="http://schemas.openxmlformats.org/drawingml/2006/wordprocessingDrawing" xmlns:w10="urn:schemas-microsoft-com:office:word" xmlns:w="http://schemas.openxmlformats.org/wordprocessingml/2006/main" xmlns:w14="http://schemas.microsoft.com/office/word/2010/wordml" xmlns:w15="http://schemas.microsoft.com/office/word/2012/wordml" xmlns:w16se="http://schemas.microsoft.com/office/word/2015/wordml/symex" xmlns:wpg="http://schemas.microsoft.com/office/word/2010/wordprocessingGroup" xmlns:wpi="http://schemas.microsoft.com/office/word/2010/wordprocessingInk" xmlns:wne="http://schemas.microsoft.com/office/word/2006/wordml" xmlns:wps="http://schemas.microsoft.com/office/word/2010/wordprocessingShape" mc:Ignorable="w14 w15 w16se wp14">
   <w:docParts>
     <w:docPart>
       <w:docPartPr>
@@ -6315,7 +8283,7 @@
           </w:pPr>
           <w:r>
             <w:rPr>
-              <w:color w:val="0F4761" w:themeColor="accent1" w:themeShade="BF"/>
+              <w:color w:val="2E74B5" w:themeColor="accent1" w:themeShade="BF"/>
             </w:rPr>
             <w:t>[Company name]</w:t>
           </w:r>
@@ -6345,7 +8313,7 @@
           <w:r>
             <w:rPr>
               <w:rFonts w:asciiTheme="majorHAnsi" w:eastAsiaTheme="majorEastAsia" w:hAnsiTheme="majorHAnsi" w:cstheme="majorBidi"/>
-              <w:color w:val="156082" w:themeColor="accent1"/>
+              <w:color w:val="5B9BD5" w:themeColor="accent1"/>
               <w:sz w:val="88"/>
               <w:szCs w:val="88"/>
             </w:rPr>
@@ -6376,7 +8344,7 @@
           </w:pPr>
           <w:r>
             <w:rPr>
-              <w:color w:val="0F4761" w:themeColor="accent1" w:themeShade="BF"/>
+              <w:color w:val="2E74B5" w:themeColor="accent1" w:themeShade="BF"/>
             </w:rPr>
             <w:t>[Document subtitle]</w:t>
           </w:r>
@@ -6405,7 +8373,7 @@
           </w:pPr>
           <w:r>
             <w:rPr>
-              <w:color w:val="156082" w:themeColor="accent1"/>
+              <w:color w:val="5B9BD5" w:themeColor="accent1"/>
               <w:sz w:val="28"/>
               <w:szCs w:val="28"/>
             </w:rPr>
@@ -6419,7 +8387,7 @@
 </file>
 
 <file path=word/glossary/fontTable.xml><?xml version="1.0" encoding="utf-8"?>
-<w:fonts xmlns:mc="http://schemas.openxmlformats.org/markup-compatibility/2006" xmlns:r="http://schemas.openxmlformats.org/officeDocument/2006/relationships" xmlns:w="http://schemas.openxmlformats.org/wordprocessingml/2006/main" xmlns:w14="http://schemas.microsoft.com/office/word/2010/wordml" xmlns:w15="http://schemas.microsoft.com/office/word/2012/wordml" xmlns:w16cex="http://schemas.microsoft.com/office/word/2018/wordml/cex" xmlns:w16cid="http://schemas.microsoft.com/office/word/2016/wordml/cid" xmlns:w16="http://schemas.microsoft.com/office/word/2018/wordml" xmlns:w16du="http://schemas.microsoft.com/office/word/2023/wordml/word16du" xmlns:w16sdtdh="http://schemas.microsoft.com/office/word/2020/wordml/sdtdatahash" xmlns:w16se="http://schemas.microsoft.com/office/word/2015/wordml/symex" mc:Ignorable="w14 w15 w16se w16cid w16 w16cex w16sdtdh w16du">
+<w:fonts xmlns:mc="http://schemas.openxmlformats.org/markup-compatibility/2006" xmlns:r="http://schemas.openxmlformats.org/officeDocument/2006/relationships" xmlns:w="http://schemas.openxmlformats.org/wordprocessingml/2006/main" xmlns:w14="http://schemas.microsoft.com/office/word/2010/wordml" xmlns:w15="http://schemas.microsoft.com/office/word/2012/wordml" xmlns:w16se="http://schemas.microsoft.com/office/word/2015/wordml/symex" mc:Ignorable="w14 w15 w16se">
   <w:font w:name="Symbol">
     <w:panose1 w:val="05050102010706020507"/>
     <w:charset w:val="02"/>
@@ -6432,7 +8400,7 @@
     <w:charset w:val="00"/>
     <w:family w:val="roman"/>
     <w:pitch w:val="variable"/>
-    <w:sig w:usb0="E0002EFF" w:usb1="C000785B" w:usb2="00000009" w:usb3="00000000" w:csb0="000001FF" w:csb1="00000000"/>
+    <w:sig w:usb0="E0002AFF" w:usb1="C0007843" w:usb2="00000009" w:usb3="00000000" w:csb0="000001FF" w:csb1="00000000"/>
   </w:font>
   <w:font w:name="Courier New">
     <w:panose1 w:val="02070309020205020404"/>
@@ -6453,25 +8421,41 @@
     <w:charset w:val="00"/>
     <w:family w:val="swiss"/>
     <w:pitch w:val="variable"/>
-    <w:sig w:usb0="E0002EFF" w:usb1="C000785B" w:usb2="00000009" w:usb3="00000000" w:csb0="000001FF" w:csb1="00000000"/>
+    <w:sig w:usb0="E0002AFF" w:usb1="C0007843" w:usb2="00000009" w:usb3="00000000" w:csb0="000001FF" w:csb1="00000000"/>
   </w:font>
   <w:font w:name="Aptos">
+    <w:altName w:val="Arial"/>
     <w:charset w:val="00"/>
     <w:family w:val="swiss"/>
     <w:pitch w:val="variable"/>
-    <w:sig w:usb0="20000287" w:usb1="00000003" w:usb2="00000000" w:usb3="00000000" w:csb0="0000019F" w:csb1="00000000"/>
+    <w:sig w:usb0="00000001" w:usb1="00000003" w:usb2="00000000" w:usb3="00000000" w:csb0="0000019F" w:csb1="00000000"/>
   </w:font>
   <w:font w:name="Aptos Display">
+    <w:altName w:val="Arial"/>
     <w:charset w:val="00"/>
     <w:family w:val="swiss"/>
     <w:pitch w:val="variable"/>
-    <w:sig w:usb0="20000287" w:usb1="00000003" w:usb2="00000000" w:usb3="00000000" w:csb0="0000019F" w:csb1="00000000"/>
+    <w:sig w:usb0="00000001" w:usb1="00000003" w:usb2="00000000" w:usb3="00000000" w:csb0="0000019F" w:csb1="00000000"/>
+  </w:font>
+  <w:font w:name="Calibri">
+    <w:panose1 w:val="020F0502020204030204"/>
+    <w:charset w:val="00"/>
+    <w:family w:val="swiss"/>
+    <w:pitch w:val="variable"/>
+    <w:sig w:usb0="E00002FF" w:usb1="4000ACFF" w:usb2="00000001" w:usb3="00000000" w:csb0="0000019F" w:csb1="00000000"/>
+  </w:font>
+  <w:font w:name="Calibri Light">
+    <w:panose1 w:val="020F0302020204030204"/>
+    <w:charset w:val="00"/>
+    <w:family w:val="swiss"/>
+    <w:pitch w:val="variable"/>
+    <w:sig w:usb0="A00002EF" w:usb1="4000207B" w:usb2="00000000" w:usb3="00000000" w:csb0="0000009F" w:csb1="00000000"/>
   </w:font>
 </w:fonts>
 </file>
 
 <file path=word/glossary/settings.xml><?xml version="1.0" encoding="utf-8"?>
-<w:settings xmlns:mc="http://schemas.openxmlformats.org/markup-compatibility/2006" xmlns:o="urn:schemas-microsoft-com:office:office" xmlns:r="http://schemas.openxmlformats.org/officeDocument/2006/relationships" xmlns:m="http://schemas.openxmlformats.org/officeDocument/2006/math" xmlns:v="urn:schemas-microsoft-com:vml" xmlns:w10="urn:schemas-microsoft-com:office:word" xmlns:w="http://schemas.openxmlformats.org/wordprocessingml/2006/main" xmlns:w14="http://schemas.microsoft.com/office/word/2010/wordml" xmlns:w15="http://schemas.microsoft.com/office/word/2012/wordml" xmlns:w16cex="http://schemas.microsoft.com/office/word/2018/wordml/cex" xmlns:w16cid="http://schemas.microsoft.com/office/word/2016/wordml/cid" xmlns:w16="http://schemas.microsoft.com/office/word/2018/wordml" xmlns:w16du="http://schemas.microsoft.com/office/word/2023/wordml/word16du" xmlns:w16sdtdh="http://schemas.microsoft.com/office/word/2020/wordml/sdtdatahash" xmlns:w16se="http://schemas.microsoft.com/office/word/2015/wordml/symex" xmlns:sl="http://schemas.openxmlformats.org/schemaLibrary/2006/main" mc:Ignorable="w14 w15 w16se w16cid w16 w16cex w16sdtdh w16du">
+<w:settings xmlns:mc="http://schemas.openxmlformats.org/markup-compatibility/2006" xmlns:o="urn:schemas-microsoft-com:office:office" xmlns:r="http://schemas.openxmlformats.org/officeDocument/2006/relationships" xmlns:m="http://schemas.openxmlformats.org/officeDocument/2006/math" xmlns:v="urn:schemas-microsoft-com:vml" xmlns:w10="urn:schemas-microsoft-com:office:word" xmlns:w="http://schemas.openxmlformats.org/wordprocessingml/2006/main" xmlns:w14="http://schemas.microsoft.com/office/word/2010/wordml" xmlns:w15="http://schemas.microsoft.com/office/word/2012/wordml" xmlns:w16se="http://schemas.microsoft.com/office/word/2015/wordml/symex" xmlns:sl="http://schemas.openxmlformats.org/schemaLibrary/2006/main" mc:Ignorable="w14 w15 w16se">
   <w:view w:val="normal"/>
   <w:defaultTabStop w:val="720"/>
   <w:hyphenationZone w:val="425"/>
@@ -6483,7 +8467,6 @@
     <w:compatSetting w:name="enableOpenTypeFeatures" w:uri="http://schemas.microsoft.com/office/word" w:val="1"/>
     <w:compatSetting w:name="doNotFlipMirrorIndents" w:uri="http://schemas.microsoft.com/office/word" w:val="1"/>
     <w:compatSetting w:name="differentiateMultirowTableHeaders" w:uri="http://schemas.microsoft.com/office/word" w:val="1"/>
-    <w:compatSetting w:name="useWord2013TrackBottomHyphenation" w:uri="http://schemas.microsoft.com/office/word" w:val="1"/>
   </w:compat>
   <w:rsids>
     <w:rsidRoot w:val="009F4B32"/>
@@ -6500,6 +8483,7 @@
     <w:rsid w:val="00E12B58"/>
     <w:rsid w:val="00E97061"/>
     <w:rsid w:val="00EA6783"/>
+    <w:rsid w:val="00F64AAE"/>
   </w:rsids>
   <m:mathPr>
     <m:mathFont m:val="Cambria Math"/>
@@ -6514,16 +8498,16 @@
     <m:intLim m:val="subSup"/>
     <m:naryLim m:val="undOvr"/>
   </m:mathPr>
-  <w:themeFontLang w:val="en-DE" w:bidi="ar-SA"/>
+  <w:themeFontLang w:bidi="ar-SA"/>
   <w:clrSchemeMapping w:bg1="light1" w:t1="dark1" w:bg2="light2" w:t2="dark2" w:accent1="accent1" w:accent2="accent2" w:accent3="accent3" w:accent4="accent4" w:accent5="accent5" w:accent6="accent6" w:hyperlink="hyperlink" w:followedHyperlink="followedHyperlink"/>
   <w:decimalSymbol w:val=","/>
-  <w:listSeparator w:val=","/>
+  <w:listSeparator w:val=";"/>
   <w15:chartTrackingRefBased/>
 </w:settings>
 </file>
 
 <file path=word/glossary/styles.xml><?xml version="1.0" encoding="utf-8"?>
-<w:styles xmlns:mc="http://schemas.openxmlformats.org/markup-compatibility/2006" xmlns:r="http://schemas.openxmlformats.org/officeDocument/2006/relationships" xmlns:w="http://schemas.openxmlformats.org/wordprocessingml/2006/main" xmlns:w14="http://schemas.microsoft.com/office/word/2010/wordml" xmlns:w15="http://schemas.microsoft.com/office/word/2012/wordml" xmlns:w16cex="http://schemas.microsoft.com/office/word/2018/wordml/cex" xmlns:w16cid="http://schemas.microsoft.com/office/word/2016/wordml/cid" xmlns:w16="http://schemas.microsoft.com/office/word/2018/wordml" xmlns:w16du="http://schemas.microsoft.com/office/word/2023/wordml/word16du" xmlns:w16sdtdh="http://schemas.microsoft.com/office/word/2020/wordml/sdtdatahash" xmlns:w16se="http://schemas.microsoft.com/office/word/2015/wordml/symex" mc:Ignorable="w14 w15 w16se w16cid w16 w16cex w16sdtdh w16du">
+<w:styles xmlns:mc="http://schemas.openxmlformats.org/markup-compatibility/2006" xmlns:r="http://schemas.openxmlformats.org/officeDocument/2006/relationships" xmlns:w="http://schemas.openxmlformats.org/wordprocessingml/2006/main" xmlns:w14="http://schemas.microsoft.com/office/word/2010/wordml" xmlns:w15="http://schemas.microsoft.com/office/word/2012/wordml" xmlns:w16se="http://schemas.microsoft.com/office/word/2015/wordml/symex" mc:Ignorable="w14 w15 w16se">
   <w:docDefaults>
     <w:rPrDefault>
       <w:rPr>
@@ -6531,7 +8515,7 @@
         <w:kern w:val="2"/>
         <w:sz w:val="24"/>
         <w:szCs w:val="24"/>
-        <w:lang w:val="en-DE" w:eastAsia="en-DE" w:bidi="ar-SA"/>
+        <w:lang w:bidi="ar-SA"/>
         <w14:ligatures w14:val="standardContextual"/>
       </w:rPr>
     </w:rPrDefault>
@@ -6541,7 +8525,7 @@
       </w:pPr>
     </w:pPrDefault>
   </w:docDefaults>
-  <w:latentStyles w:defLockedState="0" w:defUIPriority="99" w:defSemiHidden="0" w:defUnhideWhenUsed="0" w:defQFormat="0" w:count="376">
+  <w:latentStyles w:defLockedState="0" w:defUIPriority="99" w:defSemiHidden="0" w:defUnhideWhenUsed="0" w:defQFormat="0" w:count="371">
     <w:lsdException w:name="Normal" w:uiPriority="0" w:qFormat="1"/>
     <w:lsdException w:name="heading 1" w:uiPriority="9" w:qFormat="1"/>
     <w:lsdException w:name="heading 2" w:semiHidden="1" w:uiPriority="9" w:unhideWhenUsed="1" w:qFormat="1"/>
@@ -6913,23 +8897,18 @@
     <w:lsdException w:name="List Table 5 Dark Accent 6" w:uiPriority="50"/>
     <w:lsdException w:name="List Table 6 Colorful Accent 6" w:uiPriority="51"/>
     <w:lsdException w:name="List Table 7 Colorful Accent 6" w:uiPriority="52"/>
-    <w:lsdException w:name="Mention" w:semiHidden="1" w:unhideWhenUsed="1"/>
-    <w:lsdException w:name="Smart Hyperlink" w:semiHidden="1" w:unhideWhenUsed="1"/>
-    <w:lsdException w:name="Hashtag" w:semiHidden="1" w:unhideWhenUsed="1"/>
-    <w:lsdException w:name="Unresolved Mention" w:semiHidden="1" w:unhideWhenUsed="1"/>
-    <w:lsdException w:name="Smart Link" w:semiHidden="1" w:unhideWhenUsed="1"/>
   </w:latentStyles>
-  <w:style w:type="paragraph" w:default="1" w:styleId="Normal">
+  <w:style w:type="paragraph" w:default="1" w:styleId="Standard">
     <w:name w:val="Normal"/>
     <w:qFormat/>
   </w:style>
-  <w:style w:type="character" w:default="1" w:styleId="DefaultParagraphFont">
+  <w:style w:type="character" w:default="1" w:styleId="Absatz-Standardschriftart">
     <w:name w:val="Default Paragraph Font"/>
     <w:uiPriority w:val="1"/>
     <w:semiHidden/>
     <w:unhideWhenUsed/>
   </w:style>
-  <w:style w:type="table" w:default="1" w:styleId="TableNormal">
+  <w:style w:type="table" w:default="1" w:styleId="NormaleTabelle">
     <w:name w:val="Normal Table"/>
     <w:uiPriority w:val="99"/>
     <w:semiHidden/>
@@ -6944,7 +8923,7 @@
       </w:tblCellMar>
     </w:tblPr>
   </w:style>
-  <w:style w:type="numbering" w:default="1" w:styleId="NoList">
+  <w:style w:type="numbering" w:default="1" w:styleId="KeineListe">
     <w:name w:val="No List"/>
     <w:uiPriority w:val="99"/>
     <w:semiHidden/>
@@ -6970,7 +8949,7 @@
 </file>
 
 <file path=word/glossary/webSettings.xml><?xml version="1.0" encoding="utf-8"?>
-<w:webSettings xmlns:mc="http://schemas.openxmlformats.org/markup-compatibility/2006" xmlns:r="http://schemas.openxmlformats.org/officeDocument/2006/relationships" xmlns:w="http://schemas.openxmlformats.org/wordprocessingml/2006/main" xmlns:w14="http://schemas.microsoft.com/office/word/2010/wordml" xmlns:w15="http://schemas.microsoft.com/office/word/2012/wordml" xmlns:w16cex="http://schemas.microsoft.com/office/word/2018/wordml/cex" xmlns:w16cid="http://schemas.microsoft.com/office/word/2016/wordml/cid" xmlns:w16="http://schemas.microsoft.com/office/word/2018/wordml" xmlns:w16du="http://schemas.microsoft.com/office/word/2023/wordml/word16du" xmlns:w16sdtdh="http://schemas.microsoft.com/office/word/2020/wordml/sdtdatahash" xmlns:w16se="http://schemas.microsoft.com/office/word/2015/wordml/symex" mc:Ignorable="w14 w15 w16se w16cid w16 w16cex w16sdtdh w16du">
+<w:webSettings xmlns:mc="http://schemas.openxmlformats.org/markup-compatibility/2006" xmlns:r="http://schemas.openxmlformats.org/officeDocument/2006/relationships" xmlns:w="http://schemas.openxmlformats.org/wordprocessingml/2006/main" xmlns:w14="http://schemas.microsoft.com/office/word/2010/wordml" xmlns:w15="http://schemas.microsoft.com/office/word/2012/wordml" xmlns:w16se="http://schemas.microsoft.com/office/word/2015/wordml/symex" mc:Ignorable="w14 w15 w16se">
   <w:optimizeForBrowser/>
   <w:allowPNG/>
 </w:webSettings>
@@ -7295,7 +9274,7 @@
 </file>
 
 <file path=customXml/itemProps2.xml><?xml version="1.0" encoding="utf-8"?>
-<ds:datastoreItem xmlns:ds="http://schemas.openxmlformats.org/officeDocument/2006/customXml" ds:itemID="{7DF61258-081A-41D0-8DEC-7AC8DC528CD7}">
+<ds:datastoreItem xmlns:ds="http://schemas.openxmlformats.org/officeDocument/2006/customXml" ds:itemID="{64F38EB3-7240-4B1D-8ED5-C2992F21AECA}">
   <ds:schemaRefs>
     <ds:schemaRef ds:uri="http://schemas.openxmlformats.org/officeDocument/2006/bibliography"/>
   </ds:schemaRefs>

</xml_diff>

<commit_message>
Update : user guid kukavarproxy error solved
</commit_message>
<xml_diff>
--- a/Documents/User_Guides/User_Guide_V1_0_0.docx
+++ b/Documents/User_Guides/User_Guide_V1_0_0.docx
@@ -6122,6 +6122,63 @@
           </wp:inline>
         </w:drawing>
       </w:r>
+    </w:p>
+    <w:p>
+      <w:pPr>
+        <w:rPr>
+          <w:lang w:val="en-US"/>
+        </w:rPr>
+      </w:pPr>
+      <w:proofErr w:type="gramStart"/>
+      <w:r>
+        <w:rPr>
+          <w:color w:val="FF0000"/>
+          <w:lang w:val="en-US"/>
+        </w:rPr>
+        <w:t xml:space="preserve">HINT </w:t>
+      </w:r>
+      <w:r>
+        <w:rPr>
+          <w:lang w:val="en-US"/>
+        </w:rPr>
+        <w:t>:</w:t>
+      </w:r>
+      <w:proofErr w:type="gramEnd"/>
+      <w:r>
+        <w:rPr>
+          <w:lang w:val="en-US"/>
+        </w:rPr>
+        <w:t xml:space="preserve"> </w:t>
+      </w:r>
+      <w:r>
+        <w:rPr>
+          <w:b/>
+          <w:lang w:val="en-US"/>
+        </w:rPr>
+        <w:t>if the KUKAVARPROXY.exe shows an error “339” then solve with this :</w:t>
+      </w:r>
+    </w:p>
+    <w:p>
+      <w:pPr>
+        <w:rPr>
+          <w:lang w:val="en-US"/>
+        </w:rPr>
+      </w:pPr>
+      <w:hyperlink r:id="rId44" w:history="1">
+        <w:r>
+          <w:rPr>
+            <w:rStyle w:val="Hyperlink"/>
+            <w:lang w:val="en-US"/>
+          </w:rPr>
+          <w:t>https://github.com/ImtsSrl/KUKAVARPROXY/issues/18</w:t>
+        </w:r>
+      </w:hyperlink>
+      <w:r>
+        <w:rPr>
+          <w:lang w:val="en-US"/>
+        </w:rPr>
+        <w:t xml:space="preserve"> </w:t>
+      </w:r>
       <w:bookmarkStart w:id="4" w:name="_GoBack"/>
       <w:bookmarkEnd w:id="4"/>
     </w:p>
@@ -6174,23 +6231,9 @@
         </w:rPr>
       </w:pPr>
     </w:p>
-    <w:p>
-      <w:pPr>
-        <w:rPr>
-          <w:lang w:val="en-US"/>
-        </w:rPr>
-      </w:pPr>
-    </w:p>
-    <w:p>
-      <w:pPr>
-        <w:rPr>
-          <w:lang w:val="en-US"/>
-        </w:rPr>
-      </w:pPr>
-    </w:p>
     <w:sectPr>
-      <w:headerReference w:type="default" r:id="rId44"/>
-      <w:footerReference w:type="default" r:id="rId45"/>
+      <w:headerReference w:type="default" r:id="rId45"/>
+      <w:footerReference w:type="default" r:id="rId46"/>
       <w:pgSz w:w="11906" w:h="16838"/>
       <w:pgMar w:top="1440" w:right="1440" w:bottom="1440" w:left="1440" w:header="708" w:footer="708" w:gutter="0"/>
       <w:pgNumType w:start="0"/>
@@ -6933,7 +6976,7 @@
         <w:kern w:val="2"/>
         <w:sz w:val="22"/>
         <w:szCs w:val="22"/>
-        <w:lang w:eastAsia="en-US" w:bidi="ar-SA"/>
+        <w:lang w:val="de-DE" w:eastAsia="en-US" w:bidi="ar-SA"/>
         <w14:ligatures w14:val="standardContextual"/>
       </w:rPr>
     </w:rPrDefault>
@@ -7319,9 +7362,6 @@
   <w:style w:type="paragraph" w:default="1" w:styleId="Standard">
     <w:name w:val="Normal"/>
     <w:qFormat/>
-    <w:rPr>
-      <w:lang w:val="de-DE"/>
-    </w:rPr>
   </w:style>
   <w:style w:type="paragraph" w:styleId="berschrift1">
     <w:name w:val="heading 1"/>
@@ -8400,7 +8440,7 @@
     <w:charset w:val="00"/>
     <w:family w:val="roman"/>
     <w:pitch w:val="variable"/>
-    <w:sig w:usb0="E0002AFF" w:usb1="C0007843" w:usb2="00000009" w:usb3="00000000" w:csb0="000001FF" w:csb1="00000000"/>
+    <w:sig w:usb0="E0002EFF" w:usb1="C000785B" w:usb2="00000009" w:usb3="00000000" w:csb0="000001FF" w:csb1="00000000"/>
   </w:font>
   <w:font w:name="Courier New">
     <w:panose1 w:val="02070309020205020404"/>
@@ -8421,7 +8461,7 @@
     <w:charset w:val="00"/>
     <w:family w:val="swiss"/>
     <w:pitch w:val="variable"/>
-    <w:sig w:usb0="E0002AFF" w:usb1="C0007843" w:usb2="00000009" w:usb3="00000000" w:csb0="000001FF" w:csb1="00000000"/>
+    <w:sig w:usb0="E0002EFF" w:usb1="C000785B" w:usb2="00000009" w:usb3="00000000" w:csb0="000001FF" w:csb1="00000000"/>
   </w:font>
   <w:font w:name="Aptos">
     <w:altName w:val="Arial"/>
@@ -8442,14 +8482,14 @@
     <w:charset w:val="00"/>
     <w:family w:val="swiss"/>
     <w:pitch w:val="variable"/>
-    <w:sig w:usb0="E00002FF" w:usb1="4000ACFF" w:usb2="00000001" w:usb3="00000000" w:csb0="0000019F" w:csb1="00000000"/>
+    <w:sig w:usb0="E4002EFF" w:usb1="C000247B" w:usb2="00000009" w:usb3="00000000" w:csb0="000001FF" w:csb1="00000000"/>
   </w:font>
   <w:font w:name="Calibri Light">
     <w:panose1 w:val="020F0302020204030204"/>
     <w:charset w:val="00"/>
     <w:family w:val="swiss"/>
     <w:pitch w:val="variable"/>
-    <w:sig w:usb0="A00002EF" w:usb1="4000207B" w:usb2="00000000" w:usb3="00000000" w:csb0="0000009F" w:csb1="00000000"/>
+    <w:sig w:usb0="E4002EFF" w:usb1="C000247B" w:usb2="00000009" w:usb3="00000000" w:csb0="000001FF" w:csb1="00000000"/>
   </w:font>
 </w:fonts>
 </file>
@@ -8470,6 +8510,7 @@
   </w:compat>
   <w:rsids>
     <w:rsidRoot w:val="009F4B32"/>
+    <w:rsid w:val="00044958"/>
     <w:rsid w:val="000E23B6"/>
     <w:rsid w:val="001B30FD"/>
     <w:rsid w:val="002715E2"/>
@@ -8498,7 +8539,7 @@
     <m:intLim m:val="subSup"/>
     <m:naryLim m:val="undOvr"/>
   </m:mathPr>
-  <w:themeFontLang w:bidi="ar-SA"/>
+  <w:themeFontLang w:val="de-DE" w:bidi="ar-SA"/>
   <w:clrSchemeMapping w:bg1="light1" w:t1="dark1" w:bg2="light2" w:t2="dark2" w:accent1="accent1" w:accent2="accent2" w:accent3="accent3" w:accent4="accent4" w:accent5="accent5" w:accent6="accent6" w:hyperlink="hyperlink" w:followedHyperlink="followedHyperlink"/>
   <w:decimalSymbol w:val=","/>
   <w:listSeparator w:val=";"/>
@@ -8515,7 +8556,7 @@
         <w:kern w:val="2"/>
         <w:sz w:val="24"/>
         <w:szCs w:val="24"/>
-        <w:lang w:bidi="ar-SA"/>
+        <w:lang w:val="de-DE" w:eastAsia="de-DE" w:bidi="ar-SA"/>
         <w14:ligatures w14:val="standardContextual"/>
       </w:rPr>
     </w:rPrDefault>
@@ -9274,7 +9315,7 @@
 </file>
 
 <file path=customXml/itemProps2.xml><?xml version="1.0" encoding="utf-8"?>
-<ds:datastoreItem xmlns:ds="http://schemas.openxmlformats.org/officeDocument/2006/customXml" ds:itemID="{64F38EB3-7240-4B1D-8ED5-C2992F21AECA}">
+<ds:datastoreItem xmlns:ds="http://schemas.openxmlformats.org/officeDocument/2006/customXml" ds:itemID="{32B44FE9-EB79-4C3D-98A2-6D51C3F62F44}">
   <ds:schemaRefs>
     <ds:schemaRef ds:uri="http://schemas.openxmlformats.org/officeDocument/2006/bibliography"/>
   </ds:schemaRefs>

</xml_diff>